<commit_message>
revert to stable state
</commit_message>
<xml_diff>
--- a/documents/Statya_v1_0_uzdiaev_ed_03.docx
+++ b/documents/Statya_v1_0_uzdiaev_ed_03.docx
@@ -1,6 +1,6 @@
 
 <file path=word/document.xml><?xml version="1.0" encoding="utf-8"?>
-<w:document xmlns:wpc="http://schemas.microsoft.com/office/word/2010/wordprocessingCanvas" xmlns:cx="http://schemas.microsoft.com/office/drawing/2014/chartex" xmlns:cx1="http://schemas.microsoft.com/office/drawing/2015/9/8/chartex" xmlns:cx2="http://schemas.microsoft.com/office/drawing/2015/10/21/chartex" xmlns:cx3="http://schemas.microsoft.com/office/drawing/2016/5/9/chartex" xmlns:cx4="http://schemas.microsoft.com/office/drawing/2016/5/10/chartex" xmlns:cx5="http://schemas.microsoft.com/office/drawing/2016/5/11/chartex" xmlns:cx6="http://schemas.microsoft.com/office/drawing/2016/5/12/chartex" xmlns:cx7="http://schemas.microsoft.com/office/drawing/2016/5/13/chartex" xmlns:cx8="http://schemas.microsoft.com/office/drawing/2016/5/14/chartex" xmlns:mc="http://schemas.openxmlformats.org/markup-compatibility/2006" xmlns:aink="http://schemas.microsoft.com/office/drawing/2016/ink" xmlns:am3d="http://schemas.microsoft.com/office/drawing/2017/model3d" xmlns:o="urn:schemas-microsoft-com:office:office" xmlns:r="http://schemas.openxmlformats.org/officeDocument/2006/relationships" xmlns:m="http://schemas.openxmlformats.org/officeDocument/2006/math" xmlns:v="urn:schemas-microsoft-com:vml" xmlns:wp14="http://schemas.microsoft.com/office/word/2010/wordprocessingDrawing" xmlns:wp="http://schemas.openxmlformats.org/drawingml/2006/wordprocessingDrawing" xmlns:w10="urn:schemas-microsoft-com:office:word" xmlns:w="http://schemas.openxmlformats.org/wordprocessingml/2006/main" xmlns:w14="http://schemas.microsoft.com/office/word/2010/wordml" xmlns:w15="http://schemas.microsoft.com/office/word/2012/wordml" xmlns:w16cex="http://schemas.microsoft.com/office/word/2018/wordml/cex" xmlns:w16cid="http://schemas.microsoft.com/office/word/2016/wordml/cid" xmlns:w16="http://schemas.microsoft.com/office/word/2018/wordml" xmlns:w16se="http://schemas.microsoft.com/office/word/2015/wordml/symex" xmlns:wpg="http://schemas.microsoft.com/office/word/2010/wordprocessingGroup" xmlns:wpi="http://schemas.microsoft.com/office/word/2010/wordprocessingInk" xmlns:wne="http://schemas.microsoft.com/office/word/2006/wordml" xmlns:wps="http://schemas.microsoft.com/office/word/2010/wordprocessingShape" mc:Ignorable="w14 w15 w16se w16cid w16 w16cex wp14">
+<w:document xmlns:wpc="http://schemas.microsoft.com/office/word/2010/wordprocessingCanvas" xmlns:cx="http://schemas.microsoft.com/office/drawing/2014/chartex" xmlns:cx1="http://schemas.microsoft.com/office/drawing/2015/9/8/chartex" xmlns:cx2="http://schemas.microsoft.com/office/drawing/2015/10/21/chartex" xmlns:cx3="http://schemas.microsoft.com/office/drawing/2016/5/9/chartex" xmlns:cx4="http://schemas.microsoft.com/office/drawing/2016/5/10/chartex" xmlns:cx5="http://schemas.microsoft.com/office/drawing/2016/5/11/chartex" xmlns:cx6="http://schemas.microsoft.com/office/drawing/2016/5/12/chartex" xmlns:cx7="http://schemas.microsoft.com/office/drawing/2016/5/13/chartex" xmlns:cx8="http://schemas.microsoft.com/office/drawing/2016/5/14/chartex" xmlns:mc="http://schemas.openxmlformats.org/markup-compatibility/2006" xmlns:aink="http://schemas.microsoft.com/office/drawing/2016/ink" xmlns:am3d="http://schemas.microsoft.com/office/drawing/2017/model3d" xmlns:o="urn:schemas-microsoft-com:office:office" xmlns:r="http://schemas.openxmlformats.org/officeDocument/2006/relationships" xmlns:m="http://schemas.openxmlformats.org/officeDocument/2006/math" xmlns:v="urn:schemas-microsoft-com:vml" xmlns:wp14="http://schemas.microsoft.com/office/word/2010/wordprocessingDrawing" xmlns:wp="http://schemas.openxmlformats.org/drawingml/2006/wordprocessingDrawing" xmlns:w10="urn:schemas-microsoft-com:office:word" xmlns:w="http://schemas.openxmlformats.org/wordprocessingml/2006/main" xmlns:w14="http://schemas.microsoft.com/office/word/2010/wordml" xmlns:w15="http://schemas.microsoft.com/office/word/2012/wordml" xmlns:w16cid="http://schemas.microsoft.com/office/word/2016/wordml/cid" xmlns:w16se="http://schemas.microsoft.com/office/word/2015/wordml/symex" xmlns:wpg="http://schemas.microsoft.com/office/word/2010/wordprocessingGroup" xmlns:wpi="http://schemas.microsoft.com/office/word/2010/wordprocessingInk" xmlns:wne="http://schemas.microsoft.com/office/word/2006/wordml" xmlns:wps="http://schemas.microsoft.com/office/word/2010/wordprocessingShape" mc:Ignorable="w14 w15 w16se w16cid wp14">
   <w:body>
     <w:p>
       <w:pPr>
@@ -34,7 +34,6 @@
           <w:bCs/>
           <w:sz w:val="28"/>
           <w:szCs w:val="28"/>
-          <w:lang w:val="en-US"/>
         </w:rPr>
         <w:pPrChange w:id="1" w:author="mokhail" w:date="2020-08-14T17:05:00Z">
           <w:pPr>
@@ -1216,7 +1215,14 @@
           <w:rPr>
             <w:rFonts w:cstheme="minorHAnsi"/>
           </w:rPr>
-          <w:t xml:space="preserve">могут быть внешне измеряемыми и наблюдаемыми, </w:t>
+          <w:t xml:space="preserve">могут быть внешне </w:t>
+        </w:r>
+        <w:r>
+          <w:rPr>
+            <w:rFonts w:cstheme="minorHAnsi"/>
+          </w:rPr>
+          <w:lastRenderedPageBreak/>
+          <w:t xml:space="preserve">измеряемыми и наблюдаемыми, </w:t>
         </w:r>
       </w:ins>
       <w:ins w:id="122" w:author="mokhail" w:date="2020-08-12T01:25:00Z">
@@ -1256,7 +1262,6 @@
           <w:rPr>
             <w:rFonts w:cstheme="minorHAnsi"/>
           </w:rPr>
-          <w:lastRenderedPageBreak/>
           <w:t xml:space="preserve">автоматического </w:t>
         </w:r>
       </w:ins>
@@ -5006,6 +5011,7 @@
           <w:b/>
           <w:bCs/>
         </w:rPr>
+        <w:lastRenderedPageBreak/>
         <w:t xml:space="preserve">2. </w:t>
       </w:r>
       <w:r>
@@ -6468,16 +6474,7 @@
           <w:highlight w:val="green"/>
           <w:lang w:val="en-US"/>
         </w:rPr>
-        <w:t xml:space="preserve">, the Munich </w:t>
-      </w:r>
-      <w:r>
-        <w:rPr>
-          <w:rFonts w:cstheme="minorHAnsi"/>
-          <w:highlight w:val="green"/>
-          <w:lang w:val="en-US"/>
-        </w:rPr>
-        <w:lastRenderedPageBreak/>
-        <w:t>Open-Source Multimedia Feature Extractor”, In Proc. ACM Multimedia (MM), Barcelona, Spain, ACM, ISBN 978-1-4503-2404-5, pp. 835-838, October 2013. doi:10.1145/2502081.2502224</w:t>
+        <w:t>, the Munich Open-Source Multimedia Feature Extractor”, In Proc. ACM Multimedia (MM), Barcelona, Spain, ACM, ISBN 978-1-4503-2404-5, pp. 835-838, October 2013. doi:10.1145/2502081.2502224</w:t>
       </w:r>
       <w:r>
         <w:rPr>
@@ -7754,7 +7751,19 @@
           <w:shd w:val="clear" w:color="auto" w:fill="FCFCFC"/>
           <w:lang w:val="en-US"/>
         </w:rPr>
-        <w:t xml:space="preserve"> I.T., Le Thanh N., Ben Amar C. (2012) Emotion Recognition Using KNN Classification for User Modeling and Sharing of Affect States. In: Huang T., Zeng Z., Li C., Leung C.S. (eds) Neural Information Processing. ICONIP 2012. Lecture Notes in Computer Science, vol 7663. Springer, Berlin, Heidelberg</w:t>
+        <w:t xml:space="preserve"> I.T., Le Thanh N., Ben Amar C. (2012) Emotion Recognition Using KNN Classification for User Modeling and Sharing of Affect States. In: Huang T., Zeng Z., Li C., Leung C.S. </w:t>
+      </w:r>
+      <w:r>
+        <w:rPr>
+          <w:rFonts w:cstheme="minorHAnsi"/>
+          <w:color w:val="333333"/>
+          <w:spacing w:val="4"/>
+          <w:highlight w:val="green"/>
+          <w:shd w:val="clear" w:color="auto" w:fill="FCFCFC"/>
+          <w:lang w:val="en-US"/>
+        </w:rPr>
+        <w:lastRenderedPageBreak/>
+        <w:t>(eds) Neural Information Processing. ICONIP 2012. Lecture Notes in Computer Science, vol 7663. Springer, Berlin, Heidelberg</w:t>
       </w:r>
       <w:r>
         <w:rPr>
@@ -9529,17 +9538,7 @@
           <w:shd w:val="clear" w:color="auto" w:fill="FFFFFF"/>
           <w:lang w:val="en-US"/>
         </w:rPr>
-        <w:t xml:space="preserve"> </w:t>
-      </w:r>
-      <w:r>
-        <w:rPr>
-          <w:rFonts w:cstheme="minorHAnsi"/>
-          <w:color w:val="222222"/>
-          <w:shd w:val="clear" w:color="auto" w:fill="FFFFFF"/>
-          <w:lang w:val="en-US"/>
-        </w:rPr>
-        <w:lastRenderedPageBreak/>
-        <w:t>(</w:t>
+        <w:t xml:space="preserve"> (</w:t>
       </w:r>
       <w:r>
         <w:rPr>
@@ -11176,6 +11175,7 @@
         <w:rPr>
           <w:rFonts w:cstheme="minorHAnsi"/>
         </w:rPr>
+        <w:lastRenderedPageBreak/>
         <w:t xml:space="preserve">является </w:t>
       </w:r>
       <w:r>
@@ -11944,81 +11944,72 @@
             <w:color w:val="000000"/>
             <w:shd w:val="clear" w:color="auto" w:fill="FFFFFF"/>
           </w:rPr>
-          <w:t xml:space="preserve">охранением расстояний между экземплярами данных, близко расположенных друг относительно </w:t>
-        </w:r>
+          <w:t xml:space="preserve">охранением расстояний между экземплярами данных, близко расположенных друг относительно друга. </w:t>
+        </w:r>
+      </w:ins>
+      <w:del w:id="450" w:author="mokhail" w:date="2020-08-12T02:01:00Z">
         <w:r>
           <w:rPr>
             <w:rFonts w:cstheme="minorHAnsi"/>
             <w:color w:val="000000"/>
             <w:shd w:val="clear" w:color="auto" w:fill="FFFFFF"/>
           </w:rPr>
-          <w:lastRenderedPageBreak/>
-          <w:t xml:space="preserve">друга. </w:t>
-        </w:r>
-      </w:ins>
-      <w:del w:id="450" w:author="mokhail" w:date="2020-08-12T02:01:00Z">
+          <w:delText>,</w:delText>
+        </w:r>
+      </w:del>
+      <w:del w:id="451" w:author="mokhail" w:date="2020-08-12T02:03:00Z">
         <w:r>
           <w:rPr>
             <w:rFonts w:cstheme="minorHAnsi"/>
             <w:color w:val="000000"/>
             <w:shd w:val="clear" w:color="auto" w:fill="FFFFFF"/>
           </w:rPr>
-          <w:delText>,</w:delText>
+          <w:delText xml:space="preserve"> который</w:delText>
         </w:r>
       </w:del>
-      <w:del w:id="451" w:author="mokhail" w:date="2020-08-12T02:03:00Z">
+      <w:ins w:id="452" w:author="mokhail" w:date="2020-08-12T02:04:00Z">
         <w:r>
           <w:rPr>
             <w:rFonts w:cstheme="minorHAnsi"/>
             <w:color w:val="000000"/>
             <w:shd w:val="clear" w:color="auto" w:fill="FFFFFF"/>
           </w:rPr>
-          <w:delText xml:space="preserve"> который</w:delText>
-        </w:r>
-      </w:del>
-      <w:ins w:id="452" w:author="mokhail" w:date="2020-08-12T02:04:00Z">
+          <w:t>Это позволяет</w:t>
+        </w:r>
+      </w:ins>
+      <w:r>
+        <w:rPr>
+          <w:rFonts w:cstheme="minorHAnsi"/>
+          <w:color w:val="000000"/>
+          <w:shd w:val="clear" w:color="auto" w:fill="FFFFFF"/>
+        </w:rPr>
+        <w:t xml:space="preserve"> группировать</w:t>
+      </w:r>
+      <w:ins w:id="453" w:author="mokhail" w:date="2020-08-12T02:04:00Z">
         <w:r>
           <w:rPr>
             <w:rFonts w:cstheme="minorHAnsi"/>
             <w:color w:val="000000"/>
             <w:shd w:val="clear" w:color="auto" w:fill="FFFFFF"/>
           </w:rPr>
-          <w:t>Это позволяет</w:t>
-        </w:r>
-      </w:ins>
-      <w:r>
-        <w:rPr>
-          <w:rFonts w:cstheme="minorHAnsi"/>
-          <w:color w:val="000000"/>
-          <w:shd w:val="clear" w:color="auto" w:fill="FFFFFF"/>
-        </w:rPr>
-        <w:t xml:space="preserve"> группировать</w:t>
-      </w:r>
-      <w:ins w:id="453" w:author="mokhail" w:date="2020-08-12T02:04:00Z">
+          <w:t xml:space="preserve"> однородные данные</w:t>
+        </w:r>
+      </w:ins>
+      <w:r>
+        <w:rPr>
+          <w:rFonts w:cstheme="minorHAnsi"/>
+          <w:color w:val="000000"/>
+          <w:shd w:val="clear" w:color="auto" w:fill="FFFFFF"/>
+        </w:rPr>
+        <w:t xml:space="preserve"> </w:t>
+      </w:r>
+      <w:del w:id="454" w:author="mokhail" w:date="2020-08-12T02:04:00Z">
         <w:r>
           <w:rPr>
             <w:rFonts w:cstheme="minorHAnsi"/>
             <w:color w:val="000000"/>
             <w:shd w:val="clear" w:color="auto" w:fill="FFFFFF"/>
           </w:rPr>
-          <w:t xml:space="preserve"> однородные данные</w:t>
-        </w:r>
-      </w:ins>
-      <w:r>
-        <w:rPr>
-          <w:rFonts w:cstheme="minorHAnsi"/>
-          <w:color w:val="000000"/>
-          <w:shd w:val="clear" w:color="auto" w:fill="FFFFFF"/>
-        </w:rPr>
-        <w:t xml:space="preserve"> </w:t>
-      </w:r>
-      <w:del w:id="454" w:author="mokhail" w:date="2020-08-12T02:04:00Z">
-        <w:r>
-          <w:rPr>
-            <w:rFonts w:cstheme="minorHAnsi"/>
-            <w:color w:val="000000"/>
-            <w:shd w:val="clear" w:color="auto" w:fill="FFFFFF"/>
-          </w:rPr>
           <w:delText xml:space="preserve">их </w:delText>
         </w:r>
       </w:del>
@@ -12229,6 +12220,8 @@
         </w:rPr>
         <w:t>Использованные наборы данных</w:t>
       </w:r>
+      <w:bookmarkStart w:id="466" w:name="_GoBack"/>
+      <w:bookmarkEnd w:id="466"/>
     </w:p>
     <w:p>
       <w:pPr>
@@ -12515,19 +12508,8 @@
           <w:lang w:val="en-US"/>
         </w:rPr>
         <w:tab/>
-        <w:t>Emo-</w:t>
-      </w:r>
-      <w:proofErr w:type="gramStart"/>
-      <w:r>
-        <w:rPr>
-          <w:rFonts w:cstheme="minorHAnsi"/>
-          <w:color w:val="222222"/>
-          <w:shd w:val="clear" w:color="auto" w:fill="FFFFFF"/>
-          <w:lang w:val="en-US"/>
-        </w:rPr>
-        <w:t>DB[</w:t>
-      </w:r>
-      <w:proofErr w:type="gramEnd"/>
+        <w:t>Emo-DB[</w:t>
+      </w:r>
       <w:r>
         <w:rPr>
           <w:rFonts w:cstheme="minorHAnsi"/>
@@ -12653,6 +12635,7 @@
           <w:shd w:val="clear" w:color="auto" w:fill="FFFFFF"/>
           <w:lang w:val="en-US"/>
         </w:rPr>
+        <w:lastRenderedPageBreak/>
         <w:tab/>
       </w:r>
       <w:proofErr w:type="gramStart"/>
@@ -13346,7 +13329,7 @@
               <w:jc w:val="both"/>
               <w:rPr>
                 <w:rFonts w:eastAsia="Times New Roman" w:cstheme="minorHAnsi"/>
-                <w:lang w:eastAsia="ru-RU"/>
+                <w:lang w:val="en-US" w:eastAsia="ru-RU"/>
               </w:rPr>
             </w:pPr>
             <w:r>
@@ -13354,7 +13337,7 @@
                 <w:rFonts w:eastAsia="Times New Roman" w:cstheme="minorHAnsi"/>
                 <w:lang w:eastAsia="ru-RU"/>
               </w:rPr>
-              <w:t>Базовые эмоции</w:t>
+              <w:t>Базов</w:t>
             </w:r>
           </w:p>
         </w:tc>
@@ -14435,7 +14418,7 @@
         </w:rPr>
         <w:t xml:space="preserve">Задача распознавания эмоций по голосу осложнена отсутствием единой методики составления размеченных наборов данных. </w:t>
       </w:r>
-      <w:del w:id="466" w:author="mokhail" w:date="2020-08-12T01:34:00Z">
+      <w:del w:id="467" w:author="mokhail" w:date="2020-08-12T01:34:00Z">
         <w:r>
           <w:rPr>
             <w:rFonts w:cstheme="minorHAnsi"/>
@@ -14445,7 +14428,7 @@
           <w:delText>Находящиеся в открытом и полуоткрытом доступе датасеты</w:delText>
         </w:r>
       </w:del>
-      <w:ins w:id="467" w:author="mokhail" w:date="2020-08-12T01:34:00Z">
+      <w:ins w:id="468" w:author="mokhail" w:date="2020-08-12T01:34:00Z">
         <w:r>
           <w:rPr>
             <w:rFonts w:cstheme="minorHAnsi"/>
@@ -14516,7 +14499,6 @@
           <w:color w:val="000000"/>
           <w:shd w:val="clear" w:color="auto" w:fill="FFFFFF"/>
         </w:rPr>
-        <w:lastRenderedPageBreak/>
         <w:t xml:space="preserve">Для каждого набора данных провести </w:t>
       </w:r>
       <w:proofErr w:type="spellStart"/>
@@ -14802,7 +14784,7 @@
         </w:rPr>
         <w:t xml:space="preserve"> – к остальным</w:t>
       </w:r>
-      <w:del w:id="468" w:author="mokhail" w:date="2020-08-14T17:02:00Z">
+      <w:del w:id="469" w:author="mokhail" w:date="2020-08-14T17:02:00Z">
         <w:r>
           <w:rPr>
             <w:shd w:val="clear" w:color="auto" w:fill="FFFFFF"/>
@@ -15144,6 +15126,7 @@
           <w:color w:val="000000"/>
           <w:shd w:val="clear" w:color="auto" w:fill="FFFFFF"/>
         </w:rPr>
+        <w:lastRenderedPageBreak/>
         <w:tab/>
         <w:t>Мы</w:t>
       </w:r>
@@ -15582,7 +15565,7 @@
         </w:rPr>
         <w:t xml:space="preserve">000 образцов с сохранением пропорций распределения </w:t>
       </w:r>
-      <w:del w:id="469" w:author="mokhail" w:date="2020-08-12T01:58:00Z">
+      <w:del w:id="470" w:author="mokhail" w:date="2020-08-12T01:58:00Z">
         <w:r>
           <w:rPr>
             <w:rFonts w:cstheme="minorHAnsi"/>
@@ -15592,7 +15575,7 @@
           <w:delText>эмоциональных классов</w:delText>
         </w:r>
       </w:del>
-      <w:ins w:id="470" w:author="mokhail" w:date="2020-08-12T01:58:00Z">
+      <w:ins w:id="471" w:author="mokhail" w:date="2020-08-12T01:58:00Z">
         <w:r>
           <w:rPr>
             <w:rFonts w:cstheme="minorHAnsi"/>
@@ -16435,7 +16418,7 @@
       <w:pPr>
         <w:jc w:val="both"/>
         <w:rPr>
-          <w:ins w:id="471" w:author="mokhail" w:date="2020-08-12T01:56:00Z"/>
+          <w:ins w:id="472" w:author="mokhail" w:date="2020-08-12T01:56:00Z"/>
           <w:rFonts w:cstheme="minorHAnsi"/>
           <w:color w:val="000000"/>
           <w:shd w:val="clear" w:color="auto" w:fill="FFFFFF"/>
@@ -16446,7 +16429,6 @@
           <w:noProof/>
           <w:lang w:eastAsia="ru-RU"/>
         </w:rPr>
-        <w:lastRenderedPageBreak/>
         <w:drawing>
           <wp:inline distT="0" distB="0" distL="0" distR="0" wp14:anchorId="560B735A" wp14:editId="198D2A9A">
             <wp:extent cx="5940425" cy="3374390"/>
@@ -16465,7 +16447,7 @@
                     </pic:cNvPicPr>
                   </pic:nvPicPr>
                   <pic:blipFill>
-                    <a:blip r:embed="rId10">
+                    <a:blip r:embed="rId9">
                       <a:extLst>
                         <a:ext uri="{28A0092B-C50C-407E-A947-70E740481C1C}">
                           <a14:useLocalDpi xmlns:a14="http://schemas.microsoft.com/office/drawing/2010/main" val="0"/>
@@ -16501,7 +16483,6 @@
       <w:pPr>
         <w:jc w:val="both"/>
         <w:rPr>
-          <w:ins w:id="472" w:author="mokhail" w:date="2020-08-12T02:19:00Z"/>
           <w:rFonts w:cstheme="minorHAnsi"/>
           <w:color w:val="000000"/>
           <w:shd w:val="clear" w:color="auto" w:fill="FFFFFF"/>
@@ -16535,49 +16516,13 @@
           <w:shd w:val="clear" w:color="auto" w:fill="FFFFFF"/>
         </w:rPr>
       </w:pPr>
-      <w:commentRangeStart w:id="475"/>
-      <w:commentRangeStart w:id="476"/>
-      <w:commentRangeStart w:id="477"/>
-      <w:commentRangeStart w:id="478"/>
-      <w:ins w:id="479" w:author="mokhail" w:date="2020-08-12T02:19:00Z">
-        <w:r>
-          <w:rPr>
-            <w:rFonts w:cstheme="minorHAnsi"/>
-            <w:color w:val="000000"/>
-            <w:shd w:val="clear" w:color="auto" w:fill="FFFFFF"/>
-          </w:rPr>
-          <w:t>!!!!!!</w:t>
-        </w:r>
-      </w:ins>
-      <w:commentRangeEnd w:id="475"/>
-      <w:ins w:id="480" w:author="mokhail" w:date="2020-08-12T02:20:00Z">
-        <w:r>
-          <w:rPr>
-            <w:rStyle w:val="a9"/>
-          </w:rPr>
-          <w:commentReference w:id="475"/>
-        </w:r>
-      </w:ins>
-      <w:commentRangeEnd w:id="476"/>
-      <w:r>
-        <w:rPr>
-          <w:rStyle w:val="a9"/>
-        </w:rPr>
-        <w:commentReference w:id="476"/>
-      </w:r>
-      <w:commentRangeEnd w:id="477"/>
-      <w:r>
-        <w:rPr>
-          <w:rStyle w:val="a9"/>
-        </w:rPr>
-        <w:commentReference w:id="477"/>
-      </w:r>
-      <w:commentRangeEnd w:id="478"/>
-      <w:r>
-        <w:rPr>
-          <w:rStyle w:val="a9"/>
-        </w:rPr>
-        <w:commentReference w:id="478"/>
+      <w:r>
+        <w:rPr>
+          <w:rFonts w:cstheme="minorHAnsi"/>
+          <w:color w:val="000000"/>
+          <w:shd w:val="clear" w:color="auto" w:fill="FFFFFF"/>
+        </w:rPr>
+        <w:t>Оригинальная разметка:</w:t>
       </w:r>
     </w:p>
     <w:p>
@@ -16594,8 +16539,751 @@
           <w:rFonts w:cstheme="minorHAnsi"/>
           <w:color w:val="000000"/>
           <w:shd w:val="clear" w:color="auto" w:fill="FFFFFF"/>
+          <w:lang w:val="en-US"/>
+        </w:rPr>
+        <w:t>SAVEE</w:t>
+      </w:r>
+      <w:r>
+        <w:rPr>
+          <w:rFonts w:cstheme="minorHAnsi"/>
+          <w:color w:val="000000"/>
+          <w:shd w:val="clear" w:color="auto" w:fill="FFFFFF"/>
+        </w:rPr>
+        <w:t>:</w:t>
+      </w:r>
+      <w:r>
+        <w:rPr>
+          <w:rFonts w:cstheme="minorHAnsi"/>
+          <w:color w:val="000000"/>
+          <w:shd w:val="clear" w:color="auto" w:fill="FFFFFF"/>
+        </w:rPr>
+        <w:t xml:space="preserve"> </w:t>
+      </w:r>
+      <w:r>
+        <w:rPr>
+          <w:rFonts w:cstheme="minorHAnsi"/>
+          <w:color w:val="000000"/>
+          <w:shd w:val="clear" w:color="auto" w:fill="FFFFFF"/>
+        </w:rPr>
+        <w:t xml:space="preserve">две </w:t>
+      </w:r>
+      <w:r>
+        <w:rPr>
+          <w:rFonts w:cstheme="minorHAnsi"/>
+          <w:color w:val="000000"/>
+          <w:shd w:val="clear" w:color="auto" w:fill="FFFFFF"/>
+        </w:rPr>
+        <w:t xml:space="preserve">группы данных, в обеих группах локализуются представители </w:t>
+      </w:r>
+      <w:r>
+        <w:rPr>
+          <w:rFonts w:cstheme="minorHAnsi"/>
+          <w:color w:val="000000"/>
+          <w:shd w:val="clear" w:color="auto" w:fill="FFFFFF"/>
+        </w:rPr>
+        <w:t>нескольких</w:t>
+      </w:r>
+      <w:r>
+        <w:rPr>
+          <w:rFonts w:cstheme="minorHAnsi"/>
+          <w:color w:val="000000"/>
+          <w:shd w:val="clear" w:color="auto" w:fill="FFFFFF"/>
+        </w:rPr>
+        <w:t xml:space="preserve"> классов, </w:t>
+      </w:r>
+      <w:r>
+        <w:rPr>
+          <w:rFonts w:cstheme="minorHAnsi"/>
+          <w:color w:val="000000"/>
+          <w:shd w:val="clear" w:color="auto" w:fill="FFFFFF"/>
+        </w:rPr>
+        <w:t xml:space="preserve">однако </w:t>
+      </w:r>
+      <w:r>
+        <w:rPr>
+          <w:rFonts w:cstheme="minorHAnsi"/>
+          <w:color w:val="000000"/>
+          <w:shd w:val="clear" w:color="auto" w:fill="FFFFFF"/>
+        </w:rPr>
+        <w:t xml:space="preserve">внутри этих групп </w:t>
+      </w:r>
+      <w:r>
+        <w:rPr>
+          <w:rFonts w:cstheme="minorHAnsi"/>
+          <w:color w:val="000000"/>
+          <w:shd w:val="clear" w:color="auto" w:fill="FFFFFF"/>
+        </w:rPr>
+        <w:t>можно выделить</w:t>
+      </w:r>
+      <w:r>
+        <w:rPr>
+          <w:rFonts w:cstheme="minorHAnsi"/>
+          <w:color w:val="000000"/>
+          <w:shd w:val="clear" w:color="auto" w:fill="FFFFFF"/>
+        </w:rPr>
+        <w:t xml:space="preserve"> </w:t>
+      </w:r>
+      <w:r>
+        <w:rPr>
+          <w:rFonts w:cstheme="minorHAnsi"/>
+          <w:color w:val="000000"/>
+          <w:shd w:val="clear" w:color="auto" w:fill="FFFFFF"/>
+        </w:rPr>
+        <w:t>области</w:t>
+      </w:r>
+      <w:r>
+        <w:rPr>
+          <w:rFonts w:cstheme="minorHAnsi"/>
+          <w:color w:val="000000"/>
+          <w:shd w:val="clear" w:color="auto" w:fill="FFFFFF"/>
+        </w:rPr>
+        <w:t xml:space="preserve">, наиболее представленные </w:t>
+      </w:r>
+      <w:r>
+        <w:rPr>
+          <w:rFonts w:cstheme="minorHAnsi"/>
+          <w:color w:val="000000"/>
+          <w:shd w:val="clear" w:color="auto" w:fill="FFFFFF"/>
+        </w:rPr>
+        <w:t>экземплярами одного из классов.</w:t>
+      </w:r>
+    </w:p>
+    <w:p>
+      <w:pPr>
+        <w:jc w:val="both"/>
+        <w:rPr>
+          <w:rFonts w:cstheme="minorHAnsi"/>
+          <w:color w:val="000000"/>
+          <w:shd w:val="clear" w:color="auto" w:fill="FFFFFF"/>
+        </w:rPr>
+      </w:pPr>
+      <w:r>
+        <w:rPr>
+          <w:rFonts w:cstheme="minorHAnsi"/>
+          <w:color w:val="000000"/>
+          <w:shd w:val="clear" w:color="auto" w:fill="FFFFFF"/>
+          <w:lang w:val="en-US"/>
+        </w:rPr>
+        <w:t>Emo</w:t>
+      </w:r>
+      <w:r>
+        <w:rPr>
+          <w:rFonts w:cstheme="minorHAnsi"/>
+          <w:color w:val="000000"/>
+          <w:shd w:val="clear" w:color="auto" w:fill="FFFFFF"/>
+        </w:rPr>
+        <w:t>-</w:t>
+      </w:r>
+      <w:r>
+        <w:rPr>
+          <w:rFonts w:cstheme="minorHAnsi"/>
+          <w:color w:val="000000"/>
+          <w:shd w:val="clear" w:color="auto" w:fill="FFFFFF"/>
+          <w:lang w:val="en-US"/>
+        </w:rPr>
+        <w:t>DB</w:t>
+      </w:r>
+      <w:r>
+        <w:rPr>
+          <w:rFonts w:cstheme="minorHAnsi"/>
+          <w:color w:val="000000"/>
+          <w:shd w:val="clear" w:color="auto" w:fill="FFFFFF"/>
+        </w:rPr>
+        <w:t xml:space="preserve">: </w:t>
+      </w:r>
+      <w:r>
+        <w:rPr>
+          <w:rFonts w:cstheme="minorHAnsi"/>
+          <w:color w:val="000000"/>
+          <w:shd w:val="clear" w:color="auto" w:fill="FFFFFF"/>
+        </w:rPr>
+        <w:t>данные группируются в соответствии с классами, однако четких границ между этими группами нет</w:t>
+      </w:r>
+      <w:r>
+        <w:rPr>
+          <w:rFonts w:cstheme="minorHAnsi"/>
+          <w:color w:val="000000"/>
+          <w:shd w:val="clear" w:color="auto" w:fill="FFFFFF"/>
+        </w:rPr>
+        <w:t xml:space="preserve">, </w:t>
+      </w:r>
+      <w:r>
+        <w:rPr>
+          <w:rFonts w:cstheme="minorHAnsi"/>
+          <w:color w:val="000000"/>
+          <w:shd w:val="clear" w:color="auto" w:fill="FFFFFF"/>
+        </w:rPr>
+        <w:t>и различные классы распределены с различной плотностью</w:t>
+      </w:r>
+      <w:r>
+        <w:rPr>
+          <w:rFonts w:cstheme="minorHAnsi"/>
+          <w:color w:val="000000"/>
+          <w:shd w:val="clear" w:color="auto" w:fill="FFFFFF"/>
+        </w:rPr>
+        <w:t xml:space="preserve">.          </w:t>
+      </w:r>
+    </w:p>
+    <w:p>
+      <w:pPr>
+        <w:jc w:val="both"/>
+        <w:rPr>
+          <w:rFonts w:cstheme="minorHAnsi"/>
+          <w:color w:val="000000"/>
+          <w:shd w:val="clear" w:color="auto" w:fill="FFFFFF"/>
+        </w:rPr>
+      </w:pPr>
+      <w:r>
+        <w:rPr>
+          <w:rFonts w:cstheme="minorHAnsi"/>
+          <w:color w:val="000000"/>
+          <w:shd w:val="clear" w:color="auto" w:fill="FFFFFF"/>
+          <w:lang w:val="en-US"/>
+        </w:rPr>
+        <w:t>TESS</w:t>
+      </w:r>
+      <w:r>
+        <w:rPr>
+          <w:rFonts w:cstheme="minorHAnsi"/>
+          <w:color w:val="000000"/>
+          <w:shd w:val="clear" w:color="auto" w:fill="FFFFFF"/>
+        </w:rPr>
+        <w:t xml:space="preserve">: наиболее ярко выраженная структура среди всех полученных визуализаций, данные разбиты на плотные </w:t>
+      </w:r>
+      <w:r>
+        <w:rPr>
+          <w:rFonts w:cstheme="minorHAnsi"/>
+          <w:color w:val="000000"/>
+          <w:shd w:val="clear" w:color="auto" w:fill="FFFFFF"/>
+        </w:rPr>
+        <w:t>скопления</w:t>
+      </w:r>
+      <w:r>
+        <w:rPr>
+          <w:rFonts w:cstheme="minorHAnsi"/>
+          <w:color w:val="000000"/>
+          <w:shd w:val="clear" w:color="auto" w:fill="FFFFFF"/>
+        </w:rPr>
+        <w:t xml:space="preserve"> с четкими границами, прич</w:t>
+      </w:r>
+      <w:r>
+        <w:rPr>
+          <w:rFonts w:cstheme="minorHAnsi"/>
+          <w:color w:val="000000"/>
+          <w:shd w:val="clear" w:color="auto" w:fill="FFFFFF"/>
+        </w:rPr>
+        <w:t xml:space="preserve">ем каждая эмоциональная категория представлена двумя группами. </w:t>
+      </w:r>
+      <w:r>
+        <w:rPr>
+          <w:rFonts w:cstheme="minorHAnsi"/>
+          <w:color w:val="000000"/>
+          <w:shd w:val="clear" w:color="auto" w:fill="FFFFFF"/>
+        </w:rPr>
+        <w:t>Можно утверждать, что данные сгруппированы</w:t>
+      </w:r>
+      <w:r>
+        <w:rPr>
+          <w:rFonts w:cstheme="minorHAnsi"/>
+          <w:color w:val="000000"/>
+          <w:shd w:val="clear" w:color="auto" w:fill="FFFFFF"/>
+        </w:rPr>
+        <w:t xml:space="preserve"> не только по представленным классам базовых эмоций, но и по актерам, участвовавшим в записи.</w:t>
+      </w:r>
+    </w:p>
+    <w:p>
+      <w:pPr>
+        <w:jc w:val="both"/>
+        <w:rPr>
+          <w:ins w:id="475" w:author="mokhail" w:date="2020-08-12T02:19:00Z"/>
+          <w:rFonts w:cstheme="minorHAnsi"/>
+          <w:color w:val="000000"/>
+          <w:shd w:val="clear" w:color="auto" w:fill="FFFFFF"/>
+        </w:rPr>
+      </w:pPr>
+      <w:r>
+        <w:rPr>
+          <w:rFonts w:cstheme="minorHAnsi"/>
+          <w:color w:val="000000"/>
+          <w:shd w:val="clear" w:color="auto" w:fill="FFFFFF"/>
+          <w:lang w:val="en-US"/>
+        </w:rPr>
+        <w:t>RAVDESS</w:t>
+      </w:r>
+      <w:r>
+        <w:rPr>
+          <w:rFonts w:cstheme="minorHAnsi"/>
+          <w:color w:val="000000"/>
+          <w:shd w:val="clear" w:color="auto" w:fill="FFFFFF"/>
+        </w:rPr>
+        <w:t xml:space="preserve">, </w:t>
+      </w:r>
+      <w:r>
+        <w:rPr>
+          <w:rFonts w:cstheme="minorHAnsi"/>
+          <w:color w:val="000000"/>
+          <w:shd w:val="clear" w:color="auto" w:fill="FFFFFF"/>
+          <w:lang w:val="en-US"/>
+        </w:rPr>
+        <w:t>CREMA</w:t>
+      </w:r>
+      <w:r>
+        <w:rPr>
+          <w:rFonts w:cstheme="minorHAnsi"/>
+          <w:color w:val="000000"/>
+          <w:shd w:val="clear" w:color="auto" w:fill="FFFFFF"/>
+        </w:rPr>
+        <w:t>-</w:t>
+      </w:r>
+      <w:r>
+        <w:rPr>
+          <w:rFonts w:cstheme="minorHAnsi"/>
+          <w:color w:val="000000"/>
+          <w:shd w:val="clear" w:color="auto" w:fill="FFFFFF"/>
+          <w:lang w:val="en-US"/>
+        </w:rPr>
+        <w:t>D</w:t>
+      </w:r>
+      <w:r>
+        <w:rPr>
+          <w:rFonts w:cstheme="minorHAnsi"/>
+          <w:color w:val="000000"/>
+          <w:shd w:val="clear" w:color="auto" w:fill="FFFFFF"/>
+        </w:rPr>
+        <w:t xml:space="preserve">, </w:t>
+      </w:r>
+      <w:r>
+        <w:rPr>
+          <w:rFonts w:cstheme="minorHAnsi"/>
+          <w:color w:val="000000"/>
+          <w:shd w:val="clear" w:color="auto" w:fill="FFFFFF"/>
+          <w:lang w:val="en-US"/>
+        </w:rPr>
+        <w:t>IEMOCAP</w:t>
+      </w:r>
+      <w:r>
+        <w:rPr>
+          <w:rFonts w:cstheme="minorHAnsi"/>
+          <w:color w:val="000000"/>
+          <w:shd w:val="clear" w:color="auto" w:fill="FFFFFF"/>
+        </w:rPr>
+        <w:t xml:space="preserve">: </w:t>
+      </w:r>
+      <w:r>
+        <w:rPr>
+          <w:rFonts w:cstheme="minorHAnsi"/>
+          <w:color w:val="000000"/>
+          <w:shd w:val="clear" w:color="auto" w:fill="FFFFFF"/>
+        </w:rPr>
+        <w:t>одна</w:t>
+      </w:r>
+      <w:r>
+        <w:rPr>
+          <w:rFonts w:cstheme="minorHAnsi"/>
+          <w:color w:val="000000"/>
+          <w:shd w:val="clear" w:color="auto" w:fill="FFFFFF"/>
+        </w:rPr>
+        <w:t xml:space="preserve"> </w:t>
+      </w:r>
+      <w:r>
+        <w:rPr>
+          <w:rFonts w:cstheme="minorHAnsi"/>
+          <w:color w:val="000000"/>
+          <w:shd w:val="clear" w:color="auto" w:fill="FFFFFF"/>
+        </w:rPr>
+        <w:t>группа данных, некоторые классы (</w:t>
+      </w:r>
+      <w:r>
+        <w:rPr>
+          <w:rFonts w:cstheme="minorHAnsi"/>
+          <w:color w:val="000000"/>
+          <w:shd w:val="clear" w:color="auto" w:fill="FFFFFF"/>
+          <w:lang w:val="en-US"/>
+        </w:rPr>
+        <w:t>ANG</w:t>
+      </w:r>
+      <w:r>
+        <w:rPr>
+          <w:rFonts w:cstheme="minorHAnsi"/>
+          <w:color w:val="000000"/>
+          <w:shd w:val="clear" w:color="auto" w:fill="FFFFFF"/>
+        </w:rPr>
+        <w:t xml:space="preserve">, </w:t>
+      </w:r>
+      <w:r>
+        <w:rPr>
+          <w:rFonts w:cstheme="minorHAnsi"/>
+          <w:color w:val="000000"/>
+          <w:shd w:val="clear" w:color="auto" w:fill="FFFFFF"/>
+          <w:lang w:val="en-US"/>
+        </w:rPr>
+        <w:t>SAD</w:t>
+      </w:r>
+      <w:r>
+        <w:rPr>
+          <w:rFonts w:cstheme="minorHAnsi"/>
+          <w:color w:val="000000"/>
+          <w:shd w:val="clear" w:color="auto" w:fill="FFFFFF"/>
+        </w:rPr>
+        <w:t xml:space="preserve">) </w:t>
+      </w:r>
+      <w:r>
+        <w:rPr>
+          <w:rFonts w:cstheme="minorHAnsi"/>
+          <w:color w:val="000000"/>
+          <w:shd w:val="clear" w:color="auto" w:fill="FFFFFF"/>
+        </w:rPr>
+        <w:t xml:space="preserve">имеют большую плотность распределения в определенных зонах этой группы, в то время </w:t>
+      </w:r>
+      <w:proofErr w:type="gramStart"/>
+      <w:r>
+        <w:rPr>
+          <w:rFonts w:cstheme="minorHAnsi"/>
+          <w:color w:val="000000"/>
+          <w:shd w:val="clear" w:color="auto" w:fill="FFFFFF"/>
+        </w:rPr>
+        <w:t>как  такие</w:t>
+      </w:r>
+      <w:proofErr w:type="gramEnd"/>
+      <w:r>
+        <w:rPr>
+          <w:rFonts w:cstheme="minorHAnsi"/>
+          <w:color w:val="000000"/>
+          <w:shd w:val="clear" w:color="auto" w:fill="FFFFFF"/>
+        </w:rPr>
+        <w:t xml:space="preserve"> классы, как </w:t>
+      </w:r>
+      <w:r>
+        <w:rPr>
+          <w:rFonts w:cstheme="minorHAnsi"/>
+          <w:color w:val="000000"/>
+          <w:shd w:val="clear" w:color="auto" w:fill="FFFFFF"/>
+          <w:lang w:val="en-US"/>
+        </w:rPr>
+        <w:t>FEA</w:t>
+      </w:r>
+      <w:r>
+        <w:rPr>
+          <w:rFonts w:cstheme="minorHAnsi"/>
+          <w:color w:val="000000"/>
+          <w:shd w:val="clear" w:color="auto" w:fill="FFFFFF"/>
+        </w:rPr>
+        <w:t xml:space="preserve">, </w:t>
+      </w:r>
+      <w:r>
+        <w:rPr>
+          <w:rFonts w:cstheme="minorHAnsi"/>
+          <w:color w:val="000000"/>
+          <w:shd w:val="clear" w:color="auto" w:fill="FFFFFF"/>
+          <w:lang w:val="en-US"/>
+        </w:rPr>
+        <w:t>NEU</w:t>
+      </w:r>
+      <w:r>
+        <w:rPr>
+          <w:rFonts w:cstheme="minorHAnsi"/>
+          <w:color w:val="000000"/>
+          <w:shd w:val="clear" w:color="auto" w:fill="FFFFFF"/>
+        </w:rPr>
+        <w:t xml:space="preserve"> </w:t>
+      </w:r>
+      <w:r>
+        <w:rPr>
+          <w:rFonts w:cstheme="minorHAnsi"/>
+          <w:color w:val="000000"/>
+          <w:shd w:val="clear" w:color="auto" w:fill="FFFFFF"/>
+        </w:rPr>
+        <w:t>распределены по всей области более равномерно.</w:t>
+      </w:r>
+    </w:p>
+    <w:p>
+      <w:pPr>
+        <w:jc w:val="both"/>
+        <w:rPr>
+          <w:rFonts w:cstheme="minorHAnsi"/>
+          <w:color w:val="000000"/>
+          <w:shd w:val="clear" w:color="auto" w:fill="FFFFFF"/>
+        </w:rPr>
+      </w:pPr>
+      <w:r>
+        <w:rPr>
+          <w:rFonts w:cstheme="minorHAnsi"/>
+          <w:color w:val="000000"/>
+          <w:shd w:val="clear" w:color="auto" w:fill="FFFFFF"/>
+        </w:rPr>
+        <w:lastRenderedPageBreak/>
+        <w:t>Бинарная разметка:</w:t>
+      </w:r>
+    </w:p>
+    <w:p>
+      <w:pPr>
+        <w:jc w:val="both"/>
+        <w:rPr>
+          <w:rFonts w:cstheme="minorHAnsi"/>
+          <w:color w:val="000000"/>
+          <w:shd w:val="clear" w:color="auto" w:fill="FFFFFF"/>
+        </w:rPr>
+      </w:pPr>
+      <w:r>
+        <w:rPr>
+          <w:rFonts w:cstheme="minorHAnsi"/>
+          <w:color w:val="000000"/>
+          <w:shd w:val="clear" w:color="auto" w:fill="FFFFFF"/>
+          <w:lang w:val="en-US"/>
+        </w:rPr>
+        <w:t>IEMOCAP</w:t>
+      </w:r>
+      <w:r>
+        <w:rPr>
+          <w:rFonts w:cstheme="minorHAnsi"/>
+          <w:color w:val="000000"/>
+          <w:shd w:val="clear" w:color="auto" w:fill="FFFFFF"/>
+        </w:rPr>
+        <w:t xml:space="preserve">, </w:t>
+      </w:r>
+      <w:r>
+        <w:rPr>
+          <w:rFonts w:cstheme="minorHAnsi"/>
+          <w:color w:val="000000"/>
+          <w:shd w:val="clear" w:color="auto" w:fill="FFFFFF"/>
+          <w:lang w:val="en-US"/>
+        </w:rPr>
+        <w:t>SAVEE</w:t>
+      </w:r>
+      <w:r>
+        <w:rPr>
+          <w:rFonts w:cstheme="minorHAnsi"/>
+          <w:color w:val="000000"/>
+          <w:shd w:val="clear" w:color="auto" w:fill="FFFFFF"/>
+        </w:rPr>
+        <w:t xml:space="preserve">: </w:t>
+      </w:r>
+      <w:r>
+        <w:rPr>
+          <w:rFonts w:cstheme="minorHAnsi"/>
+          <w:color w:val="000000"/>
+          <w:shd w:val="clear" w:color="auto" w:fill="FFFFFF"/>
+        </w:rPr>
+        <w:t xml:space="preserve">данные обоих классов распределены равномерно по всему пространству, нет </w:t>
+      </w:r>
+      <w:r>
+        <w:rPr>
+          <w:rFonts w:cstheme="minorHAnsi"/>
+          <w:color w:val="000000"/>
+          <w:shd w:val="clear" w:color="auto" w:fill="FFFFFF"/>
+        </w:rPr>
+        <w:t xml:space="preserve">яркой </w:t>
+      </w:r>
+      <w:r>
+        <w:rPr>
+          <w:rFonts w:cstheme="minorHAnsi"/>
+          <w:color w:val="000000"/>
+          <w:shd w:val="clear" w:color="auto" w:fill="FFFFFF"/>
+        </w:rPr>
+        <w:t xml:space="preserve">выраженности одного класса </w:t>
+      </w:r>
+      <w:r>
+        <w:rPr>
+          <w:rFonts w:cstheme="minorHAnsi"/>
+          <w:color w:val="000000"/>
+          <w:shd w:val="clear" w:color="auto" w:fill="FFFFFF"/>
+        </w:rPr>
+        <w:t>по сравнению с</w:t>
+      </w:r>
+      <w:r>
+        <w:rPr>
+          <w:rFonts w:cstheme="minorHAnsi"/>
+          <w:color w:val="000000"/>
+          <w:shd w:val="clear" w:color="auto" w:fill="FFFFFF"/>
+        </w:rPr>
+        <w:t xml:space="preserve"> другим в той или иной области</w:t>
+      </w:r>
+      <w:r>
+        <w:rPr>
+          <w:rFonts w:cstheme="minorHAnsi"/>
+          <w:color w:val="000000"/>
+          <w:shd w:val="clear" w:color="auto" w:fill="FFFFFF"/>
+        </w:rPr>
+        <w:t>.</w:t>
+      </w:r>
+    </w:p>
+    <w:p>
+      <w:pPr>
+        <w:jc w:val="both"/>
+        <w:rPr>
+          <w:rFonts w:cstheme="minorHAnsi"/>
+          <w:color w:val="000000"/>
+          <w:shd w:val="clear" w:color="auto" w:fill="FFFFFF"/>
+        </w:rPr>
+      </w:pPr>
+      <w:r>
+        <w:rPr>
+          <w:rFonts w:cstheme="minorHAnsi"/>
+          <w:color w:val="000000"/>
+          <w:shd w:val="clear" w:color="auto" w:fill="FFFFFF"/>
+          <w:lang w:val="en-US"/>
+        </w:rPr>
+        <w:t>RAVDESS</w:t>
+      </w:r>
+      <w:r>
+        <w:rPr>
+          <w:rFonts w:cstheme="minorHAnsi"/>
+          <w:color w:val="000000"/>
+          <w:shd w:val="clear" w:color="auto" w:fill="FFFFFF"/>
+        </w:rPr>
+        <w:t xml:space="preserve">, </w:t>
+      </w:r>
+      <w:r>
+        <w:rPr>
+          <w:rFonts w:cstheme="minorHAnsi"/>
+          <w:color w:val="000000"/>
+          <w:shd w:val="clear" w:color="auto" w:fill="FFFFFF"/>
+          <w:lang w:val="en-US"/>
+        </w:rPr>
+        <w:t>CREMA</w:t>
+      </w:r>
+      <w:r>
+        <w:rPr>
+          <w:rFonts w:cstheme="minorHAnsi"/>
+          <w:color w:val="000000"/>
+          <w:shd w:val="clear" w:color="auto" w:fill="FFFFFF"/>
+        </w:rPr>
+        <w:t>-</w:t>
+      </w:r>
+      <w:r>
+        <w:rPr>
+          <w:rFonts w:cstheme="minorHAnsi"/>
+          <w:color w:val="000000"/>
+          <w:shd w:val="clear" w:color="auto" w:fill="FFFFFF"/>
+          <w:lang w:val="en-US"/>
+        </w:rPr>
+        <w:t>D</w:t>
+      </w:r>
+      <w:r>
+        <w:rPr>
+          <w:rFonts w:cstheme="minorHAnsi"/>
+          <w:color w:val="000000"/>
+          <w:shd w:val="clear" w:color="auto" w:fill="FFFFFF"/>
+        </w:rPr>
+        <w:t xml:space="preserve">: </w:t>
+      </w:r>
+      <w:r>
+        <w:rPr>
+          <w:rFonts w:cstheme="minorHAnsi"/>
+          <w:color w:val="000000"/>
+          <w:shd w:val="clear" w:color="auto" w:fill="FFFFFF"/>
+        </w:rPr>
+        <w:t>Существуют области пространства с преобладанием представленности одного класса над другим, однако четких границ между классами не наблюдается.</w:t>
+      </w:r>
+    </w:p>
+    <w:p>
+      <w:pPr>
+        <w:jc w:val="both"/>
+        <w:rPr>
+          <w:rFonts w:cstheme="minorHAnsi"/>
+          <w:color w:val="000000"/>
+          <w:shd w:val="clear" w:color="auto" w:fill="FFFFFF"/>
+        </w:rPr>
+      </w:pPr>
+      <w:r>
+        <w:rPr>
+          <w:rFonts w:cstheme="minorHAnsi"/>
+          <w:color w:val="000000"/>
+          <w:shd w:val="clear" w:color="auto" w:fill="FFFFFF"/>
+          <w:lang w:val="en-US"/>
+        </w:rPr>
+        <w:t>TESS</w:t>
+      </w:r>
+      <w:r>
+        <w:rPr>
+          <w:rFonts w:cstheme="minorHAnsi"/>
+          <w:color w:val="000000"/>
+          <w:shd w:val="clear" w:color="auto" w:fill="FFFFFF"/>
+        </w:rPr>
+        <w:t xml:space="preserve">, </w:t>
+      </w:r>
+      <w:r>
+        <w:rPr>
+          <w:rFonts w:cstheme="minorHAnsi"/>
+          <w:color w:val="000000"/>
+          <w:shd w:val="clear" w:color="auto" w:fill="FFFFFF"/>
+          <w:lang w:val="en-US"/>
+        </w:rPr>
+        <w:t>Emo</w:t>
+      </w:r>
+      <w:r>
+        <w:rPr>
+          <w:rFonts w:cstheme="minorHAnsi"/>
+          <w:color w:val="000000"/>
+          <w:shd w:val="clear" w:color="auto" w:fill="FFFFFF"/>
+        </w:rPr>
+        <w:t>-</w:t>
+      </w:r>
+      <w:r>
+        <w:rPr>
+          <w:rFonts w:cstheme="minorHAnsi"/>
+          <w:color w:val="000000"/>
+          <w:shd w:val="clear" w:color="auto" w:fill="FFFFFF"/>
+          <w:lang w:val="en-US"/>
+        </w:rPr>
+        <w:t>DB</w:t>
+      </w:r>
+      <w:r>
+        <w:rPr>
+          <w:rFonts w:cstheme="minorHAnsi"/>
+          <w:color w:val="000000"/>
+          <w:shd w:val="clear" w:color="auto" w:fill="FFFFFF"/>
+        </w:rPr>
+        <w:t xml:space="preserve">: </w:t>
+      </w:r>
+      <w:r>
+        <w:rPr>
+          <w:rFonts w:cstheme="minorHAnsi"/>
+          <w:color w:val="000000"/>
+          <w:shd w:val="clear" w:color="auto" w:fill="FFFFFF"/>
+        </w:rPr>
+        <w:t xml:space="preserve">явно </w:t>
+      </w:r>
+      <w:r>
+        <w:rPr>
+          <w:rFonts w:cstheme="minorHAnsi"/>
+          <w:color w:val="000000"/>
+          <w:shd w:val="clear" w:color="auto" w:fill="FFFFFF"/>
+        </w:rPr>
+        <w:t>наблюдаем области пространства, представленные только одним</w:t>
+      </w:r>
+      <w:r>
+        <w:rPr>
+          <w:rFonts w:cstheme="minorHAnsi"/>
+          <w:color w:val="000000"/>
+          <w:shd w:val="clear" w:color="auto" w:fill="FFFFFF"/>
+        </w:rPr>
+        <w:t xml:space="preserve"> из двух классов, эти области можно визуально разграничить.</w:t>
+      </w:r>
+    </w:p>
+    <w:p>
+      <w:pPr>
+        <w:jc w:val="both"/>
+        <w:rPr>
+          <w:rFonts w:cstheme="minorHAnsi"/>
+          <w:color w:val="000000"/>
+          <w:shd w:val="clear" w:color="auto" w:fill="FFFFFF"/>
+        </w:rPr>
+      </w:pPr>
+      <w:r>
+        <w:rPr>
+          <w:rFonts w:cstheme="minorHAnsi"/>
+          <w:color w:val="000000"/>
+          <w:shd w:val="clear" w:color="auto" w:fill="FFFFFF"/>
         </w:rPr>
         <w:tab/>
+      </w:r>
+      <w:r>
+        <w:rPr>
+          <w:rFonts w:cstheme="minorHAnsi"/>
+          <w:color w:val="000000"/>
+          <w:shd w:val="clear" w:color="auto" w:fill="FFFFFF"/>
+        </w:rPr>
         <w:t>4.3. Классификация.</w:t>
       </w:r>
     </w:p>
@@ -16739,10 +17427,10 @@
             <v:path o:extrusionok="f" gradientshapeok="t" o:connecttype="rect"/>
             <o:lock v:ext="edit" aspectratio="t"/>
           </v:shapetype>
-          <v:shape id="_x0000_i1025" type="#_x0000_t75" style="width:50.1pt;height:15.55pt" o:ole="">
-            <v:imagedata r:id="rId11" o:title=""/>
+          <v:shape id="_x0000_i1025" type="#_x0000_t75" style="width:50pt;height:15.5pt" o:ole="">
+            <v:imagedata r:id="rId10" o:title=""/>
           </v:shape>
-          <o:OLEObject Type="Embed" ProgID="Equation.DSMT4" ShapeID="_x0000_i1025" DrawAspect="Content" ObjectID="_1659041264" r:id="rId12"/>
+          <o:OLEObject Type="Embed" ProgID="Equation.DSMT4" ShapeID="_x0000_i1025" DrawAspect="Content" ObjectID="_1659211972" r:id="rId11"/>
         </w:object>
       </w:r>
       <w:r>
@@ -16793,10 +17481,10 @@
           <w:shd w:val="clear" w:color="auto" w:fill="FFFFFF"/>
         </w:rPr>
         <w:object w:dxaOrig="3159" w:dyaOrig="620" w14:anchorId="62643EEC">
-          <v:shape id="_x0000_i1026" type="#_x0000_t75" style="width:158.4pt;height:31.7pt" o:ole="">
-            <v:imagedata r:id="rId13" o:title=""/>
+          <v:shape id="_x0000_i1026" type="#_x0000_t75" style="width:158.5pt;height:31.5pt" o:ole="">
+            <v:imagedata r:id="rId12" o:title=""/>
           </v:shape>
-          <o:OLEObject Type="Embed" ProgID="Equation.DSMT4" ShapeID="_x0000_i1026" DrawAspect="Content" ObjectID="_1659041265" r:id="rId14"/>
+          <o:OLEObject Type="Embed" ProgID="Equation.DSMT4" ShapeID="_x0000_i1026" DrawAspect="Content" ObjectID="_1659211973" r:id="rId13"/>
         </w:object>
       </w:r>
       <w:r>
@@ -17183,10 +17871,10 @@
           <w:shd w:val="clear" w:color="auto" w:fill="FFFFFF"/>
         </w:rPr>
         <w:object w:dxaOrig="999" w:dyaOrig="320" w14:anchorId="3031620C">
-          <v:shape id="_x0000_i1027" type="#_x0000_t75" style="width:50.1pt;height:15.55pt" o:ole="">
-            <v:imagedata r:id="rId11" o:title=""/>
+          <v:shape id="_x0000_i1027" type="#_x0000_t75" style="width:50pt;height:15.5pt" o:ole="">
+            <v:imagedata r:id="rId10" o:title=""/>
           </v:shape>
-          <o:OLEObject Type="Embed" ProgID="Equation.DSMT4" ShapeID="_x0000_i1027" DrawAspect="Content" ObjectID="_1659041266" r:id="rId15"/>
+          <o:OLEObject Type="Embed" ProgID="Equation.DSMT4" ShapeID="_x0000_i1027" DrawAspect="Content" ObjectID="_1659211974" r:id="rId14"/>
         </w:object>
       </w:r>
       <w:r>
@@ -17221,10 +17909,10 @@
           <w:shd w:val="clear" w:color="auto" w:fill="FFFFFF"/>
         </w:rPr>
         <w:object w:dxaOrig="999" w:dyaOrig="320" w14:anchorId="16CC1BB1">
-          <v:shape id="_x0000_i1028" type="#_x0000_t75" style="width:50.1pt;height:15.55pt" o:ole="">
-            <v:imagedata r:id="rId11" o:title=""/>
+          <v:shape id="_x0000_i1028" type="#_x0000_t75" style="width:50pt;height:15.5pt" o:ole="">
+            <v:imagedata r:id="rId10" o:title=""/>
           </v:shape>
-          <o:OLEObject Type="Embed" ProgID="Equation.DSMT4" ShapeID="_x0000_i1028" DrawAspect="Content" ObjectID="_1659041267" r:id="rId16"/>
+          <o:OLEObject Type="Embed" ProgID="Equation.DSMT4" ShapeID="_x0000_i1028" DrawAspect="Content" ObjectID="_1659211975" r:id="rId15"/>
         </w:object>
       </w:r>
       <w:r>
@@ -17337,10 +18025,10 @@
           <w:shd w:val="clear" w:color="auto" w:fill="FFFFFF"/>
         </w:rPr>
         <w:object w:dxaOrig="999" w:dyaOrig="320" w14:anchorId="087235DC">
-          <v:shape id="_x0000_i1029" type="#_x0000_t75" style="width:50.1pt;height:15.55pt" o:ole="">
-            <v:imagedata r:id="rId11" o:title=""/>
+          <v:shape id="_x0000_i1029" type="#_x0000_t75" style="width:50pt;height:15.5pt" o:ole="">
+            <v:imagedata r:id="rId10" o:title=""/>
           </v:shape>
-          <o:OLEObject Type="Embed" ProgID="Equation.DSMT4" ShapeID="_x0000_i1029" DrawAspect="Content" ObjectID="_1659041268" r:id="rId17"/>
+          <o:OLEObject Type="Embed" ProgID="Equation.DSMT4" ShapeID="_x0000_i1029" DrawAspect="Content" ObjectID="_1659211976" r:id="rId16"/>
         </w:object>
       </w:r>
       <w:r>
@@ -17351,7 +18039,7 @@
         </w:rPr>
         <w:t xml:space="preserve">от </w:t>
       </w:r>
-      <w:del w:id="481" w:author="mokhail" w:date="2020-08-14T16:31:00Z">
+      <w:del w:id="476" w:author="mokhail" w:date="2020-08-14T16:31:00Z">
         <w:r>
           <w:rPr>
             <w:rFonts w:cstheme="minorHAnsi"/>
@@ -17431,7 +18119,6 @@
           <w:noProof/>
           <w:lang w:eastAsia="ru-RU"/>
         </w:rPr>
-        <w:lastRenderedPageBreak/>
         <w:drawing>
           <wp:inline distT="0" distB="0" distL="0" distR="0" wp14:anchorId="6A79D348" wp14:editId="3F149DD2">
             <wp:extent cx="5940425" cy="3329940"/>
@@ -17450,7 +18137,7 @@
                     </pic:cNvPicPr>
                   </pic:nvPicPr>
                   <pic:blipFill>
-                    <a:blip r:embed="rId18">
+                    <a:blip r:embed="rId17">
                       <a:extLst>
                         <a:ext uri="{28A0092B-C50C-407E-A947-70E740481C1C}">
                           <a14:useLocalDpi xmlns:a14="http://schemas.microsoft.com/office/drawing/2010/main" val="0"/>
@@ -17715,10 +18402,10 @@
                 <w:shd w:val="clear" w:color="auto" w:fill="FFFFFF"/>
               </w:rPr>
               <w:object w:dxaOrig="999" w:dyaOrig="320" w14:anchorId="3D5F7335">
-                <v:shape id="_x0000_i1030" type="#_x0000_t75" style="width:50.1pt;height:15.55pt" o:ole="">
-                  <v:imagedata r:id="rId11" o:title=""/>
+                <v:shape id="_x0000_i1030" type="#_x0000_t75" style="width:50pt;height:15.5pt" o:ole="">
+                  <v:imagedata r:id="rId10" o:title=""/>
                 </v:shape>
-                <o:OLEObject Type="Embed" ProgID="Equation.DSMT4" ShapeID="_x0000_i1030" DrawAspect="Content" ObjectID="_1659041269" r:id="rId19"/>
+                <o:OLEObject Type="Embed" ProgID="Equation.DSMT4" ShapeID="_x0000_i1030" DrawAspect="Content" ObjectID="_1659211977" r:id="rId18"/>
               </w:object>
             </w:r>
           </w:p>
@@ -17791,10 +18478,10 @@
                 <w:shd w:val="clear" w:color="auto" w:fill="FFFFFF"/>
               </w:rPr>
               <w:object w:dxaOrig="999" w:dyaOrig="320" w14:anchorId="3D19DDD6">
-                <v:shape id="_x0000_i1031" type="#_x0000_t75" style="width:50.1pt;height:15.55pt" o:ole="">
-                  <v:imagedata r:id="rId11" o:title=""/>
+                <v:shape id="_x0000_i1031" type="#_x0000_t75" style="width:50pt;height:15.5pt" o:ole="">
+                  <v:imagedata r:id="rId10" o:title=""/>
                 </v:shape>
-                <o:OLEObject Type="Embed" ProgID="Equation.DSMT4" ShapeID="_x0000_i1031" DrawAspect="Content" ObjectID="_1659041270" r:id="rId20"/>
+                <o:OLEObject Type="Embed" ProgID="Equation.DSMT4" ShapeID="_x0000_i1031" DrawAspect="Content" ObjectID="_1659211978" r:id="rId19"/>
               </w:object>
             </w:r>
           </w:p>
@@ -18048,6 +18735,7 @@
                 <w:color w:val="000000"/>
                 <w:lang w:eastAsia="ru-RU"/>
               </w:rPr>
+              <w:lastRenderedPageBreak/>
               <w:t>Crema</w:t>
             </w:r>
             <w:proofErr w:type="spellEnd"/>
@@ -19254,12 +19942,12 @@
       <w:r>
         <w:t xml:space="preserve"> классификации не возникает проблем с </w:t>
       </w:r>
-      <w:del w:id="482" w:author="mokhail" w:date="2020-08-12T00:35:00Z">
+      <w:del w:id="477" w:author="mokhail" w:date="2020-08-12T00:35:00Z">
         <w:r>
           <w:delText xml:space="preserve">выявлением </w:delText>
         </w:r>
       </w:del>
-      <w:ins w:id="483" w:author="mokhail" w:date="2020-08-12T00:35:00Z">
+      <w:ins w:id="478" w:author="mokhail" w:date="2020-08-12T00:35:00Z">
         <w:r>
           <w:t xml:space="preserve">распознаванием </w:t>
         </w:r>
@@ -19294,7 +19982,7 @@
       <w:r>
         <w:t>,</w:t>
       </w:r>
-      <w:del w:id="484" w:author="mokhail" w:date="2020-08-12T00:35:00Z">
+      <w:del w:id="479" w:author="mokhail" w:date="2020-08-12T00:35:00Z">
         <w:r>
           <w:delText xml:space="preserve"> </w:delText>
         </w:r>
@@ -19319,12 +20007,12 @@
       <w:r>
         <w:t xml:space="preserve"> </w:t>
       </w:r>
-      <w:del w:id="485" w:author="mokhail" w:date="2020-08-12T00:35:00Z">
+      <w:del w:id="480" w:author="mokhail" w:date="2020-08-12T00:35:00Z">
         <w:r>
           <w:delText>мы можем</w:delText>
         </w:r>
       </w:del>
-      <w:ins w:id="486" w:author="mokhail" w:date="2020-08-12T00:35:00Z">
+      <w:ins w:id="481" w:author="mokhail" w:date="2020-08-12T00:35:00Z">
         <w:r>
           <w:t>можно</w:t>
         </w:r>
@@ -19380,11 +20068,7 @@
         <w:t>В общем случае, л</w:t>
       </w:r>
       <w:r>
-        <w:t xml:space="preserve">учшие результаты получены для тех наборов данных, в которых: а) Разделение и </w:t>
-      </w:r>
-      <w:r>
-        <w:lastRenderedPageBreak/>
-        <w:t>модуляция эмоциональных переживаний сильнее выражена (более яркая игра актеров)</w:t>
+        <w:t>учшие результаты получены для тех наборов данных, в которых: а) Разделение и модуляция эмоциональных переживаний сильнее выражена (более яркая игра актеров)</w:t>
       </w:r>
       <w:r>
         <w:t xml:space="preserve">; </w:t>
@@ -19416,27 +20100,28 @@
       <w:r>
         <w:t xml:space="preserve">, </w:t>
       </w:r>
-      <w:proofErr w:type="spellStart"/>
-      <w:r>
-        <w:rPr>
-          <w:lang w:val="en-US"/>
-        </w:rPr>
-        <w:t>IEmoCap</w:t>
-      </w:r>
-      <w:proofErr w:type="spellEnd"/>
+      <w:r>
+        <w:rPr>
+          <w:lang w:val="en-US"/>
+        </w:rPr>
+        <w:t>TESS</w:t>
+      </w:r>
       <w:r>
         <w:t xml:space="preserve">) T-SNE </w:t>
       </w:r>
-      <w:commentRangeStart w:id="487"/>
-      <w:r>
-        <w:t xml:space="preserve">выявляет кластеры </w:t>
-      </w:r>
-      <w:commentRangeEnd w:id="487"/>
+      <w:r>
+        <w:t>группирует данные</w:t>
+      </w:r>
+      <w:commentRangeStart w:id="482"/>
+      <w:r>
+        <w:t xml:space="preserve"> </w:t>
+      </w:r>
+      <w:commentRangeEnd w:id="482"/>
       <w:r>
         <w:rPr>
           <w:rStyle w:val="a9"/>
         </w:rPr>
-        <w:commentReference w:id="487"/>
+        <w:commentReference w:id="482"/>
       </w:r>
       <w:r>
         <w:t>по отличному от эмоциональной окраски признаку. Это могут быть кластеры для говорящих разного пола</w:t>
@@ -19704,7 +20389,7 @@
 </file>
 
 <file path=word/comments.xml><?xml version="1.0" encoding="utf-8"?>
-<w:comments xmlns:wpc="http://schemas.microsoft.com/office/word/2010/wordprocessingCanvas" xmlns:cx="http://schemas.microsoft.com/office/drawing/2014/chartex" xmlns:cx1="http://schemas.microsoft.com/office/drawing/2015/9/8/chartex" xmlns:cx2="http://schemas.microsoft.com/office/drawing/2015/10/21/chartex" xmlns:cx3="http://schemas.microsoft.com/office/drawing/2016/5/9/chartex" xmlns:cx4="http://schemas.microsoft.com/office/drawing/2016/5/10/chartex" xmlns:cx5="http://schemas.microsoft.com/office/drawing/2016/5/11/chartex" xmlns:cx6="http://schemas.microsoft.com/office/drawing/2016/5/12/chartex" xmlns:cx7="http://schemas.microsoft.com/office/drawing/2016/5/13/chartex" xmlns:cx8="http://schemas.microsoft.com/office/drawing/2016/5/14/chartex" xmlns:mc="http://schemas.openxmlformats.org/markup-compatibility/2006" xmlns:aink="http://schemas.microsoft.com/office/drawing/2016/ink" xmlns:am3d="http://schemas.microsoft.com/office/drawing/2017/model3d" xmlns:o="urn:schemas-microsoft-com:office:office" xmlns:r="http://schemas.openxmlformats.org/officeDocument/2006/relationships" xmlns:m="http://schemas.openxmlformats.org/officeDocument/2006/math" xmlns:v="urn:schemas-microsoft-com:vml" xmlns:wp14="http://schemas.microsoft.com/office/word/2010/wordprocessingDrawing" xmlns:wp="http://schemas.openxmlformats.org/drawingml/2006/wordprocessingDrawing" xmlns:w10="urn:schemas-microsoft-com:office:word" xmlns:w="http://schemas.openxmlformats.org/wordprocessingml/2006/main" xmlns:w14="http://schemas.microsoft.com/office/word/2010/wordml" xmlns:w15="http://schemas.microsoft.com/office/word/2012/wordml" xmlns:w16cex="http://schemas.microsoft.com/office/word/2018/wordml/cex" xmlns:w16cid="http://schemas.microsoft.com/office/word/2016/wordml/cid" xmlns:w16="http://schemas.microsoft.com/office/word/2018/wordml" xmlns:w16se="http://schemas.microsoft.com/office/word/2015/wordml/symex" xmlns:wpg="http://schemas.microsoft.com/office/word/2010/wordprocessingGroup" xmlns:wpi="http://schemas.microsoft.com/office/word/2010/wordprocessingInk" xmlns:wne="http://schemas.microsoft.com/office/word/2006/wordml" xmlns:wps="http://schemas.microsoft.com/office/word/2010/wordprocessingShape" mc:Ignorable="w14 w15 w16se w16cid w16 w16cex wp14">
+<w:comments xmlns:wpc="http://schemas.microsoft.com/office/word/2010/wordprocessingCanvas" xmlns:cx="http://schemas.microsoft.com/office/drawing/2014/chartex" xmlns:cx1="http://schemas.microsoft.com/office/drawing/2015/9/8/chartex" xmlns:cx2="http://schemas.microsoft.com/office/drawing/2015/10/21/chartex" xmlns:cx3="http://schemas.microsoft.com/office/drawing/2016/5/9/chartex" xmlns:cx4="http://schemas.microsoft.com/office/drawing/2016/5/10/chartex" xmlns:cx5="http://schemas.microsoft.com/office/drawing/2016/5/11/chartex" xmlns:cx6="http://schemas.microsoft.com/office/drawing/2016/5/12/chartex" xmlns:cx7="http://schemas.microsoft.com/office/drawing/2016/5/13/chartex" xmlns:cx8="http://schemas.microsoft.com/office/drawing/2016/5/14/chartex" xmlns:mc="http://schemas.openxmlformats.org/markup-compatibility/2006" xmlns:aink="http://schemas.microsoft.com/office/drawing/2016/ink" xmlns:am3d="http://schemas.microsoft.com/office/drawing/2017/model3d" xmlns:o="urn:schemas-microsoft-com:office:office" xmlns:r="http://schemas.openxmlformats.org/officeDocument/2006/relationships" xmlns:m="http://schemas.openxmlformats.org/officeDocument/2006/math" xmlns:v="urn:schemas-microsoft-com:vml" xmlns:wp14="http://schemas.microsoft.com/office/word/2010/wordprocessingDrawing" xmlns:wp="http://schemas.openxmlformats.org/drawingml/2006/wordprocessingDrawing" xmlns:w10="urn:schemas-microsoft-com:office:word" xmlns:w="http://schemas.openxmlformats.org/wordprocessingml/2006/main" xmlns:w14="http://schemas.microsoft.com/office/word/2010/wordml" xmlns:w15="http://schemas.microsoft.com/office/word/2012/wordml" xmlns:w16cid="http://schemas.microsoft.com/office/word/2016/wordml/cid" xmlns:w16se="http://schemas.microsoft.com/office/word/2015/wordml/symex" xmlns:wpg="http://schemas.microsoft.com/office/word/2010/wordprocessingGroup" xmlns:wpi="http://schemas.microsoft.com/office/word/2010/wordprocessingInk" xmlns:wne="http://schemas.microsoft.com/office/word/2006/wordml" xmlns:wps="http://schemas.microsoft.com/office/word/2010/wordprocessingShape" mc:Ignorable="w14 w15 w16se w16cid wp14">
   <w:comment w:id="269" w:author="mokhail" w:date="2020-08-14T17:14:00Z" w:initials="m">
     <w:p>
       <w:pPr>
@@ -19989,133 +20674,7 @@
       </w:r>
     </w:p>
   </w:comment>
-  <w:comment w:id="475" w:author="mokhail" w:date="2020-08-12T02:20:00Z" w:initials="m">
-    <w:p>
-      <w:pPr>
-        <w:pStyle w:val="aa"/>
-      </w:pPr>
-      <w:r>
-        <w:rPr>
-          <w:rStyle w:val="a9"/>
-        </w:rPr>
-        <w:annotationRef/>
-      </w:r>
-      <w:r>
-        <w:t xml:space="preserve">Неплохо было бы еще такую же визуализацию забабахать и для твоего </w:t>
-      </w:r>
-      <w:proofErr w:type="spellStart"/>
-      <w:r>
-        <w:t>двухклассового</w:t>
-      </w:r>
-      <w:proofErr w:type="spellEnd"/>
-      <w:r>
-        <w:t xml:space="preserve"> разбиения </w:t>
-      </w:r>
-      <w:proofErr w:type="spellStart"/>
-      <w:r>
-        <w:t>датасетов</w:t>
-      </w:r>
-      <w:proofErr w:type="spellEnd"/>
-      <w:r>
-        <w:t>.</w:t>
-      </w:r>
-    </w:p>
-  </w:comment>
-  <w:comment w:id="476" w:author="Artem Ryabinov" w:date="2020-08-14T18:34:00Z" w:initials="AR">
-    <w:p>
-      <w:pPr>
-        <w:pStyle w:val="aa"/>
-      </w:pPr>
-      <w:r>
-        <w:rPr>
-          <w:rStyle w:val="a9"/>
-        </w:rPr>
-        <w:annotationRef/>
-      </w:r>
-      <w:r>
-        <w:t xml:space="preserve">Прикол в том, что на моих визуализациях уже есть и то, и другое (цветом кодирована оригинальная разметка, маркерами – бинарная). Только вот я только сейчас понял, </w:t>
-      </w:r>
-      <w:proofErr w:type="gramStart"/>
-      <w:r>
-        <w:t>что во-первых</w:t>
-      </w:r>
-      <w:proofErr w:type="gramEnd"/>
-      <w:r>
-        <w:t xml:space="preserve">, это месиво, а во-вторых, алгоритм </w:t>
-      </w:r>
-      <w:proofErr w:type="spellStart"/>
-      <w:r>
-        <w:t>тсне</w:t>
-      </w:r>
-      <w:proofErr w:type="spellEnd"/>
-      <w:r>
-        <w:t xml:space="preserve"> использует информацию о разметке в своей работе, поэтому результаты для бинарной будут кардинально отличаться. В общем, этот момент я понял, буду </w:t>
-      </w:r>
-      <w:proofErr w:type="spellStart"/>
-      <w:r>
-        <w:t>рабоать</w:t>
-      </w:r>
-      <w:proofErr w:type="spellEnd"/>
-      <w:r>
-        <w:t>.</w:t>
-      </w:r>
-    </w:p>
-  </w:comment>
-  <w:comment w:id="477" w:author="Artem Ryabinov" w:date="2020-08-14T18:37:00Z" w:initials="AR">
-    <w:p>
-      <w:pPr>
-        <w:pStyle w:val="aa"/>
-      </w:pPr>
-      <w:r>
-        <w:rPr>
-          <w:rStyle w:val="a9"/>
-        </w:rPr>
-        <w:annotationRef/>
-      </w:r>
-    </w:p>
-  </w:comment>
-  <w:comment w:id="478" w:author="mokhail" w:date="2020-08-14T19:13:00Z" w:initials="m">
-    <w:p>
-      <w:pPr>
-        <w:pStyle w:val="aa"/>
-      </w:pPr>
-      <w:r>
-        <w:rPr>
-          <w:rStyle w:val="a9"/>
-        </w:rPr>
-        <w:annotationRef/>
-      </w:r>
-      <w:r>
-        <w:t xml:space="preserve">t-SNE – это метод без учителя! Посмотри, как ты запускаешь его в </w:t>
-      </w:r>
-      <w:r>
-        <w:rPr>
-          <w:lang w:val="en-US"/>
-        </w:rPr>
-        <w:t>scikit</w:t>
-      </w:r>
-      <w:r>
-        <w:t xml:space="preserve"> </w:t>
-      </w:r>
-      <w:r>
-        <w:rPr>
-          <w:lang w:val="en-US"/>
-        </w:rPr>
-        <w:t>learn</w:t>
-      </w:r>
-      <w:r>
-        <w:t xml:space="preserve"> и постарайся найти, где там используются метки</w:t>
-      </w:r>
-      <w:r>
-        <w:t>.</w:t>
-      </w:r>
-      <w:r>
-        <w:br/>
-        <w:t>Метки ты присваиваешь уже при визуализации.</w:t>
-      </w:r>
-    </w:p>
-  </w:comment>
-  <w:comment w:id="487" w:author="mokhail" w:date="2020-08-12T02:21:00Z" w:initials="m">
+  <w:comment w:id="482" w:author="mokhail" w:date="2020-08-12T02:21:00Z" w:initials="m">
     <w:p>
       <w:pPr>
         <w:pStyle w:val="aa"/>
@@ -20153,7 +20712,7 @@
 </file>
 
 <file path=word/commentsExtended.xml><?xml version="1.0" encoding="utf-8"?>
-<w15:commentsEx xmlns:wpc="http://schemas.microsoft.com/office/word/2010/wordprocessingCanvas" xmlns:cx="http://schemas.microsoft.com/office/drawing/2014/chartex" xmlns:cx1="http://schemas.microsoft.com/office/drawing/2015/9/8/chartex" xmlns:cx2="http://schemas.microsoft.com/office/drawing/2015/10/21/chartex" xmlns:cx3="http://schemas.microsoft.com/office/drawing/2016/5/9/chartex" xmlns:cx4="http://schemas.microsoft.com/office/drawing/2016/5/10/chartex" xmlns:cx5="http://schemas.microsoft.com/office/drawing/2016/5/11/chartex" xmlns:cx6="http://schemas.microsoft.com/office/drawing/2016/5/12/chartex" xmlns:cx7="http://schemas.microsoft.com/office/drawing/2016/5/13/chartex" xmlns:cx8="http://schemas.microsoft.com/office/drawing/2016/5/14/chartex" xmlns:mc="http://schemas.openxmlformats.org/markup-compatibility/2006" xmlns:aink="http://schemas.microsoft.com/office/drawing/2016/ink" xmlns:am3d="http://schemas.microsoft.com/office/drawing/2017/model3d" xmlns:o="urn:schemas-microsoft-com:office:office" xmlns:r="http://schemas.openxmlformats.org/officeDocument/2006/relationships" xmlns:m="http://schemas.openxmlformats.org/officeDocument/2006/math" xmlns:v="urn:schemas-microsoft-com:vml" xmlns:wp14="http://schemas.microsoft.com/office/word/2010/wordprocessingDrawing" xmlns:wp="http://schemas.openxmlformats.org/drawingml/2006/wordprocessingDrawing" xmlns:w10="urn:schemas-microsoft-com:office:word" xmlns:w="http://schemas.openxmlformats.org/wordprocessingml/2006/main" xmlns:w14="http://schemas.microsoft.com/office/word/2010/wordml" xmlns:w15="http://schemas.microsoft.com/office/word/2012/wordml" xmlns:w16cex="http://schemas.microsoft.com/office/word/2018/wordml/cex" xmlns:w16cid="http://schemas.microsoft.com/office/word/2016/wordml/cid" xmlns:w16="http://schemas.microsoft.com/office/word/2018/wordml" xmlns:w16se="http://schemas.microsoft.com/office/word/2015/wordml/symex" xmlns:wpg="http://schemas.microsoft.com/office/word/2010/wordprocessingGroup" xmlns:wpi="http://schemas.microsoft.com/office/word/2010/wordprocessingInk" xmlns:wne="http://schemas.microsoft.com/office/word/2006/wordml" xmlns:wps="http://schemas.microsoft.com/office/word/2010/wordprocessingShape" mc:Ignorable="w14 w15 w16se w16cid w16 w16cex wp14">
+<w15:commentsEx xmlns:wpc="http://schemas.microsoft.com/office/word/2010/wordprocessingCanvas" xmlns:cx="http://schemas.microsoft.com/office/drawing/2014/chartex" xmlns:cx1="http://schemas.microsoft.com/office/drawing/2015/9/8/chartex" xmlns:cx2="http://schemas.microsoft.com/office/drawing/2015/10/21/chartex" xmlns:cx3="http://schemas.microsoft.com/office/drawing/2016/5/9/chartex" xmlns:cx4="http://schemas.microsoft.com/office/drawing/2016/5/10/chartex" xmlns:cx5="http://schemas.microsoft.com/office/drawing/2016/5/11/chartex" xmlns:cx6="http://schemas.microsoft.com/office/drawing/2016/5/12/chartex" xmlns:cx7="http://schemas.microsoft.com/office/drawing/2016/5/13/chartex" xmlns:cx8="http://schemas.microsoft.com/office/drawing/2016/5/14/chartex" xmlns:mc="http://schemas.openxmlformats.org/markup-compatibility/2006" xmlns:aink="http://schemas.microsoft.com/office/drawing/2016/ink" xmlns:am3d="http://schemas.microsoft.com/office/drawing/2017/model3d" xmlns:o="urn:schemas-microsoft-com:office:office" xmlns:r="http://schemas.openxmlformats.org/officeDocument/2006/relationships" xmlns:m="http://schemas.openxmlformats.org/officeDocument/2006/math" xmlns:v="urn:schemas-microsoft-com:vml" xmlns:wp14="http://schemas.microsoft.com/office/word/2010/wordprocessingDrawing" xmlns:wp="http://schemas.openxmlformats.org/drawingml/2006/wordprocessingDrawing" xmlns:w10="urn:schemas-microsoft-com:office:word" xmlns:w="http://schemas.openxmlformats.org/wordprocessingml/2006/main" xmlns:w14="http://schemas.microsoft.com/office/word/2010/wordml" xmlns:w15="http://schemas.microsoft.com/office/word/2012/wordml" xmlns:w16cid="http://schemas.microsoft.com/office/word/2016/wordml/cid" xmlns:w16se="http://schemas.microsoft.com/office/word/2015/wordml/symex" xmlns:wpg="http://schemas.microsoft.com/office/word/2010/wordprocessingGroup" xmlns:wpi="http://schemas.microsoft.com/office/word/2010/wordprocessingInk" xmlns:wne="http://schemas.microsoft.com/office/word/2006/wordml" xmlns:wps="http://schemas.microsoft.com/office/word/2010/wordprocessingShape" mc:Ignorable="w14 w15 w16se w16cid wp14">
   <w15:commentEx w15:paraId="0F1F659F" w15:done="1"/>
   <w15:commentEx w15:paraId="79B85894" w15:paraIdParent="0F1F659F" w15:done="1"/>
   <w15:commentEx w15:paraId="0ABD9707" w15:paraIdParent="0F1F659F" w15:done="1"/>
@@ -20166,11 +20725,7 @@
   <w15:commentEx w15:paraId="6C6EBDA9" w15:paraIdParent="69DF4E8F" w15:done="0"/>
   <w15:commentEx w15:paraId="15D5FF22" w15:done="0"/>
   <w15:commentEx w15:paraId="1EF267EF" w15:done="0"/>
-  <w15:commentEx w15:paraId="1BEB790F" w15:done="0"/>
-  <w15:commentEx w15:paraId="3758BFD5" w15:paraIdParent="1BEB790F" w15:done="0"/>
-  <w15:commentEx w15:paraId="7C3B2911" w15:paraIdParent="1BEB790F" w15:done="0"/>
-  <w15:commentEx w15:paraId="75A513F1" w15:paraIdParent="1BEB790F" w15:done="0"/>
-  <w15:commentEx w15:paraId="2330F91B" w15:done="0"/>
+  <w15:commentEx w15:paraId="2330F91B" w15:done="1"/>
 </w15:commentsEx>
 </file>
 
@@ -20187,7 +20742,7 @@
 </file>
 
 <file path=word/commentsIds.xml><?xml version="1.0" encoding="utf-8"?>
-<w16cid:commentsIds xmlns:wpc="http://schemas.microsoft.com/office/word/2010/wordprocessingCanvas" xmlns:cx="http://schemas.microsoft.com/office/drawing/2014/chartex" xmlns:cx1="http://schemas.microsoft.com/office/drawing/2015/9/8/chartex" xmlns:cx2="http://schemas.microsoft.com/office/drawing/2015/10/21/chartex" xmlns:cx3="http://schemas.microsoft.com/office/drawing/2016/5/9/chartex" xmlns:cx4="http://schemas.microsoft.com/office/drawing/2016/5/10/chartex" xmlns:cx5="http://schemas.microsoft.com/office/drawing/2016/5/11/chartex" xmlns:cx6="http://schemas.microsoft.com/office/drawing/2016/5/12/chartex" xmlns:cx7="http://schemas.microsoft.com/office/drawing/2016/5/13/chartex" xmlns:cx8="http://schemas.microsoft.com/office/drawing/2016/5/14/chartex" xmlns:mc="http://schemas.openxmlformats.org/markup-compatibility/2006" xmlns:aink="http://schemas.microsoft.com/office/drawing/2016/ink" xmlns:am3d="http://schemas.microsoft.com/office/drawing/2017/model3d" xmlns:o="urn:schemas-microsoft-com:office:office" xmlns:r="http://schemas.openxmlformats.org/officeDocument/2006/relationships" xmlns:m="http://schemas.openxmlformats.org/officeDocument/2006/math" xmlns:v="urn:schemas-microsoft-com:vml" xmlns:wp14="http://schemas.microsoft.com/office/word/2010/wordprocessingDrawing" xmlns:wp="http://schemas.openxmlformats.org/drawingml/2006/wordprocessingDrawing" xmlns:w10="urn:schemas-microsoft-com:office:word" xmlns:w="http://schemas.openxmlformats.org/wordprocessingml/2006/main" xmlns:w14="http://schemas.microsoft.com/office/word/2010/wordml" xmlns:w15="http://schemas.microsoft.com/office/word/2012/wordml" xmlns:w16cex="http://schemas.microsoft.com/office/word/2018/wordml/cex" xmlns:w16cid="http://schemas.microsoft.com/office/word/2016/wordml/cid" xmlns:w16="http://schemas.microsoft.com/office/word/2018/wordml" xmlns:w16se="http://schemas.microsoft.com/office/word/2015/wordml/symex" xmlns:wpg="http://schemas.microsoft.com/office/word/2010/wordprocessingGroup" xmlns:wpi="http://schemas.microsoft.com/office/word/2010/wordprocessingInk" xmlns:wne="http://schemas.microsoft.com/office/word/2006/wordml" xmlns:wps="http://schemas.microsoft.com/office/word/2010/wordprocessingShape" mc:Ignorable="w14 w15 w16se w16cid w16 w16cex wp14">
+<w16cid:commentsIds xmlns:wpc="http://schemas.microsoft.com/office/word/2010/wordprocessingCanvas" xmlns:cx="http://schemas.microsoft.com/office/drawing/2014/chartex" xmlns:cx1="http://schemas.microsoft.com/office/drawing/2015/9/8/chartex" xmlns:cx2="http://schemas.microsoft.com/office/drawing/2015/10/21/chartex" xmlns:cx3="http://schemas.microsoft.com/office/drawing/2016/5/9/chartex" xmlns:cx4="http://schemas.microsoft.com/office/drawing/2016/5/10/chartex" xmlns:cx5="http://schemas.microsoft.com/office/drawing/2016/5/11/chartex" xmlns:cx6="http://schemas.microsoft.com/office/drawing/2016/5/12/chartex" xmlns:cx7="http://schemas.microsoft.com/office/drawing/2016/5/13/chartex" xmlns:cx8="http://schemas.microsoft.com/office/drawing/2016/5/14/chartex" xmlns:mc="http://schemas.openxmlformats.org/markup-compatibility/2006" xmlns:aink="http://schemas.microsoft.com/office/drawing/2016/ink" xmlns:am3d="http://schemas.microsoft.com/office/drawing/2017/model3d" xmlns:o="urn:schemas-microsoft-com:office:office" xmlns:r="http://schemas.openxmlformats.org/officeDocument/2006/relationships" xmlns:m="http://schemas.openxmlformats.org/officeDocument/2006/math" xmlns:v="urn:schemas-microsoft-com:vml" xmlns:wp14="http://schemas.microsoft.com/office/word/2010/wordprocessingDrawing" xmlns:wp="http://schemas.openxmlformats.org/drawingml/2006/wordprocessingDrawing" xmlns:w10="urn:schemas-microsoft-com:office:word" xmlns:w="http://schemas.openxmlformats.org/wordprocessingml/2006/main" xmlns:w14="http://schemas.microsoft.com/office/word/2010/wordml" xmlns:w15="http://schemas.microsoft.com/office/word/2012/wordml" xmlns:w16cid="http://schemas.microsoft.com/office/word/2016/wordml/cid" xmlns:w16se="http://schemas.microsoft.com/office/word/2015/wordml/symex" xmlns:wpg="http://schemas.microsoft.com/office/word/2010/wordprocessingGroup" xmlns:wpi="http://schemas.microsoft.com/office/word/2010/wordprocessingInk" xmlns:wne="http://schemas.microsoft.com/office/word/2006/wordml" xmlns:wps="http://schemas.microsoft.com/office/word/2010/wordprocessingShape" mc:Ignorable="w14 w15 w16se w16cid wp14">
   <w16cid:commentId w16cid:paraId="0F1F659F" w16cid:durableId="22E15639"/>
   <w16cid:commentId w16cid:paraId="79B85894" w16cid:durableId="22E1565E"/>
   <w16cid:commentId w16cid:paraId="0ABD9707" w16cid:durableId="22E15883"/>
@@ -20200,16 +20755,12 @@
   <w16cid:commentId w16cid:paraId="6C6EBDA9" w16cid:durableId="22E1589C"/>
   <w16cid:commentId w16cid:paraId="15D5FF22" w16cid:durableId="22E1563D"/>
   <w16cid:commentId w16cid:paraId="1EF267EF" w16cid:durableId="22E15642"/>
-  <w16cid:commentId w16cid:paraId="1BEB790F" w16cid:durableId="22E15643"/>
-  <w16cid:commentId w16cid:paraId="3758BFD5" w16cid:durableId="22E157C0"/>
-  <w16cid:commentId w16cid:paraId="7C3B2911" w16cid:durableId="22E15853"/>
-  <w16cid:commentId w16cid:paraId="75A513F1" w16cid:durableId="22E2B367"/>
   <w16cid:commentId w16cid:paraId="2330F91B" w16cid:durableId="22E15644"/>
 </w16cid:commentsIds>
 </file>
 
 <file path=word/numbering.xml><?xml version="1.0" encoding="utf-8"?>
-<w:numbering xmlns:wpc="http://schemas.microsoft.com/office/word/2010/wordprocessingCanvas" xmlns:cx="http://schemas.microsoft.com/office/drawing/2014/chartex" xmlns:cx1="http://schemas.microsoft.com/office/drawing/2015/9/8/chartex" xmlns:cx2="http://schemas.microsoft.com/office/drawing/2015/10/21/chartex" xmlns:cx3="http://schemas.microsoft.com/office/drawing/2016/5/9/chartex" xmlns:cx4="http://schemas.microsoft.com/office/drawing/2016/5/10/chartex" xmlns:cx5="http://schemas.microsoft.com/office/drawing/2016/5/11/chartex" xmlns:cx6="http://schemas.microsoft.com/office/drawing/2016/5/12/chartex" xmlns:cx7="http://schemas.microsoft.com/office/drawing/2016/5/13/chartex" xmlns:cx8="http://schemas.microsoft.com/office/drawing/2016/5/14/chartex" xmlns:mc="http://schemas.openxmlformats.org/markup-compatibility/2006" xmlns:aink="http://schemas.microsoft.com/office/drawing/2016/ink" xmlns:am3d="http://schemas.microsoft.com/office/drawing/2017/model3d" xmlns:o="urn:schemas-microsoft-com:office:office" xmlns:r="http://schemas.openxmlformats.org/officeDocument/2006/relationships" xmlns:m="http://schemas.openxmlformats.org/officeDocument/2006/math" xmlns:v="urn:schemas-microsoft-com:vml" xmlns:wp14="http://schemas.microsoft.com/office/word/2010/wordprocessingDrawing" xmlns:wp="http://schemas.openxmlformats.org/drawingml/2006/wordprocessingDrawing" xmlns:w10="urn:schemas-microsoft-com:office:word" xmlns:w="http://schemas.openxmlformats.org/wordprocessingml/2006/main" xmlns:w14="http://schemas.microsoft.com/office/word/2010/wordml" xmlns:w15="http://schemas.microsoft.com/office/word/2012/wordml" xmlns:w16cex="http://schemas.microsoft.com/office/word/2018/wordml/cex" xmlns:w16cid="http://schemas.microsoft.com/office/word/2016/wordml/cid" xmlns:w16="http://schemas.microsoft.com/office/word/2018/wordml" xmlns:w16se="http://schemas.microsoft.com/office/word/2015/wordml/symex" xmlns:wpg="http://schemas.microsoft.com/office/word/2010/wordprocessingGroup" xmlns:wpi="http://schemas.microsoft.com/office/word/2010/wordprocessingInk" xmlns:wne="http://schemas.microsoft.com/office/word/2006/wordml" xmlns:wps="http://schemas.microsoft.com/office/word/2010/wordprocessingShape" mc:Ignorable="w14 w15 w16se w16cid w16 w16cex wp14">
+<w:numbering xmlns:wpc="http://schemas.microsoft.com/office/word/2010/wordprocessingCanvas" xmlns:cx="http://schemas.microsoft.com/office/drawing/2014/chartex" xmlns:cx1="http://schemas.microsoft.com/office/drawing/2015/9/8/chartex" xmlns:cx2="http://schemas.microsoft.com/office/drawing/2015/10/21/chartex" xmlns:cx3="http://schemas.microsoft.com/office/drawing/2016/5/9/chartex" xmlns:cx4="http://schemas.microsoft.com/office/drawing/2016/5/10/chartex" xmlns:cx5="http://schemas.microsoft.com/office/drawing/2016/5/11/chartex" xmlns:cx6="http://schemas.microsoft.com/office/drawing/2016/5/12/chartex" xmlns:cx7="http://schemas.microsoft.com/office/drawing/2016/5/13/chartex" xmlns:cx8="http://schemas.microsoft.com/office/drawing/2016/5/14/chartex" xmlns:mc="http://schemas.openxmlformats.org/markup-compatibility/2006" xmlns:aink="http://schemas.microsoft.com/office/drawing/2016/ink" xmlns:am3d="http://schemas.microsoft.com/office/drawing/2017/model3d" xmlns:o="urn:schemas-microsoft-com:office:office" xmlns:r="http://schemas.openxmlformats.org/officeDocument/2006/relationships" xmlns:m="http://schemas.openxmlformats.org/officeDocument/2006/math" xmlns:v="urn:schemas-microsoft-com:vml" xmlns:wp14="http://schemas.microsoft.com/office/word/2010/wordprocessingDrawing" xmlns:wp="http://schemas.openxmlformats.org/drawingml/2006/wordprocessingDrawing" xmlns:w10="urn:schemas-microsoft-com:office:word" xmlns:w="http://schemas.openxmlformats.org/wordprocessingml/2006/main" xmlns:w14="http://schemas.microsoft.com/office/word/2010/wordml" xmlns:w15="http://schemas.microsoft.com/office/word/2012/wordml" xmlns:w16cid="http://schemas.microsoft.com/office/word/2016/wordml/cid" xmlns:w16se="http://schemas.microsoft.com/office/word/2015/wordml/symex" xmlns:wpg="http://schemas.microsoft.com/office/word/2010/wordprocessingGroup" xmlns:wpi="http://schemas.microsoft.com/office/word/2010/wordprocessingInk" xmlns:wne="http://schemas.microsoft.com/office/word/2006/wordml" xmlns:wps="http://schemas.microsoft.com/office/word/2010/wordprocessingShape" mc:Ignorable="w14 w15 w16se w16cid wp14">
   <w:abstractNum w:abstractNumId="0" w15:restartNumberingAfterBreak="0">
     <w:nsid w:val="011E171C"/>
     <w:multiLevelType w:val="multilevel"/>
@@ -22038,7 +22589,7 @@
 </file>
 
 <file path=word/people.xml><?xml version="1.0" encoding="utf-8"?>
-<w15:people xmlns:wpc="http://schemas.microsoft.com/office/word/2010/wordprocessingCanvas" xmlns:cx="http://schemas.microsoft.com/office/drawing/2014/chartex" xmlns:cx1="http://schemas.microsoft.com/office/drawing/2015/9/8/chartex" xmlns:cx2="http://schemas.microsoft.com/office/drawing/2015/10/21/chartex" xmlns:cx3="http://schemas.microsoft.com/office/drawing/2016/5/9/chartex" xmlns:cx4="http://schemas.microsoft.com/office/drawing/2016/5/10/chartex" xmlns:cx5="http://schemas.microsoft.com/office/drawing/2016/5/11/chartex" xmlns:cx6="http://schemas.microsoft.com/office/drawing/2016/5/12/chartex" xmlns:cx7="http://schemas.microsoft.com/office/drawing/2016/5/13/chartex" xmlns:cx8="http://schemas.microsoft.com/office/drawing/2016/5/14/chartex" xmlns:mc="http://schemas.openxmlformats.org/markup-compatibility/2006" xmlns:aink="http://schemas.microsoft.com/office/drawing/2016/ink" xmlns:am3d="http://schemas.microsoft.com/office/drawing/2017/model3d" xmlns:o="urn:schemas-microsoft-com:office:office" xmlns:r="http://schemas.openxmlformats.org/officeDocument/2006/relationships" xmlns:m="http://schemas.openxmlformats.org/officeDocument/2006/math" xmlns:v="urn:schemas-microsoft-com:vml" xmlns:wp14="http://schemas.microsoft.com/office/word/2010/wordprocessingDrawing" xmlns:wp="http://schemas.openxmlformats.org/drawingml/2006/wordprocessingDrawing" xmlns:w10="urn:schemas-microsoft-com:office:word" xmlns:w="http://schemas.openxmlformats.org/wordprocessingml/2006/main" xmlns:w14="http://schemas.microsoft.com/office/word/2010/wordml" xmlns:w15="http://schemas.microsoft.com/office/word/2012/wordml" xmlns:w16cex="http://schemas.microsoft.com/office/word/2018/wordml/cex" xmlns:w16cid="http://schemas.microsoft.com/office/word/2016/wordml/cid" xmlns:w16="http://schemas.microsoft.com/office/word/2018/wordml" xmlns:w16se="http://schemas.microsoft.com/office/word/2015/wordml/symex" xmlns:wpg="http://schemas.microsoft.com/office/word/2010/wordprocessingGroup" xmlns:wpi="http://schemas.microsoft.com/office/word/2010/wordprocessingInk" xmlns:wne="http://schemas.microsoft.com/office/word/2006/wordml" xmlns:wps="http://schemas.microsoft.com/office/word/2010/wordprocessingShape" mc:Ignorable="w14 w15 w16se w16cid w16 w16cex wp14">
+<w15:people xmlns:wpc="http://schemas.microsoft.com/office/word/2010/wordprocessingCanvas" xmlns:cx="http://schemas.microsoft.com/office/drawing/2014/chartex" xmlns:cx1="http://schemas.microsoft.com/office/drawing/2015/9/8/chartex" xmlns:cx2="http://schemas.microsoft.com/office/drawing/2015/10/21/chartex" xmlns:cx3="http://schemas.microsoft.com/office/drawing/2016/5/9/chartex" xmlns:cx4="http://schemas.microsoft.com/office/drawing/2016/5/10/chartex" xmlns:cx5="http://schemas.microsoft.com/office/drawing/2016/5/11/chartex" xmlns:cx6="http://schemas.microsoft.com/office/drawing/2016/5/12/chartex" xmlns:cx7="http://schemas.microsoft.com/office/drawing/2016/5/13/chartex" xmlns:cx8="http://schemas.microsoft.com/office/drawing/2016/5/14/chartex" xmlns:mc="http://schemas.openxmlformats.org/markup-compatibility/2006" xmlns:aink="http://schemas.microsoft.com/office/drawing/2016/ink" xmlns:am3d="http://schemas.microsoft.com/office/drawing/2017/model3d" xmlns:o="urn:schemas-microsoft-com:office:office" xmlns:r="http://schemas.openxmlformats.org/officeDocument/2006/relationships" xmlns:m="http://schemas.openxmlformats.org/officeDocument/2006/math" xmlns:v="urn:schemas-microsoft-com:vml" xmlns:wp14="http://schemas.microsoft.com/office/word/2010/wordprocessingDrawing" xmlns:wp="http://schemas.openxmlformats.org/drawingml/2006/wordprocessingDrawing" xmlns:w10="urn:schemas-microsoft-com:office:word" xmlns:w="http://schemas.openxmlformats.org/wordprocessingml/2006/main" xmlns:w14="http://schemas.microsoft.com/office/word/2010/wordml" xmlns:w15="http://schemas.microsoft.com/office/word/2012/wordml" xmlns:w16cid="http://schemas.microsoft.com/office/word/2016/wordml/cid" xmlns:w16se="http://schemas.microsoft.com/office/word/2015/wordml/symex" xmlns:wpg="http://schemas.microsoft.com/office/word/2010/wordprocessingGroup" xmlns:wpi="http://schemas.microsoft.com/office/word/2010/wordprocessingInk" xmlns:wne="http://schemas.microsoft.com/office/word/2006/wordml" xmlns:wps="http://schemas.microsoft.com/office/word/2010/wordprocessingShape" mc:Ignorable="w14 w15 w16se w16cid wp14">
   <w15:person w15:author="mokhail">
     <w15:presenceInfo w15:providerId="Windows Live" w15:userId="2fa01282550ffe7a"/>
   </w15:person>
@@ -22049,7 +22600,7 @@
 </file>
 
 <file path=word/styles.xml><?xml version="1.0" encoding="utf-8"?>
-<w:styles xmlns:mc="http://schemas.openxmlformats.org/markup-compatibility/2006" xmlns:r="http://schemas.openxmlformats.org/officeDocument/2006/relationships" xmlns:w="http://schemas.openxmlformats.org/wordprocessingml/2006/main" xmlns:w14="http://schemas.microsoft.com/office/word/2010/wordml" xmlns:w15="http://schemas.microsoft.com/office/word/2012/wordml" xmlns:w16cex="http://schemas.microsoft.com/office/word/2018/wordml/cex" xmlns:w16cid="http://schemas.microsoft.com/office/word/2016/wordml/cid" xmlns:w16="http://schemas.microsoft.com/office/word/2018/wordml" xmlns:w16se="http://schemas.microsoft.com/office/word/2015/wordml/symex" mc:Ignorable="w14 w15 w16se w16cid w16 w16cex">
+<w:styles xmlns:mc="http://schemas.openxmlformats.org/markup-compatibility/2006" xmlns:r="http://schemas.openxmlformats.org/officeDocument/2006/relationships" xmlns:w="http://schemas.openxmlformats.org/wordprocessingml/2006/main" xmlns:w14="http://schemas.microsoft.com/office/word/2010/wordml" xmlns:w15="http://schemas.microsoft.com/office/word/2012/wordml" xmlns:w16cid="http://schemas.microsoft.com/office/word/2016/wordml/cid" xmlns:w16se="http://schemas.microsoft.com/office/word/2015/wordml/symex" mc:Ignorable="w14 w15 w16se w16cid">
   <w:docDefaults>
     <w:rPrDefault>
       <w:rPr>
@@ -22946,7 +23497,7 @@
 </file>
 
 <file path=customXml/itemProps1.xml><?xml version="1.0" encoding="utf-8"?>
-<ds:datastoreItem xmlns:ds="http://schemas.openxmlformats.org/officeDocument/2006/customXml" ds:itemID="{51A86D0A-7555-4B17-AD05-9D7D39A6A399}">
+<ds:datastoreItem xmlns:ds="http://schemas.openxmlformats.org/officeDocument/2006/customXml" ds:itemID="{B6C735BC-D274-45AB-ADEE-7F1FEDA9994C}">
   <ds:schemaRefs>
     <ds:schemaRef ds:uri="http://schemas.openxmlformats.org/officeDocument/2006/bibliography"/>
   </ds:schemaRefs>

</xml_diff>

<commit_message>
Revert "revert to stable state"
This reverts commit ff96d235d4de5e630416d0bed79bc470620b5b10.

new
</commit_message>
<xml_diff>
--- a/documents/Statya_v1_0_uzdiaev_ed_03.docx
+++ b/documents/Statya_v1_0_uzdiaev_ed_03.docx
@@ -1,6 +1,6 @@
 
 <file path=word/document.xml><?xml version="1.0" encoding="utf-8"?>
-<w:document xmlns:wpc="http://schemas.microsoft.com/office/word/2010/wordprocessingCanvas" xmlns:cx="http://schemas.microsoft.com/office/drawing/2014/chartex" xmlns:cx1="http://schemas.microsoft.com/office/drawing/2015/9/8/chartex" xmlns:cx2="http://schemas.microsoft.com/office/drawing/2015/10/21/chartex" xmlns:cx3="http://schemas.microsoft.com/office/drawing/2016/5/9/chartex" xmlns:cx4="http://schemas.microsoft.com/office/drawing/2016/5/10/chartex" xmlns:cx5="http://schemas.microsoft.com/office/drawing/2016/5/11/chartex" xmlns:cx6="http://schemas.microsoft.com/office/drawing/2016/5/12/chartex" xmlns:cx7="http://schemas.microsoft.com/office/drawing/2016/5/13/chartex" xmlns:cx8="http://schemas.microsoft.com/office/drawing/2016/5/14/chartex" xmlns:mc="http://schemas.openxmlformats.org/markup-compatibility/2006" xmlns:aink="http://schemas.microsoft.com/office/drawing/2016/ink" xmlns:am3d="http://schemas.microsoft.com/office/drawing/2017/model3d" xmlns:o="urn:schemas-microsoft-com:office:office" xmlns:r="http://schemas.openxmlformats.org/officeDocument/2006/relationships" xmlns:m="http://schemas.openxmlformats.org/officeDocument/2006/math" xmlns:v="urn:schemas-microsoft-com:vml" xmlns:wp14="http://schemas.microsoft.com/office/word/2010/wordprocessingDrawing" xmlns:wp="http://schemas.openxmlformats.org/drawingml/2006/wordprocessingDrawing" xmlns:w10="urn:schemas-microsoft-com:office:word" xmlns:w="http://schemas.openxmlformats.org/wordprocessingml/2006/main" xmlns:w14="http://schemas.microsoft.com/office/word/2010/wordml" xmlns:w15="http://schemas.microsoft.com/office/word/2012/wordml" xmlns:w16cid="http://schemas.microsoft.com/office/word/2016/wordml/cid" xmlns:w16se="http://schemas.microsoft.com/office/word/2015/wordml/symex" xmlns:wpg="http://schemas.microsoft.com/office/word/2010/wordprocessingGroup" xmlns:wpi="http://schemas.microsoft.com/office/word/2010/wordprocessingInk" xmlns:wne="http://schemas.microsoft.com/office/word/2006/wordml" xmlns:wps="http://schemas.microsoft.com/office/word/2010/wordprocessingShape" mc:Ignorable="w14 w15 w16se w16cid wp14">
+<w:document xmlns:wpc="http://schemas.microsoft.com/office/word/2010/wordprocessingCanvas" xmlns:cx="http://schemas.microsoft.com/office/drawing/2014/chartex" xmlns:cx1="http://schemas.microsoft.com/office/drawing/2015/9/8/chartex" xmlns:cx2="http://schemas.microsoft.com/office/drawing/2015/10/21/chartex" xmlns:cx3="http://schemas.microsoft.com/office/drawing/2016/5/9/chartex" xmlns:cx4="http://schemas.microsoft.com/office/drawing/2016/5/10/chartex" xmlns:cx5="http://schemas.microsoft.com/office/drawing/2016/5/11/chartex" xmlns:cx6="http://schemas.microsoft.com/office/drawing/2016/5/12/chartex" xmlns:cx7="http://schemas.microsoft.com/office/drawing/2016/5/13/chartex" xmlns:cx8="http://schemas.microsoft.com/office/drawing/2016/5/14/chartex" xmlns:mc="http://schemas.openxmlformats.org/markup-compatibility/2006" xmlns:aink="http://schemas.microsoft.com/office/drawing/2016/ink" xmlns:am3d="http://schemas.microsoft.com/office/drawing/2017/model3d" xmlns:o="urn:schemas-microsoft-com:office:office" xmlns:r="http://schemas.openxmlformats.org/officeDocument/2006/relationships" xmlns:m="http://schemas.openxmlformats.org/officeDocument/2006/math" xmlns:v="urn:schemas-microsoft-com:vml" xmlns:wp14="http://schemas.microsoft.com/office/word/2010/wordprocessingDrawing" xmlns:wp="http://schemas.openxmlformats.org/drawingml/2006/wordprocessingDrawing" xmlns:w10="urn:schemas-microsoft-com:office:word" xmlns:w="http://schemas.openxmlformats.org/wordprocessingml/2006/main" xmlns:w14="http://schemas.microsoft.com/office/word/2010/wordml" xmlns:w15="http://schemas.microsoft.com/office/word/2012/wordml" xmlns:w16cex="http://schemas.microsoft.com/office/word/2018/wordml/cex" xmlns:w16cid="http://schemas.microsoft.com/office/word/2016/wordml/cid" xmlns:w16="http://schemas.microsoft.com/office/word/2018/wordml" xmlns:w16se="http://schemas.microsoft.com/office/word/2015/wordml/symex" xmlns:wpg="http://schemas.microsoft.com/office/word/2010/wordprocessingGroup" xmlns:wpi="http://schemas.microsoft.com/office/word/2010/wordprocessingInk" xmlns:wne="http://schemas.microsoft.com/office/word/2006/wordml" xmlns:wps="http://schemas.microsoft.com/office/word/2010/wordprocessingShape" mc:Ignorable="w14 w15 w16se w16cid w16 w16cex wp14">
   <w:body>
     <w:p>
       <w:pPr>
@@ -34,6 +34,7 @@
           <w:bCs/>
           <w:sz w:val="28"/>
           <w:szCs w:val="28"/>
+          <w:lang w:val="en-US"/>
         </w:rPr>
         <w:pPrChange w:id="1" w:author="mokhail" w:date="2020-08-14T17:05:00Z">
           <w:pPr>
@@ -1215,53 +1216,47 @@
           <w:rPr>
             <w:rFonts w:cstheme="minorHAnsi"/>
           </w:rPr>
-          <w:t xml:space="preserve">могут быть внешне </w:t>
-        </w:r>
+          <w:t xml:space="preserve">могут быть внешне измеряемыми и наблюдаемыми, </w:t>
+        </w:r>
+      </w:ins>
+      <w:ins w:id="122" w:author="mokhail" w:date="2020-08-12T01:25:00Z">
+        <w:r>
+          <w:rPr>
+            <w:rFonts w:cstheme="minorHAnsi"/>
+          </w:rPr>
+          <w:t>они</w:t>
+        </w:r>
+      </w:ins>
+      <w:ins w:id="123" w:author="mokhail" w:date="2020-08-12T01:24:00Z">
+        <w:r>
+          <w:rPr>
+            <w:rFonts w:cstheme="minorHAnsi"/>
+          </w:rPr>
+          <w:t xml:space="preserve"> </w:t>
+        </w:r>
+      </w:ins>
+      <w:ins w:id="124" w:author="mokhail" w:date="2020-08-12T01:20:00Z">
+        <w:r>
+          <w:rPr>
+            <w:rFonts w:cstheme="minorHAnsi"/>
+          </w:rPr>
+          <w:t xml:space="preserve">представляют особый интерес для </w:t>
+        </w:r>
+      </w:ins>
+      <w:ins w:id="125" w:author="mokhail" w:date="2020-08-12T01:21:00Z">
+        <w:r>
+          <w:rPr>
+            <w:rFonts w:cstheme="minorHAnsi"/>
+          </w:rPr>
+          <w:t xml:space="preserve">исследований в области </w:t>
+        </w:r>
+      </w:ins>
+      <w:ins w:id="126" w:author="mokhail" w:date="2020-08-12T01:25:00Z">
         <w:r>
           <w:rPr>
             <w:rFonts w:cstheme="minorHAnsi"/>
           </w:rPr>
           <w:lastRenderedPageBreak/>
-          <w:t xml:space="preserve">измеряемыми и наблюдаемыми, </w:t>
-        </w:r>
-      </w:ins>
-      <w:ins w:id="122" w:author="mokhail" w:date="2020-08-12T01:25:00Z">
-        <w:r>
-          <w:rPr>
-            <w:rFonts w:cstheme="minorHAnsi"/>
-          </w:rPr>
-          <w:t>они</w:t>
-        </w:r>
-      </w:ins>
-      <w:ins w:id="123" w:author="mokhail" w:date="2020-08-12T01:24:00Z">
-        <w:r>
-          <w:rPr>
-            <w:rFonts w:cstheme="minorHAnsi"/>
-          </w:rPr>
-          <w:t xml:space="preserve"> </w:t>
-        </w:r>
-      </w:ins>
-      <w:ins w:id="124" w:author="mokhail" w:date="2020-08-12T01:20:00Z">
-        <w:r>
-          <w:rPr>
-            <w:rFonts w:cstheme="minorHAnsi"/>
-          </w:rPr>
-          <w:t xml:space="preserve">представляют особый интерес для </w:t>
-        </w:r>
-      </w:ins>
-      <w:ins w:id="125" w:author="mokhail" w:date="2020-08-12T01:21:00Z">
-        <w:r>
-          <w:rPr>
-            <w:rFonts w:cstheme="minorHAnsi"/>
-          </w:rPr>
-          <w:t xml:space="preserve">исследований в области </w:t>
-        </w:r>
-      </w:ins>
-      <w:ins w:id="126" w:author="mokhail" w:date="2020-08-12T01:25:00Z">
-        <w:r>
-          <w:rPr>
-            <w:rFonts w:cstheme="minorHAnsi"/>
-          </w:rPr>
           <w:t xml:space="preserve">автоматического </w:t>
         </w:r>
       </w:ins>
@@ -5011,7 +5006,6 @@
           <w:b/>
           <w:bCs/>
         </w:rPr>
-        <w:lastRenderedPageBreak/>
         <w:t xml:space="preserve">2. </w:t>
       </w:r>
       <w:r>
@@ -6474,7 +6468,16 @@
           <w:highlight w:val="green"/>
           <w:lang w:val="en-US"/>
         </w:rPr>
-        <w:t>, the Munich Open-Source Multimedia Feature Extractor”, In Proc. ACM Multimedia (MM), Barcelona, Spain, ACM, ISBN 978-1-4503-2404-5, pp. 835-838, October 2013. doi:10.1145/2502081.2502224</w:t>
+        <w:t xml:space="preserve">, the Munich </w:t>
+      </w:r>
+      <w:r>
+        <w:rPr>
+          <w:rFonts w:cstheme="minorHAnsi"/>
+          <w:highlight w:val="green"/>
+          <w:lang w:val="en-US"/>
+        </w:rPr>
+        <w:lastRenderedPageBreak/>
+        <w:t>Open-Source Multimedia Feature Extractor”, In Proc. ACM Multimedia (MM), Barcelona, Spain, ACM, ISBN 978-1-4503-2404-5, pp. 835-838, October 2013. doi:10.1145/2502081.2502224</w:t>
       </w:r>
       <w:r>
         <w:rPr>
@@ -7751,19 +7754,7 @@
           <w:shd w:val="clear" w:color="auto" w:fill="FCFCFC"/>
           <w:lang w:val="en-US"/>
         </w:rPr>
-        <w:t xml:space="preserve"> I.T., Le Thanh N., Ben Amar C. (2012) Emotion Recognition Using KNN Classification for User Modeling and Sharing of Affect States. In: Huang T., Zeng Z., Li C., Leung C.S. </w:t>
-      </w:r>
-      <w:r>
-        <w:rPr>
-          <w:rFonts w:cstheme="minorHAnsi"/>
-          <w:color w:val="333333"/>
-          <w:spacing w:val="4"/>
-          <w:highlight w:val="green"/>
-          <w:shd w:val="clear" w:color="auto" w:fill="FCFCFC"/>
-          <w:lang w:val="en-US"/>
-        </w:rPr>
-        <w:lastRenderedPageBreak/>
-        <w:t>(eds) Neural Information Processing. ICONIP 2012. Lecture Notes in Computer Science, vol 7663. Springer, Berlin, Heidelberg</w:t>
+        <w:t xml:space="preserve"> I.T., Le Thanh N., Ben Amar C. (2012) Emotion Recognition Using KNN Classification for User Modeling and Sharing of Affect States. In: Huang T., Zeng Z., Li C., Leung C.S. (eds) Neural Information Processing. ICONIP 2012. Lecture Notes in Computer Science, vol 7663. Springer, Berlin, Heidelberg</w:t>
       </w:r>
       <w:r>
         <w:rPr>
@@ -9538,7 +9529,17 @@
           <w:shd w:val="clear" w:color="auto" w:fill="FFFFFF"/>
           <w:lang w:val="en-US"/>
         </w:rPr>
-        <w:t xml:space="preserve"> (</w:t>
+        <w:t xml:space="preserve"> </w:t>
+      </w:r>
+      <w:r>
+        <w:rPr>
+          <w:rFonts w:cstheme="minorHAnsi"/>
+          <w:color w:val="222222"/>
+          <w:shd w:val="clear" w:color="auto" w:fill="FFFFFF"/>
+          <w:lang w:val="en-US"/>
+        </w:rPr>
+        <w:lastRenderedPageBreak/>
+        <w:t>(</w:t>
       </w:r>
       <w:r>
         <w:rPr>
@@ -11175,7 +11176,6 @@
         <w:rPr>
           <w:rFonts w:cstheme="minorHAnsi"/>
         </w:rPr>
-        <w:lastRenderedPageBreak/>
         <w:t xml:space="preserve">является </w:t>
       </w:r>
       <w:r>
@@ -11944,16 +11944,25 @@
             <w:color w:val="000000"/>
             <w:shd w:val="clear" w:color="auto" w:fill="FFFFFF"/>
           </w:rPr>
-          <w:t xml:space="preserve">охранением расстояний между экземплярами данных, близко расположенных друг относительно друга. </w:t>
-        </w:r>
-      </w:ins>
-      <w:del w:id="450" w:author="mokhail" w:date="2020-08-12T02:01:00Z">
+          <w:t xml:space="preserve">охранением расстояний между экземплярами данных, близко расположенных друг относительно </w:t>
+        </w:r>
         <w:r>
           <w:rPr>
             <w:rFonts w:cstheme="minorHAnsi"/>
             <w:color w:val="000000"/>
             <w:shd w:val="clear" w:color="auto" w:fill="FFFFFF"/>
           </w:rPr>
+          <w:lastRenderedPageBreak/>
+          <w:t xml:space="preserve">друга. </w:t>
+        </w:r>
+      </w:ins>
+      <w:del w:id="450" w:author="mokhail" w:date="2020-08-12T02:01:00Z">
+        <w:r>
+          <w:rPr>
+            <w:rFonts w:cstheme="minorHAnsi"/>
+            <w:color w:val="000000"/>
+            <w:shd w:val="clear" w:color="auto" w:fill="FFFFFF"/>
+          </w:rPr>
           <w:delText>,</w:delText>
         </w:r>
       </w:del>
@@ -12220,8 +12229,6 @@
         </w:rPr>
         <w:t>Использованные наборы данных</w:t>
       </w:r>
-      <w:bookmarkStart w:id="466" w:name="_GoBack"/>
-      <w:bookmarkEnd w:id="466"/>
     </w:p>
     <w:p>
       <w:pPr>
@@ -12508,8 +12515,19 @@
           <w:lang w:val="en-US"/>
         </w:rPr>
         <w:tab/>
-        <w:t>Emo-DB[</w:t>
-      </w:r>
+        <w:t>Emo-</w:t>
+      </w:r>
+      <w:proofErr w:type="gramStart"/>
+      <w:r>
+        <w:rPr>
+          <w:rFonts w:cstheme="minorHAnsi"/>
+          <w:color w:val="222222"/>
+          <w:shd w:val="clear" w:color="auto" w:fill="FFFFFF"/>
+          <w:lang w:val="en-US"/>
+        </w:rPr>
+        <w:t>DB[</w:t>
+      </w:r>
+      <w:proofErr w:type="gramEnd"/>
       <w:r>
         <w:rPr>
           <w:rFonts w:cstheme="minorHAnsi"/>
@@ -12635,7 +12653,6 @@
           <w:shd w:val="clear" w:color="auto" w:fill="FFFFFF"/>
           <w:lang w:val="en-US"/>
         </w:rPr>
-        <w:lastRenderedPageBreak/>
         <w:tab/>
       </w:r>
       <w:proofErr w:type="gramStart"/>
@@ -13329,7 +13346,7 @@
               <w:jc w:val="both"/>
               <w:rPr>
                 <w:rFonts w:eastAsia="Times New Roman" w:cstheme="minorHAnsi"/>
-                <w:lang w:val="en-US" w:eastAsia="ru-RU"/>
+                <w:lang w:eastAsia="ru-RU"/>
               </w:rPr>
             </w:pPr>
             <w:r>
@@ -13337,7 +13354,7 @@
                 <w:rFonts w:eastAsia="Times New Roman" w:cstheme="minorHAnsi"/>
                 <w:lang w:eastAsia="ru-RU"/>
               </w:rPr>
-              <w:t>Базов</w:t>
+              <w:t>Базовые эмоции</w:t>
             </w:r>
           </w:p>
         </w:tc>
@@ -14418,7 +14435,7 @@
         </w:rPr>
         <w:t xml:space="preserve">Задача распознавания эмоций по голосу осложнена отсутствием единой методики составления размеченных наборов данных. </w:t>
       </w:r>
-      <w:del w:id="467" w:author="mokhail" w:date="2020-08-12T01:34:00Z">
+      <w:del w:id="466" w:author="mokhail" w:date="2020-08-12T01:34:00Z">
         <w:r>
           <w:rPr>
             <w:rFonts w:cstheme="minorHAnsi"/>
@@ -14428,7 +14445,7 @@
           <w:delText>Находящиеся в открытом и полуоткрытом доступе датасеты</w:delText>
         </w:r>
       </w:del>
-      <w:ins w:id="468" w:author="mokhail" w:date="2020-08-12T01:34:00Z">
+      <w:ins w:id="467" w:author="mokhail" w:date="2020-08-12T01:34:00Z">
         <w:r>
           <w:rPr>
             <w:rFonts w:cstheme="minorHAnsi"/>
@@ -14499,6 +14516,7 @@
           <w:color w:val="000000"/>
           <w:shd w:val="clear" w:color="auto" w:fill="FFFFFF"/>
         </w:rPr>
+        <w:lastRenderedPageBreak/>
         <w:t xml:space="preserve">Для каждого набора данных провести </w:t>
       </w:r>
       <w:proofErr w:type="spellStart"/>
@@ -14784,7 +14802,7 @@
         </w:rPr>
         <w:t xml:space="preserve"> – к остальным</w:t>
       </w:r>
-      <w:del w:id="469" w:author="mokhail" w:date="2020-08-14T17:02:00Z">
+      <w:del w:id="468" w:author="mokhail" w:date="2020-08-14T17:02:00Z">
         <w:r>
           <w:rPr>
             <w:shd w:val="clear" w:color="auto" w:fill="FFFFFF"/>
@@ -15126,7 +15144,6 @@
           <w:color w:val="000000"/>
           <w:shd w:val="clear" w:color="auto" w:fill="FFFFFF"/>
         </w:rPr>
-        <w:lastRenderedPageBreak/>
         <w:tab/>
         <w:t>Мы</w:t>
       </w:r>
@@ -15565,7 +15582,7 @@
         </w:rPr>
         <w:t xml:space="preserve">000 образцов с сохранением пропорций распределения </w:t>
       </w:r>
-      <w:del w:id="470" w:author="mokhail" w:date="2020-08-12T01:58:00Z">
+      <w:del w:id="469" w:author="mokhail" w:date="2020-08-12T01:58:00Z">
         <w:r>
           <w:rPr>
             <w:rFonts w:cstheme="minorHAnsi"/>
@@ -15575,7 +15592,7 @@
           <w:delText>эмоциональных классов</w:delText>
         </w:r>
       </w:del>
-      <w:ins w:id="471" w:author="mokhail" w:date="2020-08-12T01:58:00Z">
+      <w:ins w:id="470" w:author="mokhail" w:date="2020-08-12T01:58:00Z">
         <w:r>
           <w:rPr>
             <w:rFonts w:cstheme="minorHAnsi"/>
@@ -16418,7 +16435,7 @@
       <w:pPr>
         <w:jc w:val="both"/>
         <w:rPr>
-          <w:ins w:id="472" w:author="mokhail" w:date="2020-08-12T01:56:00Z"/>
+          <w:ins w:id="471" w:author="mokhail" w:date="2020-08-12T01:56:00Z"/>
           <w:rFonts w:cstheme="minorHAnsi"/>
           <w:color w:val="000000"/>
           <w:shd w:val="clear" w:color="auto" w:fill="FFFFFF"/>
@@ -16429,6 +16446,7 @@
           <w:noProof/>
           <w:lang w:eastAsia="ru-RU"/>
         </w:rPr>
+        <w:lastRenderedPageBreak/>
         <w:drawing>
           <wp:inline distT="0" distB="0" distL="0" distR="0" wp14:anchorId="560B735A" wp14:editId="198D2A9A">
             <wp:extent cx="5940425" cy="3374390"/>
@@ -16447,7 +16465,7 @@
                     </pic:cNvPicPr>
                   </pic:nvPicPr>
                   <pic:blipFill>
-                    <a:blip r:embed="rId9">
+                    <a:blip r:embed="rId10">
                       <a:extLst>
                         <a:ext uri="{28A0092B-C50C-407E-A947-70E740481C1C}">
                           <a14:useLocalDpi xmlns:a14="http://schemas.microsoft.com/office/drawing/2010/main" val="0"/>
@@ -16483,6 +16501,7 @@
       <w:pPr>
         <w:jc w:val="both"/>
         <w:rPr>
+          <w:ins w:id="472" w:author="mokhail" w:date="2020-08-12T02:19:00Z"/>
           <w:rFonts w:cstheme="minorHAnsi"/>
           <w:color w:val="000000"/>
           <w:shd w:val="clear" w:color="auto" w:fill="FFFFFF"/>
@@ -16516,13 +16535,49 @@
           <w:shd w:val="clear" w:color="auto" w:fill="FFFFFF"/>
         </w:rPr>
       </w:pPr>
-      <w:r>
-        <w:rPr>
-          <w:rFonts w:cstheme="minorHAnsi"/>
-          <w:color w:val="000000"/>
-          <w:shd w:val="clear" w:color="auto" w:fill="FFFFFF"/>
-        </w:rPr>
-        <w:t>Оригинальная разметка:</w:t>
+      <w:commentRangeStart w:id="475"/>
+      <w:commentRangeStart w:id="476"/>
+      <w:commentRangeStart w:id="477"/>
+      <w:commentRangeStart w:id="478"/>
+      <w:ins w:id="479" w:author="mokhail" w:date="2020-08-12T02:19:00Z">
+        <w:r>
+          <w:rPr>
+            <w:rFonts w:cstheme="minorHAnsi"/>
+            <w:color w:val="000000"/>
+            <w:shd w:val="clear" w:color="auto" w:fill="FFFFFF"/>
+          </w:rPr>
+          <w:t>!!!!!!</w:t>
+        </w:r>
+      </w:ins>
+      <w:commentRangeEnd w:id="475"/>
+      <w:ins w:id="480" w:author="mokhail" w:date="2020-08-12T02:20:00Z">
+        <w:r>
+          <w:rPr>
+            <w:rStyle w:val="a9"/>
+          </w:rPr>
+          <w:commentReference w:id="475"/>
+        </w:r>
+      </w:ins>
+      <w:commentRangeEnd w:id="476"/>
+      <w:r>
+        <w:rPr>
+          <w:rStyle w:val="a9"/>
+        </w:rPr>
+        <w:commentReference w:id="476"/>
+      </w:r>
+      <w:commentRangeEnd w:id="477"/>
+      <w:r>
+        <w:rPr>
+          <w:rStyle w:val="a9"/>
+        </w:rPr>
+        <w:commentReference w:id="477"/>
+      </w:r>
+      <w:commentRangeEnd w:id="478"/>
+      <w:r>
+        <w:rPr>
+          <w:rStyle w:val="a9"/>
+        </w:rPr>
+        <w:commentReference w:id="478"/>
       </w:r>
     </w:p>
     <w:p>
@@ -16539,751 +16594,8 @@
           <w:rFonts w:cstheme="minorHAnsi"/>
           <w:color w:val="000000"/>
           <w:shd w:val="clear" w:color="auto" w:fill="FFFFFF"/>
-          <w:lang w:val="en-US"/>
-        </w:rPr>
-        <w:t>SAVEE</w:t>
-      </w:r>
-      <w:r>
-        <w:rPr>
-          <w:rFonts w:cstheme="minorHAnsi"/>
-          <w:color w:val="000000"/>
-          <w:shd w:val="clear" w:color="auto" w:fill="FFFFFF"/>
-        </w:rPr>
-        <w:t>:</w:t>
-      </w:r>
-      <w:r>
-        <w:rPr>
-          <w:rFonts w:cstheme="minorHAnsi"/>
-          <w:color w:val="000000"/>
-          <w:shd w:val="clear" w:color="auto" w:fill="FFFFFF"/>
-        </w:rPr>
-        <w:t xml:space="preserve"> </w:t>
-      </w:r>
-      <w:r>
-        <w:rPr>
-          <w:rFonts w:cstheme="minorHAnsi"/>
-          <w:color w:val="000000"/>
-          <w:shd w:val="clear" w:color="auto" w:fill="FFFFFF"/>
-        </w:rPr>
-        <w:t xml:space="preserve">две </w:t>
-      </w:r>
-      <w:r>
-        <w:rPr>
-          <w:rFonts w:cstheme="minorHAnsi"/>
-          <w:color w:val="000000"/>
-          <w:shd w:val="clear" w:color="auto" w:fill="FFFFFF"/>
-        </w:rPr>
-        <w:t xml:space="preserve">группы данных, в обеих группах локализуются представители </w:t>
-      </w:r>
-      <w:r>
-        <w:rPr>
-          <w:rFonts w:cstheme="minorHAnsi"/>
-          <w:color w:val="000000"/>
-          <w:shd w:val="clear" w:color="auto" w:fill="FFFFFF"/>
-        </w:rPr>
-        <w:t>нескольких</w:t>
-      </w:r>
-      <w:r>
-        <w:rPr>
-          <w:rFonts w:cstheme="minorHAnsi"/>
-          <w:color w:val="000000"/>
-          <w:shd w:val="clear" w:color="auto" w:fill="FFFFFF"/>
-        </w:rPr>
-        <w:t xml:space="preserve"> классов, </w:t>
-      </w:r>
-      <w:r>
-        <w:rPr>
-          <w:rFonts w:cstheme="minorHAnsi"/>
-          <w:color w:val="000000"/>
-          <w:shd w:val="clear" w:color="auto" w:fill="FFFFFF"/>
-        </w:rPr>
-        <w:t xml:space="preserve">однако </w:t>
-      </w:r>
-      <w:r>
-        <w:rPr>
-          <w:rFonts w:cstheme="minorHAnsi"/>
-          <w:color w:val="000000"/>
-          <w:shd w:val="clear" w:color="auto" w:fill="FFFFFF"/>
-        </w:rPr>
-        <w:t xml:space="preserve">внутри этих групп </w:t>
-      </w:r>
-      <w:r>
-        <w:rPr>
-          <w:rFonts w:cstheme="minorHAnsi"/>
-          <w:color w:val="000000"/>
-          <w:shd w:val="clear" w:color="auto" w:fill="FFFFFF"/>
-        </w:rPr>
-        <w:t>можно выделить</w:t>
-      </w:r>
-      <w:r>
-        <w:rPr>
-          <w:rFonts w:cstheme="minorHAnsi"/>
-          <w:color w:val="000000"/>
-          <w:shd w:val="clear" w:color="auto" w:fill="FFFFFF"/>
-        </w:rPr>
-        <w:t xml:space="preserve"> </w:t>
-      </w:r>
-      <w:r>
-        <w:rPr>
-          <w:rFonts w:cstheme="minorHAnsi"/>
-          <w:color w:val="000000"/>
-          <w:shd w:val="clear" w:color="auto" w:fill="FFFFFF"/>
-        </w:rPr>
-        <w:t>области</w:t>
-      </w:r>
-      <w:r>
-        <w:rPr>
-          <w:rFonts w:cstheme="minorHAnsi"/>
-          <w:color w:val="000000"/>
-          <w:shd w:val="clear" w:color="auto" w:fill="FFFFFF"/>
-        </w:rPr>
-        <w:t xml:space="preserve">, наиболее представленные </w:t>
-      </w:r>
-      <w:r>
-        <w:rPr>
-          <w:rFonts w:cstheme="minorHAnsi"/>
-          <w:color w:val="000000"/>
-          <w:shd w:val="clear" w:color="auto" w:fill="FFFFFF"/>
-        </w:rPr>
-        <w:t>экземплярами одного из классов.</w:t>
-      </w:r>
-    </w:p>
-    <w:p>
-      <w:pPr>
-        <w:jc w:val="both"/>
-        <w:rPr>
-          <w:rFonts w:cstheme="minorHAnsi"/>
-          <w:color w:val="000000"/>
-          <w:shd w:val="clear" w:color="auto" w:fill="FFFFFF"/>
-        </w:rPr>
-      </w:pPr>
-      <w:r>
-        <w:rPr>
-          <w:rFonts w:cstheme="minorHAnsi"/>
-          <w:color w:val="000000"/>
-          <w:shd w:val="clear" w:color="auto" w:fill="FFFFFF"/>
-          <w:lang w:val="en-US"/>
-        </w:rPr>
-        <w:t>Emo</w:t>
-      </w:r>
-      <w:r>
-        <w:rPr>
-          <w:rFonts w:cstheme="minorHAnsi"/>
-          <w:color w:val="000000"/>
-          <w:shd w:val="clear" w:color="auto" w:fill="FFFFFF"/>
-        </w:rPr>
-        <w:t>-</w:t>
-      </w:r>
-      <w:r>
-        <w:rPr>
-          <w:rFonts w:cstheme="minorHAnsi"/>
-          <w:color w:val="000000"/>
-          <w:shd w:val="clear" w:color="auto" w:fill="FFFFFF"/>
-          <w:lang w:val="en-US"/>
-        </w:rPr>
-        <w:t>DB</w:t>
-      </w:r>
-      <w:r>
-        <w:rPr>
-          <w:rFonts w:cstheme="minorHAnsi"/>
-          <w:color w:val="000000"/>
-          <w:shd w:val="clear" w:color="auto" w:fill="FFFFFF"/>
-        </w:rPr>
-        <w:t xml:space="preserve">: </w:t>
-      </w:r>
-      <w:r>
-        <w:rPr>
-          <w:rFonts w:cstheme="minorHAnsi"/>
-          <w:color w:val="000000"/>
-          <w:shd w:val="clear" w:color="auto" w:fill="FFFFFF"/>
-        </w:rPr>
-        <w:t>данные группируются в соответствии с классами, однако четких границ между этими группами нет</w:t>
-      </w:r>
-      <w:r>
-        <w:rPr>
-          <w:rFonts w:cstheme="minorHAnsi"/>
-          <w:color w:val="000000"/>
-          <w:shd w:val="clear" w:color="auto" w:fill="FFFFFF"/>
-        </w:rPr>
-        <w:t xml:space="preserve">, </w:t>
-      </w:r>
-      <w:r>
-        <w:rPr>
-          <w:rFonts w:cstheme="minorHAnsi"/>
-          <w:color w:val="000000"/>
-          <w:shd w:val="clear" w:color="auto" w:fill="FFFFFF"/>
-        </w:rPr>
-        <w:t>и различные классы распределены с различной плотностью</w:t>
-      </w:r>
-      <w:r>
-        <w:rPr>
-          <w:rFonts w:cstheme="minorHAnsi"/>
-          <w:color w:val="000000"/>
-          <w:shd w:val="clear" w:color="auto" w:fill="FFFFFF"/>
-        </w:rPr>
-        <w:t xml:space="preserve">.          </w:t>
-      </w:r>
-    </w:p>
-    <w:p>
-      <w:pPr>
-        <w:jc w:val="both"/>
-        <w:rPr>
-          <w:rFonts w:cstheme="minorHAnsi"/>
-          <w:color w:val="000000"/>
-          <w:shd w:val="clear" w:color="auto" w:fill="FFFFFF"/>
-        </w:rPr>
-      </w:pPr>
-      <w:r>
-        <w:rPr>
-          <w:rFonts w:cstheme="minorHAnsi"/>
-          <w:color w:val="000000"/>
-          <w:shd w:val="clear" w:color="auto" w:fill="FFFFFF"/>
-          <w:lang w:val="en-US"/>
-        </w:rPr>
-        <w:t>TESS</w:t>
-      </w:r>
-      <w:r>
-        <w:rPr>
-          <w:rFonts w:cstheme="minorHAnsi"/>
-          <w:color w:val="000000"/>
-          <w:shd w:val="clear" w:color="auto" w:fill="FFFFFF"/>
-        </w:rPr>
-        <w:t xml:space="preserve">: наиболее ярко выраженная структура среди всех полученных визуализаций, данные разбиты на плотные </w:t>
-      </w:r>
-      <w:r>
-        <w:rPr>
-          <w:rFonts w:cstheme="minorHAnsi"/>
-          <w:color w:val="000000"/>
-          <w:shd w:val="clear" w:color="auto" w:fill="FFFFFF"/>
-        </w:rPr>
-        <w:t>скопления</w:t>
-      </w:r>
-      <w:r>
-        <w:rPr>
-          <w:rFonts w:cstheme="minorHAnsi"/>
-          <w:color w:val="000000"/>
-          <w:shd w:val="clear" w:color="auto" w:fill="FFFFFF"/>
-        </w:rPr>
-        <w:t xml:space="preserve"> с четкими границами, прич</w:t>
-      </w:r>
-      <w:r>
-        <w:rPr>
-          <w:rFonts w:cstheme="minorHAnsi"/>
-          <w:color w:val="000000"/>
-          <w:shd w:val="clear" w:color="auto" w:fill="FFFFFF"/>
-        </w:rPr>
-        <w:t xml:space="preserve">ем каждая эмоциональная категория представлена двумя группами. </w:t>
-      </w:r>
-      <w:r>
-        <w:rPr>
-          <w:rFonts w:cstheme="minorHAnsi"/>
-          <w:color w:val="000000"/>
-          <w:shd w:val="clear" w:color="auto" w:fill="FFFFFF"/>
-        </w:rPr>
-        <w:t>Можно утверждать, что данные сгруппированы</w:t>
-      </w:r>
-      <w:r>
-        <w:rPr>
-          <w:rFonts w:cstheme="minorHAnsi"/>
-          <w:color w:val="000000"/>
-          <w:shd w:val="clear" w:color="auto" w:fill="FFFFFF"/>
-        </w:rPr>
-        <w:t xml:space="preserve"> не только по представленным классам базовых эмоций, но и по актерам, участвовавшим в записи.</w:t>
-      </w:r>
-    </w:p>
-    <w:p>
-      <w:pPr>
-        <w:jc w:val="both"/>
-        <w:rPr>
-          <w:ins w:id="475" w:author="mokhail" w:date="2020-08-12T02:19:00Z"/>
-          <w:rFonts w:cstheme="minorHAnsi"/>
-          <w:color w:val="000000"/>
-          <w:shd w:val="clear" w:color="auto" w:fill="FFFFFF"/>
-        </w:rPr>
-      </w:pPr>
-      <w:r>
-        <w:rPr>
-          <w:rFonts w:cstheme="minorHAnsi"/>
-          <w:color w:val="000000"/>
-          <w:shd w:val="clear" w:color="auto" w:fill="FFFFFF"/>
-          <w:lang w:val="en-US"/>
-        </w:rPr>
-        <w:t>RAVDESS</w:t>
-      </w:r>
-      <w:r>
-        <w:rPr>
-          <w:rFonts w:cstheme="minorHAnsi"/>
-          <w:color w:val="000000"/>
-          <w:shd w:val="clear" w:color="auto" w:fill="FFFFFF"/>
-        </w:rPr>
-        <w:t xml:space="preserve">, </w:t>
-      </w:r>
-      <w:r>
-        <w:rPr>
-          <w:rFonts w:cstheme="minorHAnsi"/>
-          <w:color w:val="000000"/>
-          <w:shd w:val="clear" w:color="auto" w:fill="FFFFFF"/>
-          <w:lang w:val="en-US"/>
-        </w:rPr>
-        <w:t>CREMA</w:t>
-      </w:r>
-      <w:r>
-        <w:rPr>
-          <w:rFonts w:cstheme="minorHAnsi"/>
-          <w:color w:val="000000"/>
-          <w:shd w:val="clear" w:color="auto" w:fill="FFFFFF"/>
-        </w:rPr>
-        <w:t>-</w:t>
-      </w:r>
-      <w:r>
-        <w:rPr>
-          <w:rFonts w:cstheme="minorHAnsi"/>
-          <w:color w:val="000000"/>
-          <w:shd w:val="clear" w:color="auto" w:fill="FFFFFF"/>
-          <w:lang w:val="en-US"/>
-        </w:rPr>
-        <w:t>D</w:t>
-      </w:r>
-      <w:r>
-        <w:rPr>
-          <w:rFonts w:cstheme="minorHAnsi"/>
-          <w:color w:val="000000"/>
-          <w:shd w:val="clear" w:color="auto" w:fill="FFFFFF"/>
-        </w:rPr>
-        <w:t xml:space="preserve">, </w:t>
-      </w:r>
-      <w:r>
-        <w:rPr>
-          <w:rFonts w:cstheme="minorHAnsi"/>
-          <w:color w:val="000000"/>
-          <w:shd w:val="clear" w:color="auto" w:fill="FFFFFF"/>
-          <w:lang w:val="en-US"/>
-        </w:rPr>
-        <w:t>IEMOCAP</w:t>
-      </w:r>
-      <w:r>
-        <w:rPr>
-          <w:rFonts w:cstheme="minorHAnsi"/>
-          <w:color w:val="000000"/>
-          <w:shd w:val="clear" w:color="auto" w:fill="FFFFFF"/>
-        </w:rPr>
-        <w:t xml:space="preserve">: </w:t>
-      </w:r>
-      <w:r>
-        <w:rPr>
-          <w:rFonts w:cstheme="minorHAnsi"/>
-          <w:color w:val="000000"/>
-          <w:shd w:val="clear" w:color="auto" w:fill="FFFFFF"/>
-        </w:rPr>
-        <w:t>одна</w:t>
-      </w:r>
-      <w:r>
-        <w:rPr>
-          <w:rFonts w:cstheme="minorHAnsi"/>
-          <w:color w:val="000000"/>
-          <w:shd w:val="clear" w:color="auto" w:fill="FFFFFF"/>
-        </w:rPr>
-        <w:t xml:space="preserve"> </w:t>
-      </w:r>
-      <w:r>
-        <w:rPr>
-          <w:rFonts w:cstheme="minorHAnsi"/>
-          <w:color w:val="000000"/>
-          <w:shd w:val="clear" w:color="auto" w:fill="FFFFFF"/>
-        </w:rPr>
-        <w:t>группа данных, некоторые классы (</w:t>
-      </w:r>
-      <w:r>
-        <w:rPr>
-          <w:rFonts w:cstheme="minorHAnsi"/>
-          <w:color w:val="000000"/>
-          <w:shd w:val="clear" w:color="auto" w:fill="FFFFFF"/>
-          <w:lang w:val="en-US"/>
-        </w:rPr>
-        <w:t>ANG</w:t>
-      </w:r>
-      <w:r>
-        <w:rPr>
-          <w:rFonts w:cstheme="minorHAnsi"/>
-          <w:color w:val="000000"/>
-          <w:shd w:val="clear" w:color="auto" w:fill="FFFFFF"/>
-        </w:rPr>
-        <w:t xml:space="preserve">, </w:t>
-      </w:r>
-      <w:r>
-        <w:rPr>
-          <w:rFonts w:cstheme="minorHAnsi"/>
-          <w:color w:val="000000"/>
-          <w:shd w:val="clear" w:color="auto" w:fill="FFFFFF"/>
-          <w:lang w:val="en-US"/>
-        </w:rPr>
-        <w:t>SAD</w:t>
-      </w:r>
-      <w:r>
-        <w:rPr>
-          <w:rFonts w:cstheme="minorHAnsi"/>
-          <w:color w:val="000000"/>
-          <w:shd w:val="clear" w:color="auto" w:fill="FFFFFF"/>
-        </w:rPr>
-        <w:t xml:space="preserve">) </w:t>
-      </w:r>
-      <w:r>
-        <w:rPr>
-          <w:rFonts w:cstheme="minorHAnsi"/>
-          <w:color w:val="000000"/>
-          <w:shd w:val="clear" w:color="auto" w:fill="FFFFFF"/>
-        </w:rPr>
-        <w:t xml:space="preserve">имеют большую плотность распределения в определенных зонах этой группы, в то время </w:t>
-      </w:r>
-      <w:proofErr w:type="gramStart"/>
-      <w:r>
-        <w:rPr>
-          <w:rFonts w:cstheme="minorHAnsi"/>
-          <w:color w:val="000000"/>
-          <w:shd w:val="clear" w:color="auto" w:fill="FFFFFF"/>
-        </w:rPr>
-        <w:t>как  такие</w:t>
-      </w:r>
-      <w:proofErr w:type="gramEnd"/>
-      <w:r>
-        <w:rPr>
-          <w:rFonts w:cstheme="minorHAnsi"/>
-          <w:color w:val="000000"/>
-          <w:shd w:val="clear" w:color="auto" w:fill="FFFFFF"/>
-        </w:rPr>
-        <w:t xml:space="preserve"> классы, как </w:t>
-      </w:r>
-      <w:r>
-        <w:rPr>
-          <w:rFonts w:cstheme="minorHAnsi"/>
-          <w:color w:val="000000"/>
-          <w:shd w:val="clear" w:color="auto" w:fill="FFFFFF"/>
-          <w:lang w:val="en-US"/>
-        </w:rPr>
-        <w:t>FEA</w:t>
-      </w:r>
-      <w:r>
-        <w:rPr>
-          <w:rFonts w:cstheme="minorHAnsi"/>
-          <w:color w:val="000000"/>
-          <w:shd w:val="clear" w:color="auto" w:fill="FFFFFF"/>
-        </w:rPr>
-        <w:t xml:space="preserve">, </w:t>
-      </w:r>
-      <w:r>
-        <w:rPr>
-          <w:rFonts w:cstheme="minorHAnsi"/>
-          <w:color w:val="000000"/>
-          <w:shd w:val="clear" w:color="auto" w:fill="FFFFFF"/>
-          <w:lang w:val="en-US"/>
-        </w:rPr>
-        <w:t>NEU</w:t>
-      </w:r>
-      <w:r>
-        <w:rPr>
-          <w:rFonts w:cstheme="minorHAnsi"/>
-          <w:color w:val="000000"/>
-          <w:shd w:val="clear" w:color="auto" w:fill="FFFFFF"/>
-        </w:rPr>
-        <w:t xml:space="preserve"> </w:t>
-      </w:r>
-      <w:r>
-        <w:rPr>
-          <w:rFonts w:cstheme="minorHAnsi"/>
-          <w:color w:val="000000"/>
-          <w:shd w:val="clear" w:color="auto" w:fill="FFFFFF"/>
-        </w:rPr>
-        <w:t>распределены по всей области более равномерно.</w:t>
-      </w:r>
-    </w:p>
-    <w:p>
-      <w:pPr>
-        <w:jc w:val="both"/>
-        <w:rPr>
-          <w:rFonts w:cstheme="minorHAnsi"/>
-          <w:color w:val="000000"/>
-          <w:shd w:val="clear" w:color="auto" w:fill="FFFFFF"/>
-        </w:rPr>
-      </w:pPr>
-      <w:r>
-        <w:rPr>
-          <w:rFonts w:cstheme="minorHAnsi"/>
-          <w:color w:val="000000"/>
-          <w:shd w:val="clear" w:color="auto" w:fill="FFFFFF"/>
-        </w:rPr>
-        <w:lastRenderedPageBreak/>
-        <w:t>Бинарная разметка:</w:t>
-      </w:r>
-    </w:p>
-    <w:p>
-      <w:pPr>
-        <w:jc w:val="both"/>
-        <w:rPr>
-          <w:rFonts w:cstheme="minorHAnsi"/>
-          <w:color w:val="000000"/>
-          <w:shd w:val="clear" w:color="auto" w:fill="FFFFFF"/>
-        </w:rPr>
-      </w:pPr>
-      <w:r>
-        <w:rPr>
-          <w:rFonts w:cstheme="minorHAnsi"/>
-          <w:color w:val="000000"/>
-          <w:shd w:val="clear" w:color="auto" w:fill="FFFFFF"/>
-          <w:lang w:val="en-US"/>
-        </w:rPr>
-        <w:t>IEMOCAP</w:t>
-      </w:r>
-      <w:r>
-        <w:rPr>
-          <w:rFonts w:cstheme="minorHAnsi"/>
-          <w:color w:val="000000"/>
-          <w:shd w:val="clear" w:color="auto" w:fill="FFFFFF"/>
-        </w:rPr>
-        <w:t xml:space="preserve">, </w:t>
-      </w:r>
-      <w:r>
-        <w:rPr>
-          <w:rFonts w:cstheme="minorHAnsi"/>
-          <w:color w:val="000000"/>
-          <w:shd w:val="clear" w:color="auto" w:fill="FFFFFF"/>
-          <w:lang w:val="en-US"/>
-        </w:rPr>
-        <w:t>SAVEE</w:t>
-      </w:r>
-      <w:r>
-        <w:rPr>
-          <w:rFonts w:cstheme="minorHAnsi"/>
-          <w:color w:val="000000"/>
-          <w:shd w:val="clear" w:color="auto" w:fill="FFFFFF"/>
-        </w:rPr>
-        <w:t xml:space="preserve">: </w:t>
-      </w:r>
-      <w:r>
-        <w:rPr>
-          <w:rFonts w:cstheme="minorHAnsi"/>
-          <w:color w:val="000000"/>
-          <w:shd w:val="clear" w:color="auto" w:fill="FFFFFF"/>
-        </w:rPr>
-        <w:t xml:space="preserve">данные обоих классов распределены равномерно по всему пространству, нет </w:t>
-      </w:r>
-      <w:r>
-        <w:rPr>
-          <w:rFonts w:cstheme="minorHAnsi"/>
-          <w:color w:val="000000"/>
-          <w:shd w:val="clear" w:color="auto" w:fill="FFFFFF"/>
-        </w:rPr>
-        <w:t xml:space="preserve">яркой </w:t>
-      </w:r>
-      <w:r>
-        <w:rPr>
-          <w:rFonts w:cstheme="minorHAnsi"/>
-          <w:color w:val="000000"/>
-          <w:shd w:val="clear" w:color="auto" w:fill="FFFFFF"/>
-        </w:rPr>
-        <w:t xml:space="preserve">выраженности одного класса </w:t>
-      </w:r>
-      <w:r>
-        <w:rPr>
-          <w:rFonts w:cstheme="minorHAnsi"/>
-          <w:color w:val="000000"/>
-          <w:shd w:val="clear" w:color="auto" w:fill="FFFFFF"/>
-        </w:rPr>
-        <w:t>по сравнению с</w:t>
-      </w:r>
-      <w:r>
-        <w:rPr>
-          <w:rFonts w:cstheme="minorHAnsi"/>
-          <w:color w:val="000000"/>
-          <w:shd w:val="clear" w:color="auto" w:fill="FFFFFF"/>
-        </w:rPr>
-        <w:t xml:space="preserve"> другим в той или иной области</w:t>
-      </w:r>
-      <w:r>
-        <w:rPr>
-          <w:rFonts w:cstheme="minorHAnsi"/>
-          <w:color w:val="000000"/>
-          <w:shd w:val="clear" w:color="auto" w:fill="FFFFFF"/>
-        </w:rPr>
-        <w:t>.</w:t>
-      </w:r>
-    </w:p>
-    <w:p>
-      <w:pPr>
-        <w:jc w:val="both"/>
-        <w:rPr>
-          <w:rFonts w:cstheme="minorHAnsi"/>
-          <w:color w:val="000000"/>
-          <w:shd w:val="clear" w:color="auto" w:fill="FFFFFF"/>
-        </w:rPr>
-      </w:pPr>
-      <w:r>
-        <w:rPr>
-          <w:rFonts w:cstheme="minorHAnsi"/>
-          <w:color w:val="000000"/>
-          <w:shd w:val="clear" w:color="auto" w:fill="FFFFFF"/>
-          <w:lang w:val="en-US"/>
-        </w:rPr>
-        <w:t>RAVDESS</w:t>
-      </w:r>
-      <w:r>
-        <w:rPr>
-          <w:rFonts w:cstheme="minorHAnsi"/>
-          <w:color w:val="000000"/>
-          <w:shd w:val="clear" w:color="auto" w:fill="FFFFFF"/>
-        </w:rPr>
-        <w:t xml:space="preserve">, </w:t>
-      </w:r>
-      <w:r>
-        <w:rPr>
-          <w:rFonts w:cstheme="minorHAnsi"/>
-          <w:color w:val="000000"/>
-          <w:shd w:val="clear" w:color="auto" w:fill="FFFFFF"/>
-          <w:lang w:val="en-US"/>
-        </w:rPr>
-        <w:t>CREMA</w:t>
-      </w:r>
-      <w:r>
-        <w:rPr>
-          <w:rFonts w:cstheme="minorHAnsi"/>
-          <w:color w:val="000000"/>
-          <w:shd w:val="clear" w:color="auto" w:fill="FFFFFF"/>
-        </w:rPr>
-        <w:t>-</w:t>
-      </w:r>
-      <w:r>
-        <w:rPr>
-          <w:rFonts w:cstheme="minorHAnsi"/>
-          <w:color w:val="000000"/>
-          <w:shd w:val="clear" w:color="auto" w:fill="FFFFFF"/>
-          <w:lang w:val="en-US"/>
-        </w:rPr>
-        <w:t>D</w:t>
-      </w:r>
-      <w:r>
-        <w:rPr>
-          <w:rFonts w:cstheme="minorHAnsi"/>
-          <w:color w:val="000000"/>
-          <w:shd w:val="clear" w:color="auto" w:fill="FFFFFF"/>
-        </w:rPr>
-        <w:t xml:space="preserve">: </w:t>
-      </w:r>
-      <w:r>
-        <w:rPr>
-          <w:rFonts w:cstheme="minorHAnsi"/>
-          <w:color w:val="000000"/>
-          <w:shd w:val="clear" w:color="auto" w:fill="FFFFFF"/>
-        </w:rPr>
-        <w:t>Существуют области пространства с преобладанием представленности одного класса над другим, однако четких границ между классами не наблюдается.</w:t>
-      </w:r>
-    </w:p>
-    <w:p>
-      <w:pPr>
-        <w:jc w:val="both"/>
-        <w:rPr>
-          <w:rFonts w:cstheme="minorHAnsi"/>
-          <w:color w:val="000000"/>
-          <w:shd w:val="clear" w:color="auto" w:fill="FFFFFF"/>
-        </w:rPr>
-      </w:pPr>
-      <w:r>
-        <w:rPr>
-          <w:rFonts w:cstheme="minorHAnsi"/>
-          <w:color w:val="000000"/>
-          <w:shd w:val="clear" w:color="auto" w:fill="FFFFFF"/>
-          <w:lang w:val="en-US"/>
-        </w:rPr>
-        <w:t>TESS</w:t>
-      </w:r>
-      <w:r>
-        <w:rPr>
-          <w:rFonts w:cstheme="minorHAnsi"/>
-          <w:color w:val="000000"/>
-          <w:shd w:val="clear" w:color="auto" w:fill="FFFFFF"/>
-        </w:rPr>
-        <w:t xml:space="preserve">, </w:t>
-      </w:r>
-      <w:r>
-        <w:rPr>
-          <w:rFonts w:cstheme="minorHAnsi"/>
-          <w:color w:val="000000"/>
-          <w:shd w:val="clear" w:color="auto" w:fill="FFFFFF"/>
-          <w:lang w:val="en-US"/>
-        </w:rPr>
-        <w:t>Emo</w:t>
-      </w:r>
-      <w:r>
-        <w:rPr>
-          <w:rFonts w:cstheme="minorHAnsi"/>
-          <w:color w:val="000000"/>
-          <w:shd w:val="clear" w:color="auto" w:fill="FFFFFF"/>
-        </w:rPr>
-        <w:t>-</w:t>
-      </w:r>
-      <w:r>
-        <w:rPr>
-          <w:rFonts w:cstheme="minorHAnsi"/>
-          <w:color w:val="000000"/>
-          <w:shd w:val="clear" w:color="auto" w:fill="FFFFFF"/>
-          <w:lang w:val="en-US"/>
-        </w:rPr>
-        <w:t>DB</w:t>
-      </w:r>
-      <w:r>
-        <w:rPr>
-          <w:rFonts w:cstheme="minorHAnsi"/>
-          <w:color w:val="000000"/>
-          <w:shd w:val="clear" w:color="auto" w:fill="FFFFFF"/>
-        </w:rPr>
-        <w:t xml:space="preserve">: </w:t>
-      </w:r>
-      <w:r>
-        <w:rPr>
-          <w:rFonts w:cstheme="minorHAnsi"/>
-          <w:color w:val="000000"/>
-          <w:shd w:val="clear" w:color="auto" w:fill="FFFFFF"/>
-        </w:rPr>
-        <w:t xml:space="preserve">явно </w:t>
-      </w:r>
-      <w:r>
-        <w:rPr>
-          <w:rFonts w:cstheme="minorHAnsi"/>
-          <w:color w:val="000000"/>
-          <w:shd w:val="clear" w:color="auto" w:fill="FFFFFF"/>
-        </w:rPr>
-        <w:t>наблюдаем области пространства, представленные только одним</w:t>
-      </w:r>
-      <w:r>
-        <w:rPr>
-          <w:rFonts w:cstheme="minorHAnsi"/>
-          <w:color w:val="000000"/>
-          <w:shd w:val="clear" w:color="auto" w:fill="FFFFFF"/>
-        </w:rPr>
-        <w:t xml:space="preserve"> из двух классов, эти области можно визуально разграничить.</w:t>
-      </w:r>
-    </w:p>
-    <w:p>
-      <w:pPr>
-        <w:jc w:val="both"/>
-        <w:rPr>
-          <w:rFonts w:cstheme="minorHAnsi"/>
-          <w:color w:val="000000"/>
-          <w:shd w:val="clear" w:color="auto" w:fill="FFFFFF"/>
-        </w:rPr>
-      </w:pPr>
-      <w:r>
-        <w:rPr>
-          <w:rFonts w:cstheme="minorHAnsi"/>
-          <w:color w:val="000000"/>
-          <w:shd w:val="clear" w:color="auto" w:fill="FFFFFF"/>
         </w:rPr>
         <w:tab/>
-      </w:r>
-      <w:r>
-        <w:rPr>
-          <w:rFonts w:cstheme="minorHAnsi"/>
-          <w:color w:val="000000"/>
-          <w:shd w:val="clear" w:color="auto" w:fill="FFFFFF"/>
-        </w:rPr>
         <w:t>4.3. Классификация.</w:t>
       </w:r>
     </w:p>
@@ -17427,10 +16739,10 @@
             <v:path o:extrusionok="f" gradientshapeok="t" o:connecttype="rect"/>
             <o:lock v:ext="edit" aspectratio="t"/>
           </v:shapetype>
-          <v:shape id="_x0000_i1025" type="#_x0000_t75" style="width:50pt;height:15.5pt" o:ole="">
-            <v:imagedata r:id="rId10" o:title=""/>
+          <v:shape id="_x0000_i1025" type="#_x0000_t75" style="width:50.1pt;height:15.55pt" o:ole="">
+            <v:imagedata r:id="rId11" o:title=""/>
           </v:shape>
-          <o:OLEObject Type="Embed" ProgID="Equation.DSMT4" ShapeID="_x0000_i1025" DrawAspect="Content" ObjectID="_1659211972" r:id="rId11"/>
+          <o:OLEObject Type="Embed" ProgID="Equation.DSMT4" ShapeID="_x0000_i1025" DrawAspect="Content" ObjectID="_1659041264" r:id="rId12"/>
         </w:object>
       </w:r>
       <w:r>
@@ -17481,10 +16793,10 @@
           <w:shd w:val="clear" w:color="auto" w:fill="FFFFFF"/>
         </w:rPr>
         <w:object w:dxaOrig="3159" w:dyaOrig="620" w14:anchorId="62643EEC">
-          <v:shape id="_x0000_i1026" type="#_x0000_t75" style="width:158.5pt;height:31.5pt" o:ole="">
-            <v:imagedata r:id="rId12" o:title=""/>
+          <v:shape id="_x0000_i1026" type="#_x0000_t75" style="width:158.4pt;height:31.7pt" o:ole="">
+            <v:imagedata r:id="rId13" o:title=""/>
           </v:shape>
-          <o:OLEObject Type="Embed" ProgID="Equation.DSMT4" ShapeID="_x0000_i1026" DrawAspect="Content" ObjectID="_1659211973" r:id="rId13"/>
+          <o:OLEObject Type="Embed" ProgID="Equation.DSMT4" ShapeID="_x0000_i1026" DrawAspect="Content" ObjectID="_1659041265" r:id="rId14"/>
         </w:object>
       </w:r>
       <w:r>
@@ -17871,10 +17183,10 @@
           <w:shd w:val="clear" w:color="auto" w:fill="FFFFFF"/>
         </w:rPr>
         <w:object w:dxaOrig="999" w:dyaOrig="320" w14:anchorId="3031620C">
-          <v:shape id="_x0000_i1027" type="#_x0000_t75" style="width:50pt;height:15.5pt" o:ole="">
-            <v:imagedata r:id="rId10" o:title=""/>
+          <v:shape id="_x0000_i1027" type="#_x0000_t75" style="width:50.1pt;height:15.55pt" o:ole="">
+            <v:imagedata r:id="rId11" o:title=""/>
           </v:shape>
-          <o:OLEObject Type="Embed" ProgID="Equation.DSMT4" ShapeID="_x0000_i1027" DrawAspect="Content" ObjectID="_1659211974" r:id="rId14"/>
+          <o:OLEObject Type="Embed" ProgID="Equation.DSMT4" ShapeID="_x0000_i1027" DrawAspect="Content" ObjectID="_1659041266" r:id="rId15"/>
         </w:object>
       </w:r>
       <w:r>
@@ -17909,10 +17221,10 @@
           <w:shd w:val="clear" w:color="auto" w:fill="FFFFFF"/>
         </w:rPr>
         <w:object w:dxaOrig="999" w:dyaOrig="320" w14:anchorId="16CC1BB1">
-          <v:shape id="_x0000_i1028" type="#_x0000_t75" style="width:50pt;height:15.5pt" o:ole="">
-            <v:imagedata r:id="rId10" o:title=""/>
+          <v:shape id="_x0000_i1028" type="#_x0000_t75" style="width:50.1pt;height:15.55pt" o:ole="">
+            <v:imagedata r:id="rId11" o:title=""/>
           </v:shape>
-          <o:OLEObject Type="Embed" ProgID="Equation.DSMT4" ShapeID="_x0000_i1028" DrawAspect="Content" ObjectID="_1659211975" r:id="rId15"/>
+          <o:OLEObject Type="Embed" ProgID="Equation.DSMT4" ShapeID="_x0000_i1028" DrawAspect="Content" ObjectID="_1659041267" r:id="rId16"/>
         </w:object>
       </w:r>
       <w:r>
@@ -18025,10 +17337,10 @@
           <w:shd w:val="clear" w:color="auto" w:fill="FFFFFF"/>
         </w:rPr>
         <w:object w:dxaOrig="999" w:dyaOrig="320" w14:anchorId="087235DC">
-          <v:shape id="_x0000_i1029" type="#_x0000_t75" style="width:50pt;height:15.5pt" o:ole="">
-            <v:imagedata r:id="rId10" o:title=""/>
+          <v:shape id="_x0000_i1029" type="#_x0000_t75" style="width:50.1pt;height:15.55pt" o:ole="">
+            <v:imagedata r:id="rId11" o:title=""/>
           </v:shape>
-          <o:OLEObject Type="Embed" ProgID="Equation.DSMT4" ShapeID="_x0000_i1029" DrawAspect="Content" ObjectID="_1659211976" r:id="rId16"/>
+          <o:OLEObject Type="Embed" ProgID="Equation.DSMT4" ShapeID="_x0000_i1029" DrawAspect="Content" ObjectID="_1659041268" r:id="rId17"/>
         </w:object>
       </w:r>
       <w:r>
@@ -18039,7 +17351,7 @@
         </w:rPr>
         <w:t xml:space="preserve">от </w:t>
       </w:r>
-      <w:del w:id="476" w:author="mokhail" w:date="2020-08-14T16:31:00Z">
+      <w:del w:id="481" w:author="mokhail" w:date="2020-08-14T16:31:00Z">
         <w:r>
           <w:rPr>
             <w:rFonts w:cstheme="minorHAnsi"/>
@@ -18119,6 +17431,7 @@
           <w:noProof/>
           <w:lang w:eastAsia="ru-RU"/>
         </w:rPr>
+        <w:lastRenderedPageBreak/>
         <w:drawing>
           <wp:inline distT="0" distB="0" distL="0" distR="0" wp14:anchorId="6A79D348" wp14:editId="3F149DD2">
             <wp:extent cx="5940425" cy="3329940"/>
@@ -18137,7 +17450,7 @@
                     </pic:cNvPicPr>
                   </pic:nvPicPr>
                   <pic:blipFill>
-                    <a:blip r:embed="rId17">
+                    <a:blip r:embed="rId18">
                       <a:extLst>
                         <a:ext uri="{28A0092B-C50C-407E-A947-70E740481C1C}">
                           <a14:useLocalDpi xmlns:a14="http://schemas.microsoft.com/office/drawing/2010/main" val="0"/>
@@ -18402,10 +17715,10 @@
                 <w:shd w:val="clear" w:color="auto" w:fill="FFFFFF"/>
               </w:rPr>
               <w:object w:dxaOrig="999" w:dyaOrig="320" w14:anchorId="3D5F7335">
-                <v:shape id="_x0000_i1030" type="#_x0000_t75" style="width:50pt;height:15.5pt" o:ole="">
-                  <v:imagedata r:id="rId10" o:title=""/>
+                <v:shape id="_x0000_i1030" type="#_x0000_t75" style="width:50.1pt;height:15.55pt" o:ole="">
+                  <v:imagedata r:id="rId11" o:title=""/>
                 </v:shape>
-                <o:OLEObject Type="Embed" ProgID="Equation.DSMT4" ShapeID="_x0000_i1030" DrawAspect="Content" ObjectID="_1659211977" r:id="rId18"/>
+                <o:OLEObject Type="Embed" ProgID="Equation.DSMT4" ShapeID="_x0000_i1030" DrawAspect="Content" ObjectID="_1659041269" r:id="rId19"/>
               </w:object>
             </w:r>
           </w:p>
@@ -18478,10 +17791,10 @@
                 <w:shd w:val="clear" w:color="auto" w:fill="FFFFFF"/>
               </w:rPr>
               <w:object w:dxaOrig="999" w:dyaOrig="320" w14:anchorId="3D19DDD6">
-                <v:shape id="_x0000_i1031" type="#_x0000_t75" style="width:50pt;height:15.5pt" o:ole="">
-                  <v:imagedata r:id="rId10" o:title=""/>
+                <v:shape id="_x0000_i1031" type="#_x0000_t75" style="width:50.1pt;height:15.55pt" o:ole="">
+                  <v:imagedata r:id="rId11" o:title=""/>
                 </v:shape>
-                <o:OLEObject Type="Embed" ProgID="Equation.DSMT4" ShapeID="_x0000_i1031" DrawAspect="Content" ObjectID="_1659211978" r:id="rId19"/>
+                <o:OLEObject Type="Embed" ProgID="Equation.DSMT4" ShapeID="_x0000_i1031" DrawAspect="Content" ObjectID="_1659041270" r:id="rId20"/>
               </w:object>
             </w:r>
           </w:p>
@@ -18735,7 +18048,6 @@
                 <w:color w:val="000000"/>
                 <w:lang w:eastAsia="ru-RU"/>
               </w:rPr>
-              <w:lastRenderedPageBreak/>
               <w:t>Crema</w:t>
             </w:r>
             <w:proofErr w:type="spellEnd"/>
@@ -19942,12 +19254,12 @@
       <w:r>
         <w:t xml:space="preserve"> классификации не возникает проблем с </w:t>
       </w:r>
-      <w:del w:id="477" w:author="mokhail" w:date="2020-08-12T00:35:00Z">
+      <w:del w:id="482" w:author="mokhail" w:date="2020-08-12T00:35:00Z">
         <w:r>
           <w:delText xml:space="preserve">выявлением </w:delText>
         </w:r>
       </w:del>
-      <w:ins w:id="478" w:author="mokhail" w:date="2020-08-12T00:35:00Z">
+      <w:ins w:id="483" w:author="mokhail" w:date="2020-08-12T00:35:00Z">
         <w:r>
           <w:t xml:space="preserve">распознаванием </w:t>
         </w:r>
@@ -19982,7 +19294,7 @@
       <w:r>
         <w:t>,</w:t>
       </w:r>
-      <w:del w:id="479" w:author="mokhail" w:date="2020-08-12T00:35:00Z">
+      <w:del w:id="484" w:author="mokhail" w:date="2020-08-12T00:35:00Z">
         <w:r>
           <w:delText xml:space="preserve"> </w:delText>
         </w:r>
@@ -20007,12 +19319,12 @@
       <w:r>
         <w:t xml:space="preserve"> </w:t>
       </w:r>
-      <w:del w:id="480" w:author="mokhail" w:date="2020-08-12T00:35:00Z">
+      <w:del w:id="485" w:author="mokhail" w:date="2020-08-12T00:35:00Z">
         <w:r>
           <w:delText>мы можем</w:delText>
         </w:r>
       </w:del>
-      <w:ins w:id="481" w:author="mokhail" w:date="2020-08-12T00:35:00Z">
+      <w:ins w:id="486" w:author="mokhail" w:date="2020-08-12T00:35:00Z">
         <w:r>
           <w:t>можно</w:t>
         </w:r>
@@ -20068,7 +19380,11 @@
         <w:t>В общем случае, л</w:t>
       </w:r>
       <w:r>
-        <w:t>учшие результаты получены для тех наборов данных, в которых: а) Разделение и модуляция эмоциональных переживаний сильнее выражена (более яркая игра актеров)</w:t>
+        <w:t xml:space="preserve">учшие результаты получены для тех наборов данных, в которых: а) Разделение и </w:t>
+      </w:r>
+      <w:r>
+        <w:lastRenderedPageBreak/>
+        <w:t>модуляция эмоциональных переживаний сильнее выражена (более яркая игра актеров)</w:t>
       </w:r>
       <w:r>
         <w:t xml:space="preserve">; </w:t>
@@ -20100,28 +19416,27 @@
       <w:r>
         <w:t xml:space="preserve">, </w:t>
       </w:r>
-      <w:r>
-        <w:rPr>
-          <w:lang w:val="en-US"/>
-        </w:rPr>
-        <w:t>TESS</w:t>
-      </w:r>
+      <w:proofErr w:type="spellStart"/>
+      <w:r>
+        <w:rPr>
+          <w:lang w:val="en-US"/>
+        </w:rPr>
+        <w:t>IEmoCap</w:t>
+      </w:r>
+      <w:proofErr w:type="spellEnd"/>
       <w:r>
         <w:t xml:space="preserve">) T-SNE </w:t>
       </w:r>
-      <w:r>
-        <w:t>группирует данные</w:t>
-      </w:r>
-      <w:commentRangeStart w:id="482"/>
-      <w:r>
-        <w:t xml:space="preserve"> </w:t>
-      </w:r>
-      <w:commentRangeEnd w:id="482"/>
+      <w:commentRangeStart w:id="487"/>
+      <w:r>
+        <w:t xml:space="preserve">выявляет кластеры </w:t>
+      </w:r>
+      <w:commentRangeEnd w:id="487"/>
       <w:r>
         <w:rPr>
           <w:rStyle w:val="a9"/>
         </w:rPr>
-        <w:commentReference w:id="482"/>
+        <w:commentReference w:id="487"/>
       </w:r>
       <w:r>
         <w:t>по отличному от эмоциональной окраски признаку. Это могут быть кластеры для говорящих разного пола</w:t>
@@ -20389,7 +19704,7 @@
 </file>
 
 <file path=word/comments.xml><?xml version="1.0" encoding="utf-8"?>
-<w:comments xmlns:wpc="http://schemas.microsoft.com/office/word/2010/wordprocessingCanvas" xmlns:cx="http://schemas.microsoft.com/office/drawing/2014/chartex" xmlns:cx1="http://schemas.microsoft.com/office/drawing/2015/9/8/chartex" xmlns:cx2="http://schemas.microsoft.com/office/drawing/2015/10/21/chartex" xmlns:cx3="http://schemas.microsoft.com/office/drawing/2016/5/9/chartex" xmlns:cx4="http://schemas.microsoft.com/office/drawing/2016/5/10/chartex" xmlns:cx5="http://schemas.microsoft.com/office/drawing/2016/5/11/chartex" xmlns:cx6="http://schemas.microsoft.com/office/drawing/2016/5/12/chartex" xmlns:cx7="http://schemas.microsoft.com/office/drawing/2016/5/13/chartex" xmlns:cx8="http://schemas.microsoft.com/office/drawing/2016/5/14/chartex" xmlns:mc="http://schemas.openxmlformats.org/markup-compatibility/2006" xmlns:aink="http://schemas.microsoft.com/office/drawing/2016/ink" xmlns:am3d="http://schemas.microsoft.com/office/drawing/2017/model3d" xmlns:o="urn:schemas-microsoft-com:office:office" xmlns:r="http://schemas.openxmlformats.org/officeDocument/2006/relationships" xmlns:m="http://schemas.openxmlformats.org/officeDocument/2006/math" xmlns:v="urn:schemas-microsoft-com:vml" xmlns:wp14="http://schemas.microsoft.com/office/word/2010/wordprocessingDrawing" xmlns:wp="http://schemas.openxmlformats.org/drawingml/2006/wordprocessingDrawing" xmlns:w10="urn:schemas-microsoft-com:office:word" xmlns:w="http://schemas.openxmlformats.org/wordprocessingml/2006/main" xmlns:w14="http://schemas.microsoft.com/office/word/2010/wordml" xmlns:w15="http://schemas.microsoft.com/office/word/2012/wordml" xmlns:w16cid="http://schemas.microsoft.com/office/word/2016/wordml/cid" xmlns:w16se="http://schemas.microsoft.com/office/word/2015/wordml/symex" xmlns:wpg="http://schemas.microsoft.com/office/word/2010/wordprocessingGroup" xmlns:wpi="http://schemas.microsoft.com/office/word/2010/wordprocessingInk" xmlns:wne="http://schemas.microsoft.com/office/word/2006/wordml" xmlns:wps="http://schemas.microsoft.com/office/word/2010/wordprocessingShape" mc:Ignorable="w14 w15 w16se w16cid wp14">
+<w:comments xmlns:wpc="http://schemas.microsoft.com/office/word/2010/wordprocessingCanvas" xmlns:cx="http://schemas.microsoft.com/office/drawing/2014/chartex" xmlns:cx1="http://schemas.microsoft.com/office/drawing/2015/9/8/chartex" xmlns:cx2="http://schemas.microsoft.com/office/drawing/2015/10/21/chartex" xmlns:cx3="http://schemas.microsoft.com/office/drawing/2016/5/9/chartex" xmlns:cx4="http://schemas.microsoft.com/office/drawing/2016/5/10/chartex" xmlns:cx5="http://schemas.microsoft.com/office/drawing/2016/5/11/chartex" xmlns:cx6="http://schemas.microsoft.com/office/drawing/2016/5/12/chartex" xmlns:cx7="http://schemas.microsoft.com/office/drawing/2016/5/13/chartex" xmlns:cx8="http://schemas.microsoft.com/office/drawing/2016/5/14/chartex" xmlns:mc="http://schemas.openxmlformats.org/markup-compatibility/2006" xmlns:aink="http://schemas.microsoft.com/office/drawing/2016/ink" xmlns:am3d="http://schemas.microsoft.com/office/drawing/2017/model3d" xmlns:o="urn:schemas-microsoft-com:office:office" xmlns:r="http://schemas.openxmlformats.org/officeDocument/2006/relationships" xmlns:m="http://schemas.openxmlformats.org/officeDocument/2006/math" xmlns:v="urn:schemas-microsoft-com:vml" xmlns:wp14="http://schemas.microsoft.com/office/word/2010/wordprocessingDrawing" xmlns:wp="http://schemas.openxmlformats.org/drawingml/2006/wordprocessingDrawing" xmlns:w10="urn:schemas-microsoft-com:office:word" xmlns:w="http://schemas.openxmlformats.org/wordprocessingml/2006/main" xmlns:w14="http://schemas.microsoft.com/office/word/2010/wordml" xmlns:w15="http://schemas.microsoft.com/office/word/2012/wordml" xmlns:w16cex="http://schemas.microsoft.com/office/word/2018/wordml/cex" xmlns:w16cid="http://schemas.microsoft.com/office/word/2016/wordml/cid" xmlns:w16="http://schemas.microsoft.com/office/word/2018/wordml" xmlns:w16se="http://schemas.microsoft.com/office/word/2015/wordml/symex" xmlns:wpg="http://schemas.microsoft.com/office/word/2010/wordprocessingGroup" xmlns:wpi="http://schemas.microsoft.com/office/word/2010/wordprocessingInk" xmlns:wne="http://schemas.microsoft.com/office/word/2006/wordml" xmlns:wps="http://schemas.microsoft.com/office/word/2010/wordprocessingShape" mc:Ignorable="w14 w15 w16se w16cid w16 w16cex wp14">
   <w:comment w:id="269" w:author="mokhail" w:date="2020-08-14T17:14:00Z" w:initials="m">
     <w:p>
       <w:pPr>
@@ -20674,7 +19989,133 @@
       </w:r>
     </w:p>
   </w:comment>
-  <w:comment w:id="482" w:author="mokhail" w:date="2020-08-12T02:21:00Z" w:initials="m">
+  <w:comment w:id="475" w:author="mokhail" w:date="2020-08-12T02:20:00Z" w:initials="m">
+    <w:p>
+      <w:pPr>
+        <w:pStyle w:val="aa"/>
+      </w:pPr>
+      <w:r>
+        <w:rPr>
+          <w:rStyle w:val="a9"/>
+        </w:rPr>
+        <w:annotationRef/>
+      </w:r>
+      <w:r>
+        <w:t xml:space="preserve">Неплохо было бы еще такую же визуализацию забабахать и для твоего </w:t>
+      </w:r>
+      <w:proofErr w:type="spellStart"/>
+      <w:r>
+        <w:t>двухклассового</w:t>
+      </w:r>
+      <w:proofErr w:type="spellEnd"/>
+      <w:r>
+        <w:t xml:space="preserve"> разбиения </w:t>
+      </w:r>
+      <w:proofErr w:type="spellStart"/>
+      <w:r>
+        <w:t>датасетов</w:t>
+      </w:r>
+      <w:proofErr w:type="spellEnd"/>
+      <w:r>
+        <w:t>.</w:t>
+      </w:r>
+    </w:p>
+  </w:comment>
+  <w:comment w:id="476" w:author="Artem Ryabinov" w:date="2020-08-14T18:34:00Z" w:initials="AR">
+    <w:p>
+      <w:pPr>
+        <w:pStyle w:val="aa"/>
+      </w:pPr>
+      <w:r>
+        <w:rPr>
+          <w:rStyle w:val="a9"/>
+        </w:rPr>
+        <w:annotationRef/>
+      </w:r>
+      <w:r>
+        <w:t xml:space="preserve">Прикол в том, что на моих визуализациях уже есть и то, и другое (цветом кодирована оригинальная разметка, маркерами – бинарная). Только вот я только сейчас понял, </w:t>
+      </w:r>
+      <w:proofErr w:type="gramStart"/>
+      <w:r>
+        <w:t>что во-первых</w:t>
+      </w:r>
+      <w:proofErr w:type="gramEnd"/>
+      <w:r>
+        <w:t xml:space="preserve">, это месиво, а во-вторых, алгоритм </w:t>
+      </w:r>
+      <w:proofErr w:type="spellStart"/>
+      <w:r>
+        <w:t>тсне</w:t>
+      </w:r>
+      <w:proofErr w:type="spellEnd"/>
+      <w:r>
+        <w:t xml:space="preserve"> использует информацию о разметке в своей работе, поэтому результаты для бинарной будут кардинально отличаться. В общем, этот момент я понял, буду </w:t>
+      </w:r>
+      <w:proofErr w:type="spellStart"/>
+      <w:r>
+        <w:t>рабоать</w:t>
+      </w:r>
+      <w:proofErr w:type="spellEnd"/>
+      <w:r>
+        <w:t>.</w:t>
+      </w:r>
+    </w:p>
+  </w:comment>
+  <w:comment w:id="477" w:author="Artem Ryabinov" w:date="2020-08-14T18:37:00Z" w:initials="AR">
+    <w:p>
+      <w:pPr>
+        <w:pStyle w:val="aa"/>
+      </w:pPr>
+      <w:r>
+        <w:rPr>
+          <w:rStyle w:val="a9"/>
+        </w:rPr>
+        <w:annotationRef/>
+      </w:r>
+    </w:p>
+  </w:comment>
+  <w:comment w:id="478" w:author="mokhail" w:date="2020-08-14T19:13:00Z" w:initials="m">
+    <w:p>
+      <w:pPr>
+        <w:pStyle w:val="aa"/>
+      </w:pPr>
+      <w:r>
+        <w:rPr>
+          <w:rStyle w:val="a9"/>
+        </w:rPr>
+        <w:annotationRef/>
+      </w:r>
+      <w:r>
+        <w:t xml:space="preserve">t-SNE – это метод без учителя! Посмотри, как ты запускаешь его в </w:t>
+      </w:r>
+      <w:r>
+        <w:rPr>
+          <w:lang w:val="en-US"/>
+        </w:rPr>
+        <w:t>scikit</w:t>
+      </w:r>
+      <w:r>
+        <w:t xml:space="preserve"> </w:t>
+      </w:r>
+      <w:r>
+        <w:rPr>
+          <w:lang w:val="en-US"/>
+        </w:rPr>
+        <w:t>learn</w:t>
+      </w:r>
+      <w:r>
+        <w:t xml:space="preserve"> и постарайся найти, где там используются метки</w:t>
+      </w:r>
+      <w:r>
+        <w:t>.</w:t>
+      </w:r>
+      <w:r>
+        <w:br/>
+        <w:t>Метки ты присваиваешь уже при визуализации.</w:t>
+      </w:r>
+    </w:p>
+  </w:comment>
+  <w:comment w:id="487" w:author="mokhail" w:date="2020-08-12T02:21:00Z" w:initials="m">
     <w:p>
       <w:pPr>
         <w:pStyle w:val="aa"/>
@@ -20712,7 +20153,7 @@
 </file>
 
 <file path=word/commentsExtended.xml><?xml version="1.0" encoding="utf-8"?>
-<w15:commentsEx xmlns:wpc="http://schemas.microsoft.com/office/word/2010/wordprocessingCanvas" xmlns:cx="http://schemas.microsoft.com/office/drawing/2014/chartex" xmlns:cx1="http://schemas.microsoft.com/office/drawing/2015/9/8/chartex" xmlns:cx2="http://schemas.microsoft.com/office/drawing/2015/10/21/chartex" xmlns:cx3="http://schemas.microsoft.com/office/drawing/2016/5/9/chartex" xmlns:cx4="http://schemas.microsoft.com/office/drawing/2016/5/10/chartex" xmlns:cx5="http://schemas.microsoft.com/office/drawing/2016/5/11/chartex" xmlns:cx6="http://schemas.microsoft.com/office/drawing/2016/5/12/chartex" xmlns:cx7="http://schemas.microsoft.com/office/drawing/2016/5/13/chartex" xmlns:cx8="http://schemas.microsoft.com/office/drawing/2016/5/14/chartex" xmlns:mc="http://schemas.openxmlformats.org/markup-compatibility/2006" xmlns:aink="http://schemas.microsoft.com/office/drawing/2016/ink" xmlns:am3d="http://schemas.microsoft.com/office/drawing/2017/model3d" xmlns:o="urn:schemas-microsoft-com:office:office" xmlns:r="http://schemas.openxmlformats.org/officeDocument/2006/relationships" xmlns:m="http://schemas.openxmlformats.org/officeDocument/2006/math" xmlns:v="urn:schemas-microsoft-com:vml" xmlns:wp14="http://schemas.microsoft.com/office/word/2010/wordprocessingDrawing" xmlns:wp="http://schemas.openxmlformats.org/drawingml/2006/wordprocessingDrawing" xmlns:w10="urn:schemas-microsoft-com:office:word" xmlns:w="http://schemas.openxmlformats.org/wordprocessingml/2006/main" xmlns:w14="http://schemas.microsoft.com/office/word/2010/wordml" xmlns:w15="http://schemas.microsoft.com/office/word/2012/wordml" xmlns:w16cid="http://schemas.microsoft.com/office/word/2016/wordml/cid" xmlns:w16se="http://schemas.microsoft.com/office/word/2015/wordml/symex" xmlns:wpg="http://schemas.microsoft.com/office/word/2010/wordprocessingGroup" xmlns:wpi="http://schemas.microsoft.com/office/word/2010/wordprocessingInk" xmlns:wne="http://schemas.microsoft.com/office/word/2006/wordml" xmlns:wps="http://schemas.microsoft.com/office/word/2010/wordprocessingShape" mc:Ignorable="w14 w15 w16se w16cid wp14">
+<w15:commentsEx xmlns:wpc="http://schemas.microsoft.com/office/word/2010/wordprocessingCanvas" xmlns:cx="http://schemas.microsoft.com/office/drawing/2014/chartex" xmlns:cx1="http://schemas.microsoft.com/office/drawing/2015/9/8/chartex" xmlns:cx2="http://schemas.microsoft.com/office/drawing/2015/10/21/chartex" xmlns:cx3="http://schemas.microsoft.com/office/drawing/2016/5/9/chartex" xmlns:cx4="http://schemas.microsoft.com/office/drawing/2016/5/10/chartex" xmlns:cx5="http://schemas.microsoft.com/office/drawing/2016/5/11/chartex" xmlns:cx6="http://schemas.microsoft.com/office/drawing/2016/5/12/chartex" xmlns:cx7="http://schemas.microsoft.com/office/drawing/2016/5/13/chartex" xmlns:cx8="http://schemas.microsoft.com/office/drawing/2016/5/14/chartex" xmlns:mc="http://schemas.openxmlformats.org/markup-compatibility/2006" xmlns:aink="http://schemas.microsoft.com/office/drawing/2016/ink" xmlns:am3d="http://schemas.microsoft.com/office/drawing/2017/model3d" xmlns:o="urn:schemas-microsoft-com:office:office" xmlns:r="http://schemas.openxmlformats.org/officeDocument/2006/relationships" xmlns:m="http://schemas.openxmlformats.org/officeDocument/2006/math" xmlns:v="urn:schemas-microsoft-com:vml" xmlns:wp14="http://schemas.microsoft.com/office/word/2010/wordprocessingDrawing" xmlns:wp="http://schemas.openxmlformats.org/drawingml/2006/wordprocessingDrawing" xmlns:w10="urn:schemas-microsoft-com:office:word" xmlns:w="http://schemas.openxmlformats.org/wordprocessingml/2006/main" xmlns:w14="http://schemas.microsoft.com/office/word/2010/wordml" xmlns:w15="http://schemas.microsoft.com/office/word/2012/wordml" xmlns:w16cex="http://schemas.microsoft.com/office/word/2018/wordml/cex" xmlns:w16cid="http://schemas.microsoft.com/office/word/2016/wordml/cid" xmlns:w16="http://schemas.microsoft.com/office/word/2018/wordml" xmlns:w16se="http://schemas.microsoft.com/office/word/2015/wordml/symex" xmlns:wpg="http://schemas.microsoft.com/office/word/2010/wordprocessingGroup" xmlns:wpi="http://schemas.microsoft.com/office/word/2010/wordprocessingInk" xmlns:wne="http://schemas.microsoft.com/office/word/2006/wordml" xmlns:wps="http://schemas.microsoft.com/office/word/2010/wordprocessingShape" mc:Ignorable="w14 w15 w16se w16cid w16 w16cex wp14">
   <w15:commentEx w15:paraId="0F1F659F" w15:done="1"/>
   <w15:commentEx w15:paraId="79B85894" w15:paraIdParent="0F1F659F" w15:done="1"/>
   <w15:commentEx w15:paraId="0ABD9707" w15:paraIdParent="0F1F659F" w15:done="1"/>
@@ -20725,7 +20166,11 @@
   <w15:commentEx w15:paraId="6C6EBDA9" w15:paraIdParent="69DF4E8F" w15:done="0"/>
   <w15:commentEx w15:paraId="15D5FF22" w15:done="0"/>
   <w15:commentEx w15:paraId="1EF267EF" w15:done="0"/>
-  <w15:commentEx w15:paraId="2330F91B" w15:done="1"/>
+  <w15:commentEx w15:paraId="1BEB790F" w15:done="0"/>
+  <w15:commentEx w15:paraId="3758BFD5" w15:paraIdParent="1BEB790F" w15:done="0"/>
+  <w15:commentEx w15:paraId="7C3B2911" w15:paraIdParent="1BEB790F" w15:done="0"/>
+  <w15:commentEx w15:paraId="75A513F1" w15:paraIdParent="1BEB790F" w15:done="0"/>
+  <w15:commentEx w15:paraId="2330F91B" w15:done="0"/>
 </w15:commentsEx>
 </file>
 
@@ -20742,7 +20187,7 @@
 </file>
 
 <file path=word/commentsIds.xml><?xml version="1.0" encoding="utf-8"?>
-<w16cid:commentsIds xmlns:wpc="http://schemas.microsoft.com/office/word/2010/wordprocessingCanvas" xmlns:cx="http://schemas.microsoft.com/office/drawing/2014/chartex" xmlns:cx1="http://schemas.microsoft.com/office/drawing/2015/9/8/chartex" xmlns:cx2="http://schemas.microsoft.com/office/drawing/2015/10/21/chartex" xmlns:cx3="http://schemas.microsoft.com/office/drawing/2016/5/9/chartex" xmlns:cx4="http://schemas.microsoft.com/office/drawing/2016/5/10/chartex" xmlns:cx5="http://schemas.microsoft.com/office/drawing/2016/5/11/chartex" xmlns:cx6="http://schemas.microsoft.com/office/drawing/2016/5/12/chartex" xmlns:cx7="http://schemas.microsoft.com/office/drawing/2016/5/13/chartex" xmlns:cx8="http://schemas.microsoft.com/office/drawing/2016/5/14/chartex" xmlns:mc="http://schemas.openxmlformats.org/markup-compatibility/2006" xmlns:aink="http://schemas.microsoft.com/office/drawing/2016/ink" xmlns:am3d="http://schemas.microsoft.com/office/drawing/2017/model3d" xmlns:o="urn:schemas-microsoft-com:office:office" xmlns:r="http://schemas.openxmlformats.org/officeDocument/2006/relationships" xmlns:m="http://schemas.openxmlformats.org/officeDocument/2006/math" xmlns:v="urn:schemas-microsoft-com:vml" xmlns:wp14="http://schemas.microsoft.com/office/word/2010/wordprocessingDrawing" xmlns:wp="http://schemas.openxmlformats.org/drawingml/2006/wordprocessingDrawing" xmlns:w10="urn:schemas-microsoft-com:office:word" xmlns:w="http://schemas.openxmlformats.org/wordprocessingml/2006/main" xmlns:w14="http://schemas.microsoft.com/office/word/2010/wordml" xmlns:w15="http://schemas.microsoft.com/office/word/2012/wordml" xmlns:w16cid="http://schemas.microsoft.com/office/word/2016/wordml/cid" xmlns:w16se="http://schemas.microsoft.com/office/word/2015/wordml/symex" xmlns:wpg="http://schemas.microsoft.com/office/word/2010/wordprocessingGroup" xmlns:wpi="http://schemas.microsoft.com/office/word/2010/wordprocessingInk" xmlns:wne="http://schemas.microsoft.com/office/word/2006/wordml" xmlns:wps="http://schemas.microsoft.com/office/word/2010/wordprocessingShape" mc:Ignorable="w14 w15 w16se w16cid wp14">
+<w16cid:commentsIds xmlns:wpc="http://schemas.microsoft.com/office/word/2010/wordprocessingCanvas" xmlns:cx="http://schemas.microsoft.com/office/drawing/2014/chartex" xmlns:cx1="http://schemas.microsoft.com/office/drawing/2015/9/8/chartex" xmlns:cx2="http://schemas.microsoft.com/office/drawing/2015/10/21/chartex" xmlns:cx3="http://schemas.microsoft.com/office/drawing/2016/5/9/chartex" xmlns:cx4="http://schemas.microsoft.com/office/drawing/2016/5/10/chartex" xmlns:cx5="http://schemas.microsoft.com/office/drawing/2016/5/11/chartex" xmlns:cx6="http://schemas.microsoft.com/office/drawing/2016/5/12/chartex" xmlns:cx7="http://schemas.microsoft.com/office/drawing/2016/5/13/chartex" xmlns:cx8="http://schemas.microsoft.com/office/drawing/2016/5/14/chartex" xmlns:mc="http://schemas.openxmlformats.org/markup-compatibility/2006" xmlns:aink="http://schemas.microsoft.com/office/drawing/2016/ink" xmlns:am3d="http://schemas.microsoft.com/office/drawing/2017/model3d" xmlns:o="urn:schemas-microsoft-com:office:office" xmlns:r="http://schemas.openxmlformats.org/officeDocument/2006/relationships" xmlns:m="http://schemas.openxmlformats.org/officeDocument/2006/math" xmlns:v="urn:schemas-microsoft-com:vml" xmlns:wp14="http://schemas.microsoft.com/office/word/2010/wordprocessingDrawing" xmlns:wp="http://schemas.openxmlformats.org/drawingml/2006/wordprocessingDrawing" xmlns:w10="urn:schemas-microsoft-com:office:word" xmlns:w="http://schemas.openxmlformats.org/wordprocessingml/2006/main" xmlns:w14="http://schemas.microsoft.com/office/word/2010/wordml" xmlns:w15="http://schemas.microsoft.com/office/word/2012/wordml" xmlns:w16cex="http://schemas.microsoft.com/office/word/2018/wordml/cex" xmlns:w16cid="http://schemas.microsoft.com/office/word/2016/wordml/cid" xmlns:w16="http://schemas.microsoft.com/office/word/2018/wordml" xmlns:w16se="http://schemas.microsoft.com/office/word/2015/wordml/symex" xmlns:wpg="http://schemas.microsoft.com/office/word/2010/wordprocessingGroup" xmlns:wpi="http://schemas.microsoft.com/office/word/2010/wordprocessingInk" xmlns:wne="http://schemas.microsoft.com/office/word/2006/wordml" xmlns:wps="http://schemas.microsoft.com/office/word/2010/wordprocessingShape" mc:Ignorable="w14 w15 w16se w16cid w16 w16cex wp14">
   <w16cid:commentId w16cid:paraId="0F1F659F" w16cid:durableId="22E15639"/>
   <w16cid:commentId w16cid:paraId="79B85894" w16cid:durableId="22E1565E"/>
   <w16cid:commentId w16cid:paraId="0ABD9707" w16cid:durableId="22E15883"/>
@@ -20755,12 +20200,16 @@
   <w16cid:commentId w16cid:paraId="6C6EBDA9" w16cid:durableId="22E1589C"/>
   <w16cid:commentId w16cid:paraId="15D5FF22" w16cid:durableId="22E1563D"/>
   <w16cid:commentId w16cid:paraId="1EF267EF" w16cid:durableId="22E15642"/>
+  <w16cid:commentId w16cid:paraId="1BEB790F" w16cid:durableId="22E15643"/>
+  <w16cid:commentId w16cid:paraId="3758BFD5" w16cid:durableId="22E157C0"/>
+  <w16cid:commentId w16cid:paraId="7C3B2911" w16cid:durableId="22E15853"/>
+  <w16cid:commentId w16cid:paraId="75A513F1" w16cid:durableId="22E2B367"/>
   <w16cid:commentId w16cid:paraId="2330F91B" w16cid:durableId="22E15644"/>
 </w16cid:commentsIds>
 </file>
 
 <file path=word/numbering.xml><?xml version="1.0" encoding="utf-8"?>
-<w:numbering xmlns:wpc="http://schemas.microsoft.com/office/word/2010/wordprocessingCanvas" xmlns:cx="http://schemas.microsoft.com/office/drawing/2014/chartex" xmlns:cx1="http://schemas.microsoft.com/office/drawing/2015/9/8/chartex" xmlns:cx2="http://schemas.microsoft.com/office/drawing/2015/10/21/chartex" xmlns:cx3="http://schemas.microsoft.com/office/drawing/2016/5/9/chartex" xmlns:cx4="http://schemas.microsoft.com/office/drawing/2016/5/10/chartex" xmlns:cx5="http://schemas.microsoft.com/office/drawing/2016/5/11/chartex" xmlns:cx6="http://schemas.microsoft.com/office/drawing/2016/5/12/chartex" xmlns:cx7="http://schemas.microsoft.com/office/drawing/2016/5/13/chartex" xmlns:cx8="http://schemas.microsoft.com/office/drawing/2016/5/14/chartex" xmlns:mc="http://schemas.openxmlformats.org/markup-compatibility/2006" xmlns:aink="http://schemas.microsoft.com/office/drawing/2016/ink" xmlns:am3d="http://schemas.microsoft.com/office/drawing/2017/model3d" xmlns:o="urn:schemas-microsoft-com:office:office" xmlns:r="http://schemas.openxmlformats.org/officeDocument/2006/relationships" xmlns:m="http://schemas.openxmlformats.org/officeDocument/2006/math" xmlns:v="urn:schemas-microsoft-com:vml" xmlns:wp14="http://schemas.microsoft.com/office/word/2010/wordprocessingDrawing" xmlns:wp="http://schemas.openxmlformats.org/drawingml/2006/wordprocessingDrawing" xmlns:w10="urn:schemas-microsoft-com:office:word" xmlns:w="http://schemas.openxmlformats.org/wordprocessingml/2006/main" xmlns:w14="http://schemas.microsoft.com/office/word/2010/wordml" xmlns:w15="http://schemas.microsoft.com/office/word/2012/wordml" xmlns:w16cid="http://schemas.microsoft.com/office/word/2016/wordml/cid" xmlns:w16se="http://schemas.microsoft.com/office/word/2015/wordml/symex" xmlns:wpg="http://schemas.microsoft.com/office/word/2010/wordprocessingGroup" xmlns:wpi="http://schemas.microsoft.com/office/word/2010/wordprocessingInk" xmlns:wne="http://schemas.microsoft.com/office/word/2006/wordml" xmlns:wps="http://schemas.microsoft.com/office/word/2010/wordprocessingShape" mc:Ignorable="w14 w15 w16se w16cid wp14">
+<w:numbering xmlns:wpc="http://schemas.microsoft.com/office/word/2010/wordprocessingCanvas" xmlns:cx="http://schemas.microsoft.com/office/drawing/2014/chartex" xmlns:cx1="http://schemas.microsoft.com/office/drawing/2015/9/8/chartex" xmlns:cx2="http://schemas.microsoft.com/office/drawing/2015/10/21/chartex" xmlns:cx3="http://schemas.microsoft.com/office/drawing/2016/5/9/chartex" xmlns:cx4="http://schemas.microsoft.com/office/drawing/2016/5/10/chartex" xmlns:cx5="http://schemas.microsoft.com/office/drawing/2016/5/11/chartex" xmlns:cx6="http://schemas.microsoft.com/office/drawing/2016/5/12/chartex" xmlns:cx7="http://schemas.microsoft.com/office/drawing/2016/5/13/chartex" xmlns:cx8="http://schemas.microsoft.com/office/drawing/2016/5/14/chartex" xmlns:mc="http://schemas.openxmlformats.org/markup-compatibility/2006" xmlns:aink="http://schemas.microsoft.com/office/drawing/2016/ink" xmlns:am3d="http://schemas.microsoft.com/office/drawing/2017/model3d" xmlns:o="urn:schemas-microsoft-com:office:office" xmlns:r="http://schemas.openxmlformats.org/officeDocument/2006/relationships" xmlns:m="http://schemas.openxmlformats.org/officeDocument/2006/math" xmlns:v="urn:schemas-microsoft-com:vml" xmlns:wp14="http://schemas.microsoft.com/office/word/2010/wordprocessingDrawing" xmlns:wp="http://schemas.openxmlformats.org/drawingml/2006/wordprocessingDrawing" xmlns:w10="urn:schemas-microsoft-com:office:word" xmlns:w="http://schemas.openxmlformats.org/wordprocessingml/2006/main" xmlns:w14="http://schemas.microsoft.com/office/word/2010/wordml" xmlns:w15="http://schemas.microsoft.com/office/word/2012/wordml" xmlns:w16cex="http://schemas.microsoft.com/office/word/2018/wordml/cex" xmlns:w16cid="http://schemas.microsoft.com/office/word/2016/wordml/cid" xmlns:w16="http://schemas.microsoft.com/office/word/2018/wordml" xmlns:w16se="http://schemas.microsoft.com/office/word/2015/wordml/symex" xmlns:wpg="http://schemas.microsoft.com/office/word/2010/wordprocessingGroup" xmlns:wpi="http://schemas.microsoft.com/office/word/2010/wordprocessingInk" xmlns:wne="http://schemas.microsoft.com/office/word/2006/wordml" xmlns:wps="http://schemas.microsoft.com/office/word/2010/wordprocessingShape" mc:Ignorable="w14 w15 w16se w16cid w16 w16cex wp14">
   <w:abstractNum w:abstractNumId="0" w15:restartNumberingAfterBreak="0">
     <w:nsid w:val="011E171C"/>
     <w:multiLevelType w:val="multilevel"/>
@@ -22589,7 +22038,7 @@
 </file>
 
 <file path=word/people.xml><?xml version="1.0" encoding="utf-8"?>
-<w15:people xmlns:wpc="http://schemas.microsoft.com/office/word/2010/wordprocessingCanvas" xmlns:cx="http://schemas.microsoft.com/office/drawing/2014/chartex" xmlns:cx1="http://schemas.microsoft.com/office/drawing/2015/9/8/chartex" xmlns:cx2="http://schemas.microsoft.com/office/drawing/2015/10/21/chartex" xmlns:cx3="http://schemas.microsoft.com/office/drawing/2016/5/9/chartex" xmlns:cx4="http://schemas.microsoft.com/office/drawing/2016/5/10/chartex" xmlns:cx5="http://schemas.microsoft.com/office/drawing/2016/5/11/chartex" xmlns:cx6="http://schemas.microsoft.com/office/drawing/2016/5/12/chartex" xmlns:cx7="http://schemas.microsoft.com/office/drawing/2016/5/13/chartex" xmlns:cx8="http://schemas.microsoft.com/office/drawing/2016/5/14/chartex" xmlns:mc="http://schemas.openxmlformats.org/markup-compatibility/2006" xmlns:aink="http://schemas.microsoft.com/office/drawing/2016/ink" xmlns:am3d="http://schemas.microsoft.com/office/drawing/2017/model3d" xmlns:o="urn:schemas-microsoft-com:office:office" xmlns:r="http://schemas.openxmlformats.org/officeDocument/2006/relationships" xmlns:m="http://schemas.openxmlformats.org/officeDocument/2006/math" xmlns:v="urn:schemas-microsoft-com:vml" xmlns:wp14="http://schemas.microsoft.com/office/word/2010/wordprocessingDrawing" xmlns:wp="http://schemas.openxmlformats.org/drawingml/2006/wordprocessingDrawing" xmlns:w10="urn:schemas-microsoft-com:office:word" xmlns:w="http://schemas.openxmlformats.org/wordprocessingml/2006/main" xmlns:w14="http://schemas.microsoft.com/office/word/2010/wordml" xmlns:w15="http://schemas.microsoft.com/office/word/2012/wordml" xmlns:w16cid="http://schemas.microsoft.com/office/word/2016/wordml/cid" xmlns:w16se="http://schemas.microsoft.com/office/word/2015/wordml/symex" xmlns:wpg="http://schemas.microsoft.com/office/word/2010/wordprocessingGroup" xmlns:wpi="http://schemas.microsoft.com/office/word/2010/wordprocessingInk" xmlns:wne="http://schemas.microsoft.com/office/word/2006/wordml" xmlns:wps="http://schemas.microsoft.com/office/word/2010/wordprocessingShape" mc:Ignorable="w14 w15 w16se w16cid wp14">
+<w15:people xmlns:wpc="http://schemas.microsoft.com/office/word/2010/wordprocessingCanvas" xmlns:cx="http://schemas.microsoft.com/office/drawing/2014/chartex" xmlns:cx1="http://schemas.microsoft.com/office/drawing/2015/9/8/chartex" xmlns:cx2="http://schemas.microsoft.com/office/drawing/2015/10/21/chartex" xmlns:cx3="http://schemas.microsoft.com/office/drawing/2016/5/9/chartex" xmlns:cx4="http://schemas.microsoft.com/office/drawing/2016/5/10/chartex" xmlns:cx5="http://schemas.microsoft.com/office/drawing/2016/5/11/chartex" xmlns:cx6="http://schemas.microsoft.com/office/drawing/2016/5/12/chartex" xmlns:cx7="http://schemas.microsoft.com/office/drawing/2016/5/13/chartex" xmlns:cx8="http://schemas.microsoft.com/office/drawing/2016/5/14/chartex" xmlns:mc="http://schemas.openxmlformats.org/markup-compatibility/2006" xmlns:aink="http://schemas.microsoft.com/office/drawing/2016/ink" xmlns:am3d="http://schemas.microsoft.com/office/drawing/2017/model3d" xmlns:o="urn:schemas-microsoft-com:office:office" xmlns:r="http://schemas.openxmlformats.org/officeDocument/2006/relationships" xmlns:m="http://schemas.openxmlformats.org/officeDocument/2006/math" xmlns:v="urn:schemas-microsoft-com:vml" xmlns:wp14="http://schemas.microsoft.com/office/word/2010/wordprocessingDrawing" xmlns:wp="http://schemas.openxmlformats.org/drawingml/2006/wordprocessingDrawing" xmlns:w10="urn:schemas-microsoft-com:office:word" xmlns:w="http://schemas.openxmlformats.org/wordprocessingml/2006/main" xmlns:w14="http://schemas.microsoft.com/office/word/2010/wordml" xmlns:w15="http://schemas.microsoft.com/office/word/2012/wordml" xmlns:w16cex="http://schemas.microsoft.com/office/word/2018/wordml/cex" xmlns:w16cid="http://schemas.microsoft.com/office/word/2016/wordml/cid" xmlns:w16="http://schemas.microsoft.com/office/word/2018/wordml" xmlns:w16se="http://schemas.microsoft.com/office/word/2015/wordml/symex" xmlns:wpg="http://schemas.microsoft.com/office/word/2010/wordprocessingGroup" xmlns:wpi="http://schemas.microsoft.com/office/word/2010/wordprocessingInk" xmlns:wne="http://schemas.microsoft.com/office/word/2006/wordml" xmlns:wps="http://schemas.microsoft.com/office/word/2010/wordprocessingShape" mc:Ignorable="w14 w15 w16se w16cid w16 w16cex wp14">
   <w15:person w15:author="mokhail">
     <w15:presenceInfo w15:providerId="Windows Live" w15:userId="2fa01282550ffe7a"/>
   </w15:person>
@@ -22600,7 +22049,7 @@
 </file>
 
 <file path=word/styles.xml><?xml version="1.0" encoding="utf-8"?>
-<w:styles xmlns:mc="http://schemas.openxmlformats.org/markup-compatibility/2006" xmlns:r="http://schemas.openxmlformats.org/officeDocument/2006/relationships" xmlns:w="http://schemas.openxmlformats.org/wordprocessingml/2006/main" xmlns:w14="http://schemas.microsoft.com/office/word/2010/wordml" xmlns:w15="http://schemas.microsoft.com/office/word/2012/wordml" xmlns:w16cid="http://schemas.microsoft.com/office/word/2016/wordml/cid" xmlns:w16se="http://schemas.microsoft.com/office/word/2015/wordml/symex" mc:Ignorable="w14 w15 w16se w16cid">
+<w:styles xmlns:mc="http://schemas.openxmlformats.org/markup-compatibility/2006" xmlns:r="http://schemas.openxmlformats.org/officeDocument/2006/relationships" xmlns:w="http://schemas.openxmlformats.org/wordprocessingml/2006/main" xmlns:w14="http://schemas.microsoft.com/office/word/2010/wordml" xmlns:w15="http://schemas.microsoft.com/office/word/2012/wordml" xmlns:w16cex="http://schemas.microsoft.com/office/word/2018/wordml/cex" xmlns:w16cid="http://schemas.microsoft.com/office/word/2016/wordml/cid" xmlns:w16="http://schemas.microsoft.com/office/word/2018/wordml" xmlns:w16se="http://schemas.microsoft.com/office/word/2015/wordml/symex" mc:Ignorable="w14 w15 w16se w16cid w16 w16cex">
   <w:docDefaults>
     <w:rPrDefault>
       <w:rPr>
@@ -23497,7 +22946,7 @@
 </file>
 
 <file path=customXml/itemProps1.xml><?xml version="1.0" encoding="utf-8"?>
-<ds:datastoreItem xmlns:ds="http://schemas.openxmlformats.org/officeDocument/2006/customXml" ds:itemID="{B6C735BC-D274-45AB-ADEE-7F1FEDA9994C}">
+<ds:datastoreItem xmlns:ds="http://schemas.openxmlformats.org/officeDocument/2006/customXml" ds:itemID="{51A86D0A-7555-4B17-AD05-9D7D39A6A399}">
   <ds:schemaRefs>
     <ds:schemaRef ds:uri="http://schemas.openxmlformats.org/officeDocument/2006/bibliography"/>
   </ds:schemaRefs>

</xml_diff>

<commit_message>
fix all shit, add some files, tired
</commit_message>
<xml_diff>
--- a/documents/Statya_v1_0_uzdiaev_ed_03.docx
+++ b/documents/Statya_v1_0_uzdiaev_ed_03.docx
@@ -34,7 +34,6 @@
           <w:bCs/>
           <w:sz w:val="28"/>
           <w:szCs w:val="28"/>
-          <w:lang w:val="en-US"/>
         </w:rPr>
         <w:pPrChange w:id="1" w:author="mokhail" w:date="2020-08-14T17:05:00Z">
           <w:pPr>
@@ -12199,7 +12198,6 @@
       <w:pPr>
         <w:jc w:val="both"/>
         <w:rPr>
-          <w:ins w:id="465" w:author="mokhail" w:date="2020-08-12T01:59:00Z"/>
           <w:rFonts w:cstheme="minorHAnsi"/>
           <w:color w:val="000000"/>
           <w:shd w:val="clear" w:color="auto" w:fill="FFFFFF"/>
@@ -12234,165 +12232,27 @@
       <w:pPr>
         <w:jc w:val="both"/>
         <w:rPr>
-          <w:rFonts w:cstheme="minorHAnsi"/>
-          <w:color w:val="000000"/>
-          <w:shd w:val="clear" w:color="auto" w:fill="FFFFFF"/>
-        </w:rPr>
-      </w:pPr>
-      <w:r>
-        <w:rPr>
-          <w:rFonts w:cstheme="minorHAnsi"/>
-          <w:color w:val="000000"/>
-          <w:shd w:val="clear" w:color="auto" w:fill="FFFFFF"/>
-        </w:rPr>
-        <w:tab/>
-      </w:r>
-      <w:proofErr w:type="gramStart"/>
-      <w:r>
-        <w:rPr>
-          <w:rFonts w:cstheme="minorHAnsi"/>
-          <w:color w:val="000000"/>
-          <w:shd w:val="clear" w:color="auto" w:fill="FFFFFF"/>
-          <w:lang w:val="en-US"/>
-        </w:rPr>
-        <w:t>IEMOCAP[</w:t>
-      </w:r>
-      <w:proofErr w:type="gramEnd"/>
-      <w:r>
-        <w:rPr>
-          <w:rFonts w:cstheme="minorHAnsi"/>
-          <w:color w:val="222222"/>
-          <w:shd w:val="clear" w:color="auto" w:fill="FFFFFF"/>
-          <w:lang w:val="en-US"/>
-        </w:rPr>
-        <w:t xml:space="preserve"> </w:t>
-      </w:r>
-      <w:proofErr w:type="spellStart"/>
-      <w:r>
-        <w:rPr>
-          <w:rFonts w:cstheme="minorHAnsi"/>
-          <w:color w:val="222222"/>
-          <w:highlight w:val="green"/>
-          <w:shd w:val="clear" w:color="auto" w:fill="FFFFFF"/>
-          <w:lang w:val="en-US"/>
-        </w:rPr>
-        <w:t>Busso</w:t>
-      </w:r>
-      <w:proofErr w:type="spellEnd"/>
-      <w:r>
-        <w:rPr>
-          <w:rFonts w:cstheme="minorHAnsi"/>
-          <w:color w:val="222222"/>
-          <w:highlight w:val="green"/>
-          <w:shd w:val="clear" w:color="auto" w:fill="FFFFFF"/>
-          <w:lang w:val="en-US"/>
-        </w:rPr>
-        <w:t xml:space="preserve">, Carlos &amp; </w:t>
-      </w:r>
-      <w:proofErr w:type="spellStart"/>
-      <w:r>
-        <w:rPr>
-          <w:rFonts w:cstheme="minorHAnsi"/>
-          <w:color w:val="222222"/>
-          <w:highlight w:val="green"/>
-          <w:shd w:val="clear" w:color="auto" w:fill="FFFFFF"/>
-          <w:lang w:val="en-US"/>
-        </w:rPr>
-        <w:t>Bulut</w:t>
-      </w:r>
-      <w:proofErr w:type="spellEnd"/>
-      <w:r>
-        <w:rPr>
-          <w:rFonts w:cstheme="minorHAnsi"/>
-          <w:color w:val="222222"/>
-          <w:highlight w:val="green"/>
-          <w:shd w:val="clear" w:color="auto" w:fill="FFFFFF"/>
-          <w:lang w:val="en-US"/>
-        </w:rPr>
-        <w:t xml:space="preserve">, Murtaza &amp; Lee, Chi-Chun &amp; </w:t>
-      </w:r>
-      <w:proofErr w:type="spellStart"/>
-      <w:r>
-        <w:rPr>
-          <w:rFonts w:cstheme="minorHAnsi"/>
-          <w:color w:val="222222"/>
-          <w:highlight w:val="green"/>
-          <w:shd w:val="clear" w:color="auto" w:fill="FFFFFF"/>
-          <w:lang w:val="en-US"/>
-        </w:rPr>
-        <w:t>Kazemzadeh</w:t>
-      </w:r>
-      <w:proofErr w:type="spellEnd"/>
-      <w:r>
-        <w:rPr>
-          <w:rFonts w:cstheme="minorHAnsi"/>
-          <w:color w:val="222222"/>
-          <w:highlight w:val="green"/>
-          <w:shd w:val="clear" w:color="auto" w:fill="FFFFFF"/>
-          <w:lang w:val="en-US"/>
-        </w:rPr>
-        <w:t xml:space="preserve">, Abe &amp; Mower Provost, Emily &amp; Kim, Samuel &amp; Chang, Jeannette &amp; Lee, </w:t>
-      </w:r>
-      <w:proofErr w:type="spellStart"/>
-      <w:r>
-        <w:rPr>
-          <w:rFonts w:cstheme="minorHAnsi"/>
-          <w:color w:val="222222"/>
-          <w:highlight w:val="green"/>
-          <w:shd w:val="clear" w:color="auto" w:fill="FFFFFF"/>
-          <w:lang w:val="en-US"/>
-        </w:rPr>
-        <w:t>Sungbok</w:t>
-      </w:r>
-      <w:proofErr w:type="spellEnd"/>
-      <w:r>
-        <w:rPr>
-          <w:rFonts w:cstheme="minorHAnsi"/>
-          <w:color w:val="222222"/>
-          <w:highlight w:val="green"/>
-          <w:shd w:val="clear" w:color="auto" w:fill="FFFFFF"/>
-          <w:lang w:val="en-US"/>
-        </w:rPr>
-        <w:t xml:space="preserve"> &amp; Narayanan, </w:t>
-      </w:r>
-      <w:proofErr w:type="spellStart"/>
-      <w:r>
-        <w:rPr>
-          <w:rFonts w:cstheme="minorHAnsi"/>
-          <w:color w:val="222222"/>
-          <w:highlight w:val="green"/>
-          <w:shd w:val="clear" w:color="auto" w:fill="FFFFFF"/>
-          <w:lang w:val="en-US"/>
-        </w:rPr>
-        <w:t>Shrikanth</w:t>
-      </w:r>
-      <w:proofErr w:type="spellEnd"/>
-      <w:r>
-        <w:rPr>
-          <w:rFonts w:cstheme="minorHAnsi"/>
-          <w:color w:val="222222"/>
-          <w:highlight w:val="green"/>
-          <w:shd w:val="clear" w:color="auto" w:fill="FFFFFF"/>
-          <w:lang w:val="en-US"/>
-        </w:rPr>
-        <w:t>. (2008). IEMOCAP: Interactive emotional dyadic motion capture database. Language Resources and Evaluation. 42. 335-359. 10.1007/s10579-008-9076-6.</w:t>
-      </w:r>
-      <w:r>
-        <w:rPr>
-          <w:rFonts w:cstheme="minorHAnsi"/>
-          <w:color w:val="000000"/>
-          <w:shd w:val="clear" w:color="auto" w:fill="FFFFFF"/>
-          <w:lang w:val="en-US"/>
-        </w:rPr>
-        <w:t>]</w:t>
-      </w:r>
-      <w:r>
-        <w:rPr>
-          <w:rFonts w:cstheme="minorHAnsi"/>
-          <w:color w:val="000000"/>
-          <w:shd w:val="clear" w:color="auto" w:fill="FFFFFF"/>
-        </w:rPr>
-        <w:t xml:space="preserve"> </w:t>
+          <w:ins w:id="465" w:author="mokhail" w:date="2020-08-12T01:59:00Z"/>
+          <w:rFonts w:cstheme="minorHAnsi"/>
+          <w:color w:val="000000"/>
+          <w:shd w:val="clear" w:color="auto" w:fill="FFFFFF"/>
+        </w:rPr>
+      </w:pPr>
+      <w:commentRangeStart w:id="466"/>
+      <w:r>
+        <w:rPr>
+          <w:rFonts w:cstheme="minorHAnsi"/>
+          <w:color w:val="000000"/>
+          <w:shd w:val="clear" w:color="auto" w:fill="FFFFFF"/>
+        </w:rPr>
+        <w:t>!!!!</w:t>
+      </w:r>
+      <w:commentRangeEnd w:id="466"/>
+      <w:r>
+        <w:rPr>
+          <w:rStyle w:val="a9"/>
+        </w:rPr>
+        <w:commentReference w:id="466"/>
       </w:r>
     </w:p>
     <w:p>
@@ -12400,39 +12260,39 @@
         <w:jc w:val="both"/>
         <w:rPr>
           <w:rFonts w:cstheme="minorHAnsi"/>
+          <w:color w:val="000000"/>
+          <w:shd w:val="clear" w:color="auto" w:fill="FFFFFF"/>
+        </w:rPr>
+      </w:pPr>
+      <w:r>
+        <w:rPr>
+          <w:rFonts w:cstheme="minorHAnsi"/>
+          <w:color w:val="000000"/>
+          <w:shd w:val="clear" w:color="auto" w:fill="FFFFFF"/>
+        </w:rPr>
+        <w:tab/>
+      </w:r>
+      <w:proofErr w:type="gramStart"/>
+      <w:r>
+        <w:rPr>
+          <w:rFonts w:cstheme="minorHAnsi"/>
+          <w:color w:val="000000"/>
+          <w:shd w:val="clear" w:color="auto" w:fill="FFFFFF"/>
+          <w:lang w:val="en-US"/>
+        </w:rPr>
+        <w:t>IEMOCAP[</w:t>
+      </w:r>
+      <w:proofErr w:type="gramEnd"/>
+      <w:r>
+        <w:rPr>
+          <w:rFonts w:cstheme="minorHAnsi"/>
           <w:color w:val="222222"/>
           <w:shd w:val="clear" w:color="auto" w:fill="FFFFFF"/>
           <w:lang w:val="en-US"/>
         </w:rPr>
-      </w:pPr>
-      <w:r>
-        <w:rPr>
-          <w:rFonts w:cstheme="minorHAnsi"/>
-          <w:color w:val="000000"/>
-          <w:shd w:val="clear" w:color="auto" w:fill="FFFFFF"/>
-        </w:rPr>
-        <w:tab/>
-      </w:r>
-      <w:r>
-        <w:rPr>
-          <w:rFonts w:cstheme="minorHAnsi"/>
-          <w:color w:val="000000"/>
-          <w:shd w:val="clear" w:color="auto" w:fill="FFFFFF"/>
-          <w:lang w:val="en-US"/>
-        </w:rPr>
-        <w:t>CREMA-</w:t>
-      </w:r>
-      <w:proofErr w:type="gramStart"/>
-      <w:r>
-        <w:rPr>
-          <w:rFonts w:cstheme="minorHAnsi"/>
-          <w:color w:val="000000"/>
-          <w:shd w:val="clear" w:color="auto" w:fill="FFFFFF"/>
-          <w:lang w:val="en-US"/>
-        </w:rPr>
-        <w:t>D[</w:t>
-      </w:r>
-      <w:proofErr w:type="gramEnd"/>
+        <w:t xml:space="preserve"> </w:t>
+      </w:r>
+      <w:proofErr w:type="spellStart"/>
       <w:r>
         <w:rPr>
           <w:rFonts w:cstheme="minorHAnsi"/>
@@ -12441,7 +12301,18 @@
           <w:shd w:val="clear" w:color="auto" w:fill="FFFFFF"/>
           <w:lang w:val="en-US"/>
         </w:rPr>
-        <w:t xml:space="preserve">"H. Cao, D. Cooper, M. </w:t>
+        <w:t>Busso</w:t>
+      </w:r>
+      <w:proofErr w:type="spellEnd"/>
+      <w:r>
+        <w:rPr>
+          <w:rFonts w:cstheme="minorHAnsi"/>
+          <w:color w:val="222222"/>
+          <w:highlight w:val="green"/>
+          <w:shd w:val="clear" w:color="auto" w:fill="FFFFFF"/>
+          <w:lang w:val="en-US"/>
+        </w:rPr>
+        <w:t xml:space="preserve">, Carlos &amp; </w:t>
       </w:r>
       <w:proofErr w:type="spellStart"/>
       <w:r>
@@ -12452,7 +12323,7 @@
           <w:shd w:val="clear" w:color="auto" w:fill="FFFFFF"/>
           <w:lang w:val="en-US"/>
         </w:rPr>
-        <w:t>Keutmann</w:t>
+        <w:t>Bulut</w:t>
       </w:r>
       <w:proofErr w:type="spellEnd"/>
       <w:r>
@@ -12463,7 +12334,7 @@
           <w:shd w:val="clear" w:color="auto" w:fill="FFFFFF"/>
           <w:lang w:val="en-US"/>
         </w:rPr>
-        <w:t xml:space="preserve">, R. Gur, A. </w:t>
+        <w:t xml:space="preserve">, Murtaza &amp; Lee, Chi-Chun &amp; </w:t>
       </w:r>
       <w:proofErr w:type="spellStart"/>
       <w:r>
@@ -12474,7 +12345,7 @@
           <w:shd w:val="clear" w:color="auto" w:fill="FFFFFF"/>
           <w:lang w:val="en-US"/>
         </w:rPr>
-        <w:t>Nenkova</w:t>
+        <w:t>Kazemzadeh</w:t>
       </w:r>
       <w:proofErr w:type="spellEnd"/>
       <w:r>
@@ -12485,16 +12356,68 @@
           <w:shd w:val="clear" w:color="auto" w:fill="FFFFFF"/>
           <w:lang w:val="en-US"/>
         </w:rPr>
-        <w:t>, and R. Verma, “CREMA-D: Crowd-sourced emotional multimodal actors dataset,” IEEE Transactions on Affective Computing, 2014."</w:t>
-      </w:r>
+        <w:t xml:space="preserve">, Abe &amp; Mower Provost, Emily &amp; Kim, Samuel &amp; Chang, Jeannette &amp; Lee, </w:t>
+      </w:r>
+      <w:proofErr w:type="spellStart"/>
       <w:r>
         <w:rPr>
           <w:rFonts w:cstheme="minorHAnsi"/>
           <w:color w:val="222222"/>
+          <w:highlight w:val="green"/>
+          <w:shd w:val="clear" w:color="auto" w:fill="FFFFFF"/>
+          <w:lang w:val="en-US"/>
+        </w:rPr>
+        <w:t>Sungbok</w:t>
+      </w:r>
+      <w:proofErr w:type="spellEnd"/>
+      <w:r>
+        <w:rPr>
+          <w:rFonts w:cstheme="minorHAnsi"/>
+          <w:color w:val="222222"/>
+          <w:highlight w:val="green"/>
+          <w:shd w:val="clear" w:color="auto" w:fill="FFFFFF"/>
+          <w:lang w:val="en-US"/>
+        </w:rPr>
+        <w:t xml:space="preserve"> &amp; Narayanan, </w:t>
+      </w:r>
+      <w:proofErr w:type="spellStart"/>
+      <w:r>
+        <w:rPr>
+          <w:rFonts w:cstheme="minorHAnsi"/>
+          <w:color w:val="222222"/>
+          <w:highlight w:val="green"/>
+          <w:shd w:val="clear" w:color="auto" w:fill="FFFFFF"/>
+          <w:lang w:val="en-US"/>
+        </w:rPr>
+        <w:t>Shrikanth</w:t>
+      </w:r>
+      <w:proofErr w:type="spellEnd"/>
+      <w:r>
+        <w:rPr>
+          <w:rFonts w:cstheme="minorHAnsi"/>
+          <w:color w:val="222222"/>
+          <w:highlight w:val="green"/>
+          <w:shd w:val="clear" w:color="auto" w:fill="FFFFFF"/>
+          <w:lang w:val="en-US"/>
+        </w:rPr>
+        <w:t>. (2008). IEMOCAP: Interactive emotional dyadic motion capture database. Language Resources and Evaluation. 42. 335-359. 10.1007/s10579-008-9076-6.</w:t>
+      </w:r>
+      <w:r>
+        <w:rPr>
+          <w:rFonts w:cstheme="minorHAnsi"/>
+          <w:color w:val="000000"/>
           <w:shd w:val="clear" w:color="auto" w:fill="FFFFFF"/>
           <w:lang w:val="en-US"/>
         </w:rPr>
         <w:t>]</w:t>
+      </w:r>
+      <w:r>
+        <w:rPr>
+          <w:rFonts w:cstheme="minorHAnsi"/>
+          <w:color w:val="000000"/>
+          <w:shd w:val="clear" w:color="auto" w:fill="FFFFFF"/>
+        </w:rPr>
+        <w:t xml:space="preserve"> </w:t>
       </w:r>
     </w:p>
     <w:p>
@@ -12510,24 +12433,115 @@
       <w:r>
         <w:rPr>
           <w:rFonts w:cstheme="minorHAnsi"/>
+          <w:color w:val="000000"/>
+          <w:shd w:val="clear" w:color="auto" w:fill="FFFFFF"/>
+        </w:rPr>
+        <w:tab/>
+      </w:r>
+      <w:r>
+        <w:rPr>
+          <w:rFonts w:cstheme="minorHAnsi"/>
+          <w:color w:val="000000"/>
+          <w:shd w:val="clear" w:color="auto" w:fill="FFFFFF"/>
+          <w:lang w:val="en-US"/>
+        </w:rPr>
+        <w:t>CREMA-</w:t>
+      </w:r>
+      <w:proofErr w:type="gramStart"/>
+      <w:r>
+        <w:rPr>
+          <w:rFonts w:cstheme="minorHAnsi"/>
+          <w:color w:val="000000"/>
+          <w:shd w:val="clear" w:color="auto" w:fill="FFFFFF"/>
+          <w:lang w:val="en-US"/>
+        </w:rPr>
+        <w:t>D[</w:t>
+      </w:r>
+      <w:proofErr w:type="gramEnd"/>
+      <w:r>
+        <w:rPr>
+          <w:rFonts w:cstheme="minorHAnsi"/>
           <w:color w:val="222222"/>
+          <w:highlight w:val="green"/>
+          <w:shd w:val="clear" w:color="auto" w:fill="FFFFFF"/>
+          <w:lang w:val="en-US"/>
+        </w:rPr>
+        <w:t xml:space="preserve">"H. Cao, D. Cooper, M. </w:t>
+      </w:r>
+      <w:proofErr w:type="spellStart"/>
+      <w:r>
+        <w:rPr>
+          <w:rFonts w:cstheme="minorHAnsi"/>
+          <w:color w:val="222222"/>
+          <w:highlight w:val="green"/>
+          <w:shd w:val="clear" w:color="auto" w:fill="FFFFFF"/>
+          <w:lang w:val="en-US"/>
+        </w:rPr>
+        <w:t>Keutmann</w:t>
+      </w:r>
+      <w:proofErr w:type="spellEnd"/>
+      <w:r>
+        <w:rPr>
+          <w:rFonts w:cstheme="minorHAnsi"/>
+          <w:color w:val="222222"/>
+          <w:highlight w:val="green"/>
+          <w:shd w:val="clear" w:color="auto" w:fill="FFFFFF"/>
+          <w:lang w:val="en-US"/>
+        </w:rPr>
+        <w:t xml:space="preserve">, R. Gur, A. </w:t>
+      </w:r>
+      <w:proofErr w:type="spellStart"/>
+      <w:r>
+        <w:rPr>
+          <w:rFonts w:cstheme="minorHAnsi"/>
+          <w:color w:val="222222"/>
+          <w:highlight w:val="green"/>
+          <w:shd w:val="clear" w:color="auto" w:fill="FFFFFF"/>
+          <w:lang w:val="en-US"/>
+        </w:rPr>
+        <w:t>Nenkova</w:t>
+      </w:r>
+      <w:proofErr w:type="spellEnd"/>
+      <w:r>
+        <w:rPr>
+          <w:rFonts w:cstheme="minorHAnsi"/>
+          <w:color w:val="222222"/>
+          <w:highlight w:val="green"/>
+          <w:shd w:val="clear" w:color="auto" w:fill="FFFFFF"/>
+          <w:lang w:val="en-US"/>
+        </w:rPr>
+        <w:t>, and R. Verma, “CREMA-D: Crowd-sourced emotional multimodal actors dataset,” IEEE Transactions on Affective Computing, 2014."</w:t>
+      </w:r>
+      <w:r>
+        <w:rPr>
+          <w:rFonts w:cstheme="minorHAnsi"/>
+          <w:color w:val="222222"/>
+          <w:shd w:val="clear" w:color="auto" w:fill="FFFFFF"/>
+          <w:lang w:val="en-US"/>
+        </w:rPr>
+        <w:t>]</w:t>
+      </w:r>
+    </w:p>
+    <w:p>
+      <w:pPr>
+        <w:jc w:val="both"/>
+        <w:rPr>
+          <w:rFonts w:cstheme="minorHAnsi"/>
+          <w:color w:val="222222"/>
+          <w:shd w:val="clear" w:color="auto" w:fill="FFFFFF"/>
+          <w:lang w:val="en-US"/>
+        </w:rPr>
+      </w:pPr>
+      <w:r>
+        <w:rPr>
+          <w:rFonts w:cstheme="minorHAnsi"/>
+          <w:color w:val="222222"/>
           <w:shd w:val="clear" w:color="auto" w:fill="FFFFFF"/>
           <w:lang w:val="en-US"/>
         </w:rPr>
         <w:tab/>
-        <w:t>Emo-</w:t>
-      </w:r>
-      <w:proofErr w:type="gramStart"/>
-      <w:r>
-        <w:rPr>
-          <w:rFonts w:cstheme="minorHAnsi"/>
-          <w:color w:val="222222"/>
-          <w:shd w:val="clear" w:color="auto" w:fill="FFFFFF"/>
-          <w:lang w:val="en-US"/>
-        </w:rPr>
-        <w:t>DB[</w:t>
-      </w:r>
-      <w:proofErr w:type="gramEnd"/>
+        <w:t>Emo-DB[</w:t>
+      </w:r>
       <w:r>
         <w:rPr>
           <w:rFonts w:cstheme="minorHAnsi"/>
@@ -13346,7 +13360,7 @@
               <w:jc w:val="both"/>
               <w:rPr>
                 <w:rFonts w:eastAsia="Times New Roman" w:cstheme="minorHAnsi"/>
-                <w:lang w:eastAsia="ru-RU"/>
+                <w:lang w:val="en-US" w:eastAsia="ru-RU"/>
               </w:rPr>
             </w:pPr>
             <w:r>
@@ -13354,7 +13368,7 @@
                 <w:rFonts w:eastAsia="Times New Roman" w:cstheme="minorHAnsi"/>
                 <w:lang w:eastAsia="ru-RU"/>
               </w:rPr>
-              <w:t>Базовые эмоции</w:t>
+              <w:t>Базов</w:t>
             </w:r>
           </w:p>
         </w:tc>
@@ -14435,7 +14449,7 @@
         </w:rPr>
         <w:t xml:space="preserve">Задача распознавания эмоций по голосу осложнена отсутствием единой методики составления размеченных наборов данных. </w:t>
       </w:r>
-      <w:del w:id="466" w:author="mokhail" w:date="2020-08-12T01:34:00Z">
+      <w:del w:id="467" w:author="mokhail" w:date="2020-08-12T01:34:00Z">
         <w:r>
           <w:rPr>
             <w:rFonts w:cstheme="minorHAnsi"/>
@@ -14445,7 +14459,7 @@
           <w:delText>Находящиеся в открытом и полуоткрытом доступе датасеты</w:delText>
         </w:r>
       </w:del>
-      <w:ins w:id="467" w:author="mokhail" w:date="2020-08-12T01:34:00Z">
+      <w:ins w:id="468" w:author="mokhail" w:date="2020-08-12T01:34:00Z">
         <w:r>
           <w:rPr>
             <w:rFonts w:cstheme="minorHAnsi"/>
@@ -14461,7 +14475,16 @@
           <w:color w:val="000000"/>
           <w:shd w:val="clear" w:color="auto" w:fill="FFFFFF"/>
         </w:rPr>
-        <w:t xml:space="preserve"> значительно отличаются друг от друга качеством записи, количеством дикторов и представленными базовыми дискретными эмоциональными категориями. В связи с этим, принят</w:t>
+        <w:t xml:space="preserve"> значительно отличаются друг от друга качеством записи, количеством дикторов и </w:t>
+      </w:r>
+      <w:r>
+        <w:rPr>
+          <w:rFonts w:cstheme="minorHAnsi"/>
+          <w:color w:val="000000"/>
+          <w:shd w:val="clear" w:color="auto" w:fill="FFFFFF"/>
+        </w:rPr>
+        <w:lastRenderedPageBreak/>
+        <w:t>представленными базовыми дискретными эмоциональными категориями. В связи с этим, принят</w:t>
       </w:r>
       <w:r>
         <w:rPr>
@@ -14516,7 +14539,6 @@
           <w:color w:val="000000"/>
           <w:shd w:val="clear" w:color="auto" w:fill="FFFFFF"/>
         </w:rPr>
-        <w:lastRenderedPageBreak/>
         <w:t xml:space="preserve">Для каждого набора данных провести </w:t>
       </w:r>
       <w:proofErr w:type="spellStart"/>
@@ -14802,7 +14824,7 @@
         </w:rPr>
         <w:t xml:space="preserve"> – к остальным</w:t>
       </w:r>
-      <w:del w:id="468" w:author="mokhail" w:date="2020-08-14T17:02:00Z">
+      <w:del w:id="469" w:author="mokhail" w:date="2020-08-14T17:02:00Z">
         <w:r>
           <w:rPr>
             <w:shd w:val="clear" w:color="auto" w:fill="FFFFFF"/>
@@ -14868,18 +14890,6 @@
         </w:rPr>
         <w:t>.</w:t>
       </w:r>
-    </w:p>
-    <w:p>
-      <w:pPr>
-        <w:pStyle w:val="a4"/>
-        <w:ind w:left="1440"/>
-        <w:jc w:val="both"/>
-        <w:rPr>
-          <w:rFonts w:cstheme="minorHAnsi"/>
-          <w:color w:val="000000"/>
-          <w:shd w:val="clear" w:color="auto" w:fill="FFFFFF"/>
-        </w:rPr>
-      </w:pPr>
     </w:p>
     <w:p>
       <w:pPr>
@@ -15580,9 +15590,83 @@
           <w:color w:val="000000"/>
           <w:shd w:val="clear" w:color="auto" w:fill="FFFFFF"/>
         </w:rPr>
-        <w:t xml:space="preserve">000 образцов с сохранением пропорций распределения </w:t>
-      </w:r>
-      <w:del w:id="469" w:author="mokhail" w:date="2020-08-12T01:58:00Z">
+        <w:t>000</w:t>
+      </w:r>
+      <w:r>
+        <w:rPr>
+          <w:rFonts w:cstheme="minorHAnsi"/>
+          <w:color w:val="000000"/>
+          <w:shd w:val="clear" w:color="auto" w:fill="FFFFFF"/>
+        </w:rPr>
+        <w:t xml:space="preserve"> (для объединенного набора данных </w:t>
+      </w:r>
+      <w:r>
+        <w:rPr>
+          <w:rFonts w:cstheme="minorHAnsi"/>
+          <w:color w:val="000000"/>
+          <w:shd w:val="clear" w:color="auto" w:fill="FFFFFF"/>
+          <w:lang w:val="en-US"/>
+        </w:rPr>
+        <w:t>English</w:t>
+      </w:r>
+      <w:r>
+        <w:rPr>
+          <w:rFonts w:cstheme="minorHAnsi"/>
+          <w:color w:val="000000"/>
+          <w:shd w:val="clear" w:color="auto" w:fill="FFFFFF"/>
+        </w:rPr>
+        <w:t xml:space="preserve"> </w:t>
+      </w:r>
+      <w:r>
+        <w:rPr>
+          <w:rFonts w:cstheme="minorHAnsi"/>
+          <w:color w:val="000000"/>
+          <w:shd w:val="clear" w:color="auto" w:fill="FFFFFF"/>
+          <w:lang w:val="en-US"/>
+        </w:rPr>
+        <w:t>Assembly</w:t>
+      </w:r>
+      <w:r>
+        <w:rPr>
+          <w:rFonts w:cstheme="minorHAnsi"/>
+          <w:color w:val="000000"/>
+          <w:shd w:val="clear" w:color="auto" w:fill="FFFFFF"/>
+        </w:rPr>
+        <w:t xml:space="preserve"> </w:t>
+      </w:r>
+      <w:r>
+        <w:rPr>
+          <w:rFonts w:cstheme="minorHAnsi"/>
+          <w:color w:val="000000"/>
+          <w:shd w:val="clear" w:color="auto" w:fill="FFFFFF"/>
+        </w:rPr>
+        <w:t>–</w:t>
+      </w:r>
+      <w:r>
+        <w:rPr>
+          <w:rFonts w:cstheme="minorHAnsi"/>
+          <w:color w:val="000000"/>
+          <w:shd w:val="clear" w:color="auto" w:fill="FFFFFF"/>
+        </w:rPr>
+        <w:t xml:space="preserve"> </w:t>
+      </w:r>
+      <w:r>
+        <w:rPr>
+          <w:rFonts w:cstheme="minorHAnsi"/>
+          <w:color w:val="000000"/>
+          <w:shd w:val="clear" w:color="auto" w:fill="FFFFFF"/>
+        </w:rPr>
+        <w:t>из 5000)</w:t>
+      </w:r>
+      <w:r>
+        <w:rPr>
+          <w:rFonts w:cstheme="minorHAnsi"/>
+          <w:color w:val="000000"/>
+          <w:shd w:val="clear" w:color="auto" w:fill="FFFFFF"/>
+        </w:rPr>
+        <w:t xml:space="preserve"> образцов с сохранением пропорций распределения </w:t>
+      </w:r>
+      <w:del w:id="470" w:author="mokhail" w:date="2020-08-12T01:58:00Z">
         <w:r>
           <w:rPr>
             <w:rFonts w:cstheme="minorHAnsi"/>
@@ -15592,7 +15676,7 @@
           <w:delText>эмоциональных классов</w:delText>
         </w:r>
       </w:del>
-      <w:ins w:id="470" w:author="mokhail" w:date="2020-08-12T01:58:00Z">
+      <w:ins w:id="471" w:author="mokhail" w:date="2020-08-12T01:58:00Z">
         <w:r>
           <w:rPr>
             <w:rFonts w:cstheme="minorHAnsi"/>
@@ -16428,30 +16512,47 @@
           <w:color w:val="000000"/>
           <w:shd w:val="clear" w:color="auto" w:fill="FFFFFF"/>
         </w:rPr>
-        <w:t xml:space="preserve"> варьировался от 5 до 75, таким образом, было получено по 70 визуализаций для каждого набора данных, из которых было выбрано по одной наиболее удачной. Эти визуализации представлены на рисунках.</w:t>
+        <w:t xml:space="preserve"> варьировался от 5 до 75, таким образом, было получено по 70 визуализаций для каждого набора данных, из которых было выбрано по одной наиболее удачной. </w:t>
       </w:r>
     </w:p>
     <w:p>
       <w:pPr>
+        <w:ind w:firstLine="708"/>
         <w:jc w:val="both"/>
         <w:rPr>
-          <w:ins w:id="471" w:author="mokhail" w:date="2020-08-12T01:56:00Z"/>
-          <w:rFonts w:cstheme="minorHAnsi"/>
-          <w:color w:val="000000"/>
-          <w:shd w:val="clear" w:color="auto" w:fill="FFFFFF"/>
-        </w:rPr>
+          <w:rFonts w:cstheme="minorHAnsi"/>
+          <w:color w:val="000000"/>
+          <w:shd w:val="clear" w:color="auto" w:fill="FFFFFF"/>
+        </w:rPr>
+      </w:pPr>
+      <w:r>
+        <w:t xml:space="preserve">Визуализации результатов t-SNE на </w:t>
+      </w:r>
+      <w:r>
+        <w:t xml:space="preserve">исходных </w:t>
+      </w:r>
+      <w:r>
+        <w:t>наборах данных</w:t>
+      </w:r>
+      <w:r>
+        <w:t xml:space="preserve"> при оригинальной разметке представлены на рисунке 1.</w:t>
+      </w:r>
+    </w:p>
+    <w:p>
+      <w:pPr>
+        <w:keepNext/>
+        <w:jc w:val="both"/>
       </w:pPr>
       <w:r>
         <w:rPr>
           <w:noProof/>
-          <w:lang w:eastAsia="ru-RU"/>
         </w:rPr>
         <w:lastRenderedPageBreak/>
         <w:drawing>
-          <wp:inline distT="0" distB="0" distL="0" distR="0" wp14:anchorId="560B735A" wp14:editId="198D2A9A">
-            <wp:extent cx="5940425" cy="3374390"/>
-            <wp:effectExtent l="0" t="0" r="3175" b="0"/>
-            <wp:docPr id="1" name="Рисунок 1"/>
+          <wp:inline distT="0" distB="0" distL="0" distR="0" wp14:anchorId="50A9341E" wp14:editId="4EF9AD36">
+            <wp:extent cx="5991225" cy="3628390"/>
+            <wp:effectExtent l="0" t="0" r="9525" b="0"/>
+            <wp:docPr id="6" name="Рисунок 6"/>
             <wp:cNvGraphicFramePr>
               <a:graphicFrameLocks xmlns:a="http://schemas.openxmlformats.org/drawingml/2006/main" noChangeAspect="1"/>
             </wp:cNvGraphicFramePr>
@@ -16459,7 +16560,7 @@
               <a:graphicData uri="http://schemas.openxmlformats.org/drawingml/2006/picture">
                 <pic:pic xmlns:pic="http://schemas.openxmlformats.org/drawingml/2006/picture">
                   <pic:nvPicPr>
-                    <pic:cNvPr id="0" name="Picture 7"/>
+                    <pic:cNvPr id="0" name="Picture 11"/>
                     <pic:cNvPicPr>
                       <a:picLocks noChangeAspect="1" noChangeArrowheads="1"/>
                     </pic:cNvPicPr>
@@ -16480,7 +16581,7 @@
                   <pic:spPr bwMode="auto">
                     <a:xfrm>
                       <a:off x="0" y="0"/>
-                      <a:ext cx="5940425" cy="3374390"/>
+                      <a:ext cx="5991225" cy="3628390"/>
                     </a:xfrm>
                     <a:prstGeom prst="rect">
                       <a:avLst/>
@@ -16499,35 +16600,66 @@
     </w:p>
     <w:p>
       <w:pPr>
-        <w:jc w:val="both"/>
-        <w:rPr>
-          <w:ins w:id="472" w:author="mokhail" w:date="2020-08-12T02:19:00Z"/>
-          <w:rFonts w:cstheme="minorHAnsi"/>
-          <w:color w:val="000000"/>
-          <w:shd w:val="clear" w:color="auto" w:fill="FFFFFF"/>
-        </w:rPr>
-      </w:pPr>
-      <w:commentRangeStart w:id="473"/>
-      <w:ins w:id="474" w:author="mokhail" w:date="2020-08-12T01:56:00Z">
-        <w:r>
-          <w:rPr>
-            <w:rFonts w:cstheme="minorHAnsi"/>
-            <w:color w:val="000000"/>
-            <w:shd w:val="clear" w:color="auto" w:fill="FFFFFF"/>
-          </w:rPr>
-          <w:t>!!!!!!</w:t>
-        </w:r>
-        <w:commentRangeEnd w:id="473"/>
-        <w:r>
-          <w:rPr>
-            <w:rStyle w:val="a9"/>
-          </w:rPr>
-          <w:commentReference w:id="473"/>
-        </w:r>
-      </w:ins>
+        <w:pStyle w:val="a6"/>
+        <w:jc w:val="center"/>
+      </w:pPr>
+      <w:r>
+        <w:t xml:space="preserve">Рисунок </w:t>
+      </w:r>
+      <w:r>
+        <w:fldChar w:fldCharType="begin"/>
+      </w:r>
+      <w:r>
+        <w:instrText xml:space="preserve"> SEQ Рисунок \* ARABIC </w:instrText>
+      </w:r>
+      <w:r>
+        <w:fldChar w:fldCharType="separate"/>
+      </w:r>
+      <w:r>
+        <w:rPr>
+          <w:noProof/>
+        </w:rPr>
+        <w:t>1</w:t>
+      </w:r>
+      <w:r>
+        <w:fldChar w:fldCharType="end"/>
+      </w:r>
+      <w:r>
+        <w:t>.</w:t>
+      </w:r>
+      <w:r>
+        <w:t xml:space="preserve"> Визуализации результатов t-SNE на наборах данных</w:t>
+      </w:r>
+      <w:r>
+        <w:t xml:space="preserve"> при оригинальной разметке</w:t>
+      </w:r>
+      <w:r>
+        <w:t xml:space="preserve">: а </w:t>
+      </w:r>
+      <w:proofErr w:type="gramStart"/>
+      <w:r>
+        <w:t>-  CREMA</w:t>
+      </w:r>
+      <w:proofErr w:type="gramEnd"/>
+      <w:r>
+        <w:t xml:space="preserve">-D, б - </w:t>
+      </w:r>
+      <w:proofErr w:type="spellStart"/>
+      <w:r>
+        <w:t>Emo</w:t>
+      </w:r>
+      <w:proofErr w:type="spellEnd"/>
+      <w:r>
+        <w:t>-DB, в - IEMOCAP, г - RAVDESS, д - SAVEE, е - TESS</w:t>
+      </w:r>
     </w:p>
     <w:p>
       <w:pPr>
+        <w:pStyle w:val="a4"/>
+        <w:numPr>
+          <w:ilvl w:val="0"/>
+          <w:numId w:val="19"/>
+        </w:numPr>
         <w:jc w:val="both"/>
         <w:rPr>
           <w:rFonts w:cstheme="minorHAnsi"/>
@@ -16535,53 +16667,184 @@
           <w:shd w:val="clear" w:color="auto" w:fill="FFFFFF"/>
         </w:rPr>
       </w:pPr>
-      <w:commentRangeStart w:id="475"/>
-      <w:commentRangeStart w:id="476"/>
-      <w:commentRangeStart w:id="477"/>
-      <w:commentRangeStart w:id="478"/>
-      <w:ins w:id="479" w:author="mokhail" w:date="2020-08-12T02:19:00Z">
-        <w:r>
-          <w:rPr>
-            <w:rFonts w:cstheme="minorHAnsi"/>
-            <w:color w:val="000000"/>
-            <w:shd w:val="clear" w:color="auto" w:fill="FFFFFF"/>
-          </w:rPr>
-          <w:t>!!!!!!</w:t>
-        </w:r>
-      </w:ins>
-      <w:commentRangeEnd w:id="475"/>
-      <w:ins w:id="480" w:author="mokhail" w:date="2020-08-12T02:20:00Z">
-        <w:r>
-          <w:rPr>
-            <w:rStyle w:val="a9"/>
-          </w:rPr>
-          <w:commentReference w:id="475"/>
-        </w:r>
-      </w:ins>
-      <w:commentRangeEnd w:id="476"/>
-      <w:r>
-        <w:rPr>
-          <w:rStyle w:val="a9"/>
-        </w:rPr>
-        <w:commentReference w:id="476"/>
-      </w:r>
-      <w:commentRangeEnd w:id="477"/>
-      <w:r>
-        <w:rPr>
-          <w:rStyle w:val="a9"/>
-        </w:rPr>
-        <w:commentReference w:id="477"/>
-      </w:r>
-      <w:commentRangeEnd w:id="478"/>
-      <w:r>
-        <w:rPr>
-          <w:rStyle w:val="a9"/>
-        </w:rPr>
-        <w:commentReference w:id="478"/>
+      <w:r>
+        <w:rPr>
+          <w:rFonts w:cstheme="minorHAnsi"/>
+          <w:color w:val="000000"/>
+          <w:shd w:val="clear" w:color="auto" w:fill="FFFFFF"/>
+          <w:lang w:val="en-US"/>
+        </w:rPr>
+        <w:t>CREMA</w:t>
+      </w:r>
+      <w:r>
+        <w:rPr>
+          <w:rFonts w:cstheme="minorHAnsi"/>
+          <w:color w:val="000000"/>
+          <w:shd w:val="clear" w:color="auto" w:fill="FFFFFF"/>
+        </w:rPr>
+        <w:t>-</w:t>
+      </w:r>
+      <w:r>
+        <w:rPr>
+          <w:rFonts w:cstheme="minorHAnsi"/>
+          <w:color w:val="000000"/>
+          <w:shd w:val="clear" w:color="auto" w:fill="FFFFFF"/>
+          <w:lang w:val="en-US"/>
+        </w:rPr>
+        <w:t>D</w:t>
+      </w:r>
+      <w:r>
+        <w:rPr>
+          <w:rFonts w:cstheme="minorHAnsi"/>
+          <w:color w:val="000000"/>
+          <w:shd w:val="clear" w:color="auto" w:fill="FFFFFF"/>
+        </w:rPr>
+        <w:t xml:space="preserve"> (Рисунок 1, а), </w:t>
+      </w:r>
+      <w:r>
+        <w:rPr>
+          <w:rFonts w:cstheme="minorHAnsi"/>
+          <w:color w:val="000000"/>
+          <w:shd w:val="clear" w:color="auto" w:fill="FFFFFF"/>
+          <w:lang w:val="en-US"/>
+        </w:rPr>
+        <w:t>IEMOCAP</w:t>
+      </w:r>
+      <w:r>
+        <w:rPr>
+          <w:rFonts w:cstheme="minorHAnsi"/>
+          <w:color w:val="000000"/>
+          <w:shd w:val="clear" w:color="auto" w:fill="FFFFFF"/>
+        </w:rPr>
+        <w:t xml:space="preserve"> (Рисунок 1, в)</w:t>
+      </w:r>
+      <w:r>
+        <w:rPr>
+          <w:rFonts w:cstheme="minorHAnsi"/>
+          <w:color w:val="000000"/>
+          <w:shd w:val="clear" w:color="auto" w:fill="FFFFFF"/>
+        </w:rPr>
+        <w:t xml:space="preserve">, </w:t>
+      </w:r>
+      <w:r>
+        <w:rPr>
+          <w:rFonts w:cstheme="minorHAnsi"/>
+          <w:color w:val="000000"/>
+          <w:shd w:val="clear" w:color="auto" w:fill="FFFFFF"/>
+          <w:lang w:val="en-US"/>
+        </w:rPr>
+        <w:t>RAVDESS</w:t>
+      </w:r>
+      <w:r>
+        <w:rPr>
+          <w:rFonts w:cstheme="minorHAnsi"/>
+          <w:color w:val="000000"/>
+          <w:shd w:val="clear" w:color="auto" w:fill="FFFFFF"/>
+        </w:rPr>
+        <w:t xml:space="preserve"> (Рисунок 1, г): одна группа данных, некоторые классы (</w:t>
+      </w:r>
+      <w:r>
+        <w:rPr>
+          <w:rFonts w:cstheme="minorHAnsi"/>
+          <w:color w:val="000000"/>
+          <w:shd w:val="clear" w:color="auto" w:fill="FFFFFF"/>
+          <w:lang w:val="en-US"/>
+        </w:rPr>
+        <w:t>ANG</w:t>
+      </w:r>
+      <w:r>
+        <w:rPr>
+          <w:rFonts w:cstheme="minorHAnsi"/>
+          <w:color w:val="000000"/>
+          <w:shd w:val="clear" w:color="auto" w:fill="FFFFFF"/>
+        </w:rPr>
+        <w:t xml:space="preserve">, </w:t>
+      </w:r>
+      <w:r>
+        <w:rPr>
+          <w:rFonts w:cstheme="minorHAnsi"/>
+          <w:color w:val="000000"/>
+          <w:shd w:val="clear" w:color="auto" w:fill="FFFFFF"/>
+          <w:lang w:val="en-US"/>
+        </w:rPr>
+        <w:t>SAD</w:t>
+      </w:r>
+      <w:r>
+        <w:rPr>
+          <w:rFonts w:cstheme="minorHAnsi"/>
+          <w:color w:val="000000"/>
+          <w:shd w:val="clear" w:color="auto" w:fill="FFFFFF"/>
+        </w:rPr>
+        <w:t xml:space="preserve">) имеют большую плотность распределения в определенных зонах этой группы, в то время </w:t>
+      </w:r>
+      <w:proofErr w:type="gramStart"/>
+      <w:r>
+        <w:rPr>
+          <w:rFonts w:cstheme="minorHAnsi"/>
+          <w:color w:val="000000"/>
+          <w:shd w:val="clear" w:color="auto" w:fill="FFFFFF"/>
+        </w:rPr>
+        <w:t>как  такие</w:t>
+      </w:r>
+      <w:proofErr w:type="gramEnd"/>
+      <w:r>
+        <w:rPr>
+          <w:rFonts w:cstheme="minorHAnsi"/>
+          <w:color w:val="000000"/>
+          <w:shd w:val="clear" w:color="auto" w:fill="FFFFFF"/>
+        </w:rPr>
+        <w:t xml:space="preserve"> классы, как </w:t>
+      </w:r>
+      <w:r>
+        <w:rPr>
+          <w:rFonts w:cstheme="minorHAnsi"/>
+          <w:color w:val="000000"/>
+          <w:shd w:val="clear" w:color="auto" w:fill="FFFFFF"/>
+          <w:lang w:val="en-US"/>
+        </w:rPr>
+        <w:t>FEA</w:t>
+      </w:r>
+      <w:r>
+        <w:rPr>
+          <w:rFonts w:cstheme="minorHAnsi"/>
+          <w:color w:val="000000"/>
+          <w:shd w:val="clear" w:color="auto" w:fill="FFFFFF"/>
+        </w:rPr>
+        <w:t xml:space="preserve">, </w:t>
+      </w:r>
+      <w:r>
+        <w:rPr>
+          <w:rFonts w:cstheme="minorHAnsi"/>
+          <w:color w:val="000000"/>
+          <w:shd w:val="clear" w:color="auto" w:fill="FFFFFF"/>
+          <w:lang w:val="en-US"/>
+        </w:rPr>
+        <w:t>NEU</w:t>
+      </w:r>
+      <w:r>
+        <w:rPr>
+          <w:rFonts w:cstheme="minorHAnsi"/>
+          <w:color w:val="000000"/>
+          <w:shd w:val="clear" w:color="auto" w:fill="FFFFFF"/>
+        </w:rPr>
+        <w:t xml:space="preserve"> распределены по всей области более равномерно.</w:t>
+      </w:r>
+      <w:r>
+        <w:rPr>
+          <w:rFonts w:cstheme="minorHAnsi"/>
+          <w:color w:val="000000"/>
+          <w:shd w:val="clear" w:color="auto" w:fill="FFFFFF"/>
+        </w:rPr>
+        <w:t xml:space="preserve"> </w:t>
       </w:r>
     </w:p>
     <w:p>
       <w:pPr>
+        <w:pStyle w:val="a4"/>
+        <w:numPr>
+          <w:ilvl w:val="0"/>
+          <w:numId w:val="19"/>
+        </w:numPr>
         <w:jc w:val="both"/>
         <w:rPr>
           <w:rFonts w:cstheme="minorHAnsi"/>
@@ -16594,8 +16857,852 @@
           <w:rFonts w:cstheme="minorHAnsi"/>
           <w:color w:val="000000"/>
           <w:shd w:val="clear" w:color="auto" w:fill="FFFFFF"/>
+          <w:lang w:val="en-US"/>
+        </w:rPr>
+        <w:t>SAVEE</w:t>
+      </w:r>
+      <w:r>
+        <w:rPr>
+          <w:rFonts w:cstheme="minorHAnsi"/>
+          <w:color w:val="000000"/>
+          <w:shd w:val="clear" w:color="auto" w:fill="FFFFFF"/>
+        </w:rPr>
+        <w:t xml:space="preserve"> (Рисунок 1, д)</w:t>
+      </w:r>
+      <w:r>
+        <w:rPr>
+          <w:rFonts w:cstheme="minorHAnsi"/>
+          <w:color w:val="000000"/>
+          <w:shd w:val="clear" w:color="auto" w:fill="FFFFFF"/>
+        </w:rPr>
+        <w:t>:</w:t>
+      </w:r>
+      <w:r>
+        <w:rPr>
+          <w:rFonts w:cstheme="minorHAnsi"/>
+          <w:color w:val="000000"/>
+          <w:shd w:val="clear" w:color="auto" w:fill="FFFFFF"/>
+        </w:rPr>
+        <w:t xml:space="preserve"> </w:t>
+      </w:r>
+      <w:r>
+        <w:rPr>
+          <w:rFonts w:cstheme="minorHAnsi"/>
+          <w:color w:val="000000"/>
+          <w:shd w:val="clear" w:color="auto" w:fill="FFFFFF"/>
+        </w:rPr>
+        <w:t xml:space="preserve">две </w:t>
+      </w:r>
+      <w:r>
+        <w:rPr>
+          <w:rFonts w:cstheme="minorHAnsi"/>
+          <w:color w:val="000000"/>
+          <w:shd w:val="clear" w:color="auto" w:fill="FFFFFF"/>
+        </w:rPr>
+        <w:t xml:space="preserve">группы данных, в обеих группах локализуются представители </w:t>
+      </w:r>
+      <w:r>
+        <w:rPr>
+          <w:rFonts w:cstheme="minorHAnsi"/>
+          <w:color w:val="000000"/>
+          <w:shd w:val="clear" w:color="auto" w:fill="FFFFFF"/>
+        </w:rPr>
+        <w:t>нескольких</w:t>
+      </w:r>
+      <w:r>
+        <w:rPr>
+          <w:rFonts w:cstheme="minorHAnsi"/>
+          <w:color w:val="000000"/>
+          <w:shd w:val="clear" w:color="auto" w:fill="FFFFFF"/>
+        </w:rPr>
+        <w:t xml:space="preserve"> классов, </w:t>
+      </w:r>
+      <w:r>
+        <w:rPr>
+          <w:rFonts w:cstheme="minorHAnsi"/>
+          <w:color w:val="000000"/>
+          <w:shd w:val="clear" w:color="auto" w:fill="FFFFFF"/>
+        </w:rPr>
+        <w:t xml:space="preserve">однако </w:t>
+      </w:r>
+      <w:r>
+        <w:rPr>
+          <w:rFonts w:cstheme="minorHAnsi"/>
+          <w:color w:val="000000"/>
+          <w:shd w:val="clear" w:color="auto" w:fill="FFFFFF"/>
+        </w:rPr>
+        <w:t xml:space="preserve">внутри этих групп </w:t>
+      </w:r>
+      <w:r>
+        <w:rPr>
+          <w:rFonts w:cstheme="minorHAnsi"/>
+          <w:color w:val="000000"/>
+          <w:shd w:val="clear" w:color="auto" w:fill="FFFFFF"/>
+        </w:rPr>
+        <w:t>можно выделить</w:t>
+      </w:r>
+      <w:r>
+        <w:rPr>
+          <w:rFonts w:cstheme="minorHAnsi"/>
+          <w:color w:val="000000"/>
+          <w:shd w:val="clear" w:color="auto" w:fill="FFFFFF"/>
+        </w:rPr>
+        <w:t xml:space="preserve"> </w:t>
+      </w:r>
+      <w:r>
+        <w:rPr>
+          <w:rFonts w:cstheme="minorHAnsi"/>
+          <w:color w:val="000000"/>
+          <w:shd w:val="clear" w:color="auto" w:fill="FFFFFF"/>
+        </w:rPr>
+        <w:t>области</w:t>
+      </w:r>
+      <w:r>
+        <w:rPr>
+          <w:rFonts w:cstheme="minorHAnsi"/>
+          <w:color w:val="000000"/>
+          <w:shd w:val="clear" w:color="auto" w:fill="FFFFFF"/>
+        </w:rPr>
+        <w:t xml:space="preserve">, наиболее представленные </w:t>
+      </w:r>
+      <w:r>
+        <w:rPr>
+          <w:rFonts w:cstheme="minorHAnsi"/>
+          <w:color w:val="000000"/>
+          <w:shd w:val="clear" w:color="auto" w:fill="FFFFFF"/>
+        </w:rPr>
+        <w:t>экземплярами одного из классов.</w:t>
+      </w:r>
+    </w:p>
+    <w:p>
+      <w:pPr>
+        <w:pStyle w:val="a4"/>
+        <w:numPr>
+          <w:ilvl w:val="0"/>
+          <w:numId w:val="19"/>
+        </w:numPr>
+        <w:jc w:val="both"/>
+        <w:rPr>
+          <w:rFonts w:cstheme="minorHAnsi"/>
+          <w:color w:val="000000"/>
+          <w:shd w:val="clear" w:color="auto" w:fill="FFFFFF"/>
+        </w:rPr>
+      </w:pPr>
+      <w:r>
+        <w:rPr>
+          <w:rFonts w:cstheme="minorHAnsi"/>
+          <w:color w:val="000000"/>
+          <w:shd w:val="clear" w:color="auto" w:fill="FFFFFF"/>
+          <w:lang w:val="en-US"/>
+        </w:rPr>
+        <w:t>Emo</w:t>
+      </w:r>
+      <w:r>
+        <w:rPr>
+          <w:rFonts w:cstheme="minorHAnsi"/>
+          <w:color w:val="000000"/>
+          <w:shd w:val="clear" w:color="auto" w:fill="FFFFFF"/>
+        </w:rPr>
+        <w:t>-</w:t>
+      </w:r>
+      <w:proofErr w:type="gramStart"/>
+      <w:r>
+        <w:rPr>
+          <w:rFonts w:cstheme="minorHAnsi"/>
+          <w:color w:val="000000"/>
+          <w:shd w:val="clear" w:color="auto" w:fill="FFFFFF"/>
+          <w:lang w:val="en-US"/>
+        </w:rPr>
+        <w:t>DB</w:t>
+      </w:r>
+      <w:r>
+        <w:rPr>
+          <w:rFonts w:cstheme="minorHAnsi"/>
+          <w:color w:val="000000"/>
+          <w:shd w:val="clear" w:color="auto" w:fill="FFFFFF"/>
+        </w:rPr>
+        <w:t>(</w:t>
+      </w:r>
+      <w:proofErr w:type="gramEnd"/>
+      <w:r>
+        <w:rPr>
+          <w:rFonts w:cstheme="minorHAnsi"/>
+          <w:color w:val="000000"/>
+          <w:shd w:val="clear" w:color="auto" w:fill="FFFFFF"/>
+        </w:rPr>
+        <w:t>Рисунок 1, б)</w:t>
+      </w:r>
+      <w:r>
+        <w:rPr>
+          <w:rFonts w:cstheme="minorHAnsi"/>
+          <w:color w:val="000000"/>
+          <w:shd w:val="clear" w:color="auto" w:fill="FFFFFF"/>
+        </w:rPr>
+        <w:t>: данные группируются в соответствии с классами, однако четких границ между этими группами нет</w:t>
+      </w:r>
+      <w:r>
+        <w:rPr>
+          <w:rFonts w:cstheme="minorHAnsi"/>
+          <w:color w:val="000000"/>
+          <w:shd w:val="clear" w:color="auto" w:fill="FFFFFF"/>
+        </w:rPr>
+        <w:t>, и различные классы распределены с различной плотностью</w:t>
+      </w:r>
+      <w:r>
+        <w:rPr>
+          <w:rFonts w:cstheme="minorHAnsi"/>
+          <w:color w:val="000000"/>
+          <w:shd w:val="clear" w:color="auto" w:fill="FFFFFF"/>
+        </w:rPr>
+        <w:t xml:space="preserve">.          </w:t>
+      </w:r>
+    </w:p>
+    <w:p>
+      <w:pPr>
+        <w:pStyle w:val="a4"/>
+        <w:numPr>
+          <w:ilvl w:val="0"/>
+          <w:numId w:val="19"/>
+        </w:numPr>
+        <w:jc w:val="both"/>
+        <w:rPr>
+          <w:rFonts w:cstheme="minorHAnsi"/>
+          <w:color w:val="000000"/>
+          <w:shd w:val="clear" w:color="auto" w:fill="FFFFFF"/>
+        </w:rPr>
+      </w:pPr>
+      <w:proofErr w:type="gramStart"/>
+      <w:r>
+        <w:rPr>
+          <w:rFonts w:cstheme="minorHAnsi"/>
+          <w:color w:val="000000"/>
+          <w:shd w:val="clear" w:color="auto" w:fill="FFFFFF"/>
+          <w:lang w:val="en-US"/>
+        </w:rPr>
+        <w:t>TESS</w:t>
+      </w:r>
+      <w:r>
+        <w:rPr>
+          <w:rFonts w:cstheme="minorHAnsi"/>
+          <w:color w:val="000000"/>
+          <w:shd w:val="clear" w:color="auto" w:fill="FFFFFF"/>
+        </w:rPr>
+        <w:t>(</w:t>
+      </w:r>
+      <w:proofErr w:type="gramEnd"/>
+      <w:r>
+        <w:rPr>
+          <w:rFonts w:cstheme="minorHAnsi"/>
+          <w:color w:val="000000"/>
+          <w:shd w:val="clear" w:color="auto" w:fill="FFFFFF"/>
+        </w:rPr>
+        <w:t>Рисунок 1, е)</w:t>
+      </w:r>
+      <w:r>
+        <w:rPr>
+          <w:rFonts w:cstheme="minorHAnsi"/>
+          <w:color w:val="000000"/>
+          <w:shd w:val="clear" w:color="auto" w:fill="FFFFFF"/>
+        </w:rPr>
+        <w:t xml:space="preserve">: наиболее ярко выраженная структура среди всех полученных визуализаций, данные разбиты на плотные </w:t>
+      </w:r>
+      <w:r>
+        <w:rPr>
+          <w:rFonts w:cstheme="minorHAnsi"/>
+          <w:color w:val="000000"/>
+          <w:shd w:val="clear" w:color="auto" w:fill="FFFFFF"/>
+        </w:rPr>
+        <w:t>скопления</w:t>
+      </w:r>
+      <w:r>
+        <w:rPr>
+          <w:rFonts w:cstheme="minorHAnsi"/>
+          <w:color w:val="000000"/>
+          <w:shd w:val="clear" w:color="auto" w:fill="FFFFFF"/>
+        </w:rPr>
+        <w:t xml:space="preserve"> с четкими границами, прич</w:t>
+      </w:r>
+      <w:r>
+        <w:rPr>
+          <w:rFonts w:cstheme="minorHAnsi"/>
+          <w:color w:val="000000"/>
+          <w:shd w:val="clear" w:color="auto" w:fill="FFFFFF"/>
+        </w:rPr>
+        <w:t xml:space="preserve">ем каждая эмоциональная категория представлена двумя группами. </w:t>
+      </w:r>
+      <w:r>
+        <w:rPr>
+          <w:rFonts w:cstheme="minorHAnsi"/>
+          <w:color w:val="000000"/>
+          <w:shd w:val="clear" w:color="auto" w:fill="FFFFFF"/>
+        </w:rPr>
+        <w:t>Можно утверждать, что данные сгруппированы</w:t>
+      </w:r>
+      <w:r>
+        <w:rPr>
+          <w:rFonts w:cstheme="minorHAnsi"/>
+          <w:color w:val="000000"/>
+          <w:shd w:val="clear" w:color="auto" w:fill="FFFFFF"/>
+        </w:rPr>
+        <w:t xml:space="preserve"> не только по представленным классам базовых эмоций, но и по актерам, участвовавшим в записи.</w:t>
+      </w:r>
+    </w:p>
+    <w:p>
+      <w:pPr>
+        <w:ind w:firstLine="360"/>
+        <w:jc w:val="both"/>
+      </w:pPr>
+      <w:bookmarkStart w:id="472" w:name="_Hlk48601410"/>
+      <w:r>
+        <w:t xml:space="preserve">Визуализации результатов t-SNE на </w:t>
+      </w:r>
+      <w:r>
+        <w:t xml:space="preserve">исходных </w:t>
+      </w:r>
+      <w:r>
+        <w:t xml:space="preserve">наборах данных при </w:t>
+      </w:r>
+      <w:r>
+        <w:t>бинар</w:t>
+      </w:r>
+      <w:r>
+        <w:t>ной разметке</w:t>
+      </w:r>
+      <w:r>
+        <w:t xml:space="preserve"> представлены на рисунке 2.</w:t>
+      </w:r>
+    </w:p>
+    <w:bookmarkEnd w:id="472"/>
+    <w:p>
+      <w:pPr>
+        <w:keepNext/>
+        <w:jc w:val="both"/>
+      </w:pPr>
+      <w:r>
+        <w:rPr>
+          <w:rFonts w:cstheme="minorHAnsi"/>
+          <w:noProof/>
+          <w:color w:val="000000"/>
+          <w:shd w:val="clear" w:color="auto" w:fill="FFFFFF"/>
+        </w:rPr>
+        <w:lastRenderedPageBreak/>
+        <w:drawing>
+          <wp:inline distT="0" distB="0" distL="0" distR="0" wp14:anchorId="0D5D2A73" wp14:editId="2E4F6FAD">
+            <wp:extent cx="5991225" cy="3628390"/>
+            <wp:effectExtent l="0" t="0" r="9525" b="0"/>
+            <wp:docPr id="7" name="Рисунок 7"/>
+            <wp:cNvGraphicFramePr>
+              <a:graphicFrameLocks xmlns:a="http://schemas.openxmlformats.org/drawingml/2006/main" noChangeAspect="1"/>
+            </wp:cNvGraphicFramePr>
+            <a:graphic xmlns:a="http://schemas.openxmlformats.org/drawingml/2006/main">
+              <a:graphicData uri="http://schemas.openxmlformats.org/drawingml/2006/picture">
+                <pic:pic xmlns:pic="http://schemas.openxmlformats.org/drawingml/2006/picture">
+                  <pic:nvPicPr>
+                    <pic:cNvPr id="0" name="Picture 12"/>
+                    <pic:cNvPicPr>
+                      <a:picLocks noChangeAspect="1" noChangeArrowheads="1"/>
+                    </pic:cNvPicPr>
+                  </pic:nvPicPr>
+                  <pic:blipFill>
+                    <a:blip r:embed="rId11">
+                      <a:extLst>
+                        <a:ext uri="{28A0092B-C50C-407E-A947-70E740481C1C}">
+                          <a14:useLocalDpi xmlns:a14="http://schemas.microsoft.com/office/drawing/2010/main" val="0"/>
+                        </a:ext>
+                      </a:extLst>
+                    </a:blip>
+                    <a:srcRect/>
+                    <a:stretch>
+                      <a:fillRect/>
+                    </a:stretch>
+                  </pic:blipFill>
+                  <pic:spPr bwMode="auto">
+                    <a:xfrm>
+                      <a:off x="0" y="0"/>
+                      <a:ext cx="5991225" cy="3628390"/>
+                    </a:xfrm>
+                    <a:prstGeom prst="rect">
+                      <a:avLst/>
+                    </a:prstGeom>
+                    <a:noFill/>
+                    <a:ln>
+                      <a:noFill/>
+                    </a:ln>
+                  </pic:spPr>
+                </pic:pic>
+              </a:graphicData>
+            </a:graphic>
+          </wp:inline>
+        </w:drawing>
+      </w:r>
+    </w:p>
+    <w:p>
+      <w:pPr>
+        <w:pStyle w:val="a6"/>
+        <w:jc w:val="center"/>
+      </w:pPr>
+      <w:r>
+        <w:t xml:space="preserve">Рисунок </w:t>
+      </w:r>
+      <w:r>
+        <w:fldChar w:fldCharType="begin"/>
+      </w:r>
+      <w:r>
+        <w:instrText xml:space="preserve"> SEQ Рисунок \* ARABIC </w:instrText>
+      </w:r>
+      <w:r>
+        <w:fldChar w:fldCharType="separate"/>
+      </w:r>
+      <w:r>
+        <w:rPr>
+          <w:noProof/>
+        </w:rPr>
+        <w:t>2</w:t>
+      </w:r>
+      <w:r>
+        <w:fldChar w:fldCharType="end"/>
+      </w:r>
+      <w:r>
+        <w:t xml:space="preserve">. </w:t>
+      </w:r>
+      <w:r>
+        <w:t xml:space="preserve">Визуализации результатов t-SNE на наборах данных при </w:t>
+      </w:r>
+      <w:r>
+        <w:t>бинар</w:t>
+      </w:r>
+      <w:r>
+        <w:t xml:space="preserve">ной разметке: а </w:t>
+      </w:r>
+      <w:proofErr w:type="gramStart"/>
+      <w:r>
+        <w:t>-  CREMA</w:t>
+      </w:r>
+      <w:proofErr w:type="gramEnd"/>
+      <w:r>
+        <w:t xml:space="preserve">-D, б - </w:t>
+      </w:r>
+      <w:proofErr w:type="spellStart"/>
+      <w:r>
+        <w:t>Emo</w:t>
+      </w:r>
+      <w:proofErr w:type="spellEnd"/>
+      <w:r>
+        <w:t>-DB, в - IEMOCAP, г - RAVDESS, д - SAVEE, е - TESS</w:t>
+      </w:r>
+    </w:p>
+    <w:p>
+      <w:pPr>
+        <w:pStyle w:val="a4"/>
+        <w:numPr>
+          <w:ilvl w:val="0"/>
+          <w:numId w:val="20"/>
+        </w:numPr>
+        <w:jc w:val="both"/>
+        <w:rPr>
+          <w:rFonts w:cstheme="minorHAnsi"/>
+          <w:color w:val="000000"/>
+          <w:shd w:val="clear" w:color="auto" w:fill="FFFFFF"/>
+        </w:rPr>
+      </w:pPr>
+      <w:r>
+        <w:rPr>
+          <w:rFonts w:cstheme="minorHAnsi"/>
+          <w:color w:val="000000"/>
+          <w:shd w:val="clear" w:color="auto" w:fill="FFFFFF"/>
+          <w:lang w:val="en-US"/>
+        </w:rPr>
+        <w:t>IEMOCAP</w:t>
+      </w:r>
+      <w:r>
+        <w:rPr>
+          <w:rFonts w:cstheme="minorHAnsi"/>
+          <w:color w:val="000000"/>
+          <w:shd w:val="clear" w:color="auto" w:fill="FFFFFF"/>
+        </w:rPr>
+        <w:t xml:space="preserve">, </w:t>
+      </w:r>
+      <w:r>
+        <w:rPr>
+          <w:rFonts w:cstheme="minorHAnsi"/>
+          <w:color w:val="000000"/>
+          <w:shd w:val="clear" w:color="auto" w:fill="FFFFFF"/>
+          <w:lang w:val="en-US"/>
+        </w:rPr>
+        <w:t>SAVEE</w:t>
+      </w:r>
+      <w:r>
+        <w:rPr>
+          <w:rFonts w:cstheme="minorHAnsi"/>
+          <w:color w:val="000000"/>
+          <w:shd w:val="clear" w:color="auto" w:fill="FFFFFF"/>
+        </w:rPr>
+        <w:t xml:space="preserve">: </w:t>
+      </w:r>
+      <w:r>
+        <w:rPr>
+          <w:rFonts w:cstheme="minorHAnsi"/>
+          <w:color w:val="000000"/>
+          <w:shd w:val="clear" w:color="auto" w:fill="FFFFFF"/>
+        </w:rPr>
+        <w:t xml:space="preserve">данные обоих классов распределены равномерно по всему пространству, нет </w:t>
+      </w:r>
+      <w:r>
+        <w:rPr>
+          <w:rFonts w:cstheme="minorHAnsi"/>
+          <w:color w:val="000000"/>
+          <w:shd w:val="clear" w:color="auto" w:fill="FFFFFF"/>
+        </w:rPr>
+        <w:t xml:space="preserve">яркой </w:t>
+      </w:r>
+      <w:r>
+        <w:rPr>
+          <w:rFonts w:cstheme="minorHAnsi"/>
+          <w:color w:val="000000"/>
+          <w:shd w:val="clear" w:color="auto" w:fill="FFFFFF"/>
+        </w:rPr>
+        <w:t xml:space="preserve">выраженности одного класса </w:t>
+      </w:r>
+      <w:r>
+        <w:rPr>
+          <w:rFonts w:cstheme="minorHAnsi"/>
+          <w:color w:val="000000"/>
+          <w:shd w:val="clear" w:color="auto" w:fill="FFFFFF"/>
+        </w:rPr>
+        <w:t>по сравнению с</w:t>
+      </w:r>
+      <w:r>
+        <w:rPr>
+          <w:rFonts w:cstheme="minorHAnsi"/>
+          <w:color w:val="000000"/>
+          <w:shd w:val="clear" w:color="auto" w:fill="FFFFFF"/>
+        </w:rPr>
+        <w:t xml:space="preserve"> другим в той или иной области</w:t>
+      </w:r>
+      <w:r>
+        <w:rPr>
+          <w:rFonts w:cstheme="minorHAnsi"/>
+          <w:color w:val="000000"/>
+          <w:shd w:val="clear" w:color="auto" w:fill="FFFFFF"/>
+        </w:rPr>
+        <w:t>.</w:t>
+      </w:r>
+    </w:p>
+    <w:p>
+      <w:pPr>
+        <w:pStyle w:val="a4"/>
+        <w:numPr>
+          <w:ilvl w:val="0"/>
+          <w:numId w:val="20"/>
+        </w:numPr>
+        <w:jc w:val="both"/>
+        <w:rPr>
+          <w:rFonts w:cstheme="minorHAnsi"/>
+          <w:color w:val="000000"/>
+          <w:shd w:val="clear" w:color="auto" w:fill="FFFFFF"/>
+        </w:rPr>
+      </w:pPr>
+      <w:r>
+        <w:rPr>
+          <w:rFonts w:cstheme="minorHAnsi"/>
+          <w:color w:val="000000"/>
+          <w:shd w:val="clear" w:color="auto" w:fill="FFFFFF"/>
+          <w:lang w:val="en-US"/>
+        </w:rPr>
+        <w:t>RAVDESS</w:t>
+      </w:r>
+      <w:r>
+        <w:rPr>
+          <w:rFonts w:cstheme="minorHAnsi"/>
+          <w:color w:val="000000"/>
+          <w:shd w:val="clear" w:color="auto" w:fill="FFFFFF"/>
+        </w:rPr>
+        <w:t xml:space="preserve">, </w:t>
+      </w:r>
+      <w:r>
+        <w:rPr>
+          <w:rFonts w:cstheme="minorHAnsi"/>
+          <w:color w:val="000000"/>
+          <w:shd w:val="clear" w:color="auto" w:fill="FFFFFF"/>
+          <w:lang w:val="en-US"/>
+        </w:rPr>
+        <w:t>CREMA</w:t>
+      </w:r>
+      <w:r>
+        <w:rPr>
+          <w:rFonts w:cstheme="minorHAnsi"/>
+          <w:color w:val="000000"/>
+          <w:shd w:val="clear" w:color="auto" w:fill="FFFFFF"/>
+        </w:rPr>
+        <w:t>-</w:t>
+      </w:r>
+      <w:r>
+        <w:rPr>
+          <w:rFonts w:cstheme="minorHAnsi"/>
+          <w:color w:val="000000"/>
+          <w:shd w:val="clear" w:color="auto" w:fill="FFFFFF"/>
+          <w:lang w:val="en-US"/>
+        </w:rPr>
+        <w:t>D</w:t>
+      </w:r>
+      <w:r>
+        <w:rPr>
+          <w:rFonts w:cstheme="minorHAnsi"/>
+          <w:color w:val="000000"/>
+          <w:shd w:val="clear" w:color="auto" w:fill="FFFFFF"/>
+        </w:rPr>
+        <w:t>: Существуют области пространства с преобладанием представленности одного класса над другим, однако четких границ между классами не наблюдается.</w:t>
+      </w:r>
+    </w:p>
+    <w:p>
+      <w:pPr>
+        <w:pStyle w:val="a4"/>
+        <w:numPr>
+          <w:ilvl w:val="0"/>
+          <w:numId w:val="20"/>
+        </w:numPr>
+        <w:jc w:val="both"/>
+        <w:rPr>
+          <w:rFonts w:cstheme="minorHAnsi"/>
+          <w:color w:val="000000"/>
+          <w:shd w:val="clear" w:color="auto" w:fill="FFFFFF"/>
+        </w:rPr>
+      </w:pPr>
+      <w:r>
+        <w:rPr>
+          <w:rFonts w:cstheme="minorHAnsi"/>
+          <w:color w:val="000000"/>
+          <w:shd w:val="clear" w:color="auto" w:fill="FFFFFF"/>
+          <w:lang w:val="en-US"/>
+        </w:rPr>
+        <w:t>TESS</w:t>
+      </w:r>
+      <w:r>
+        <w:rPr>
+          <w:rFonts w:cstheme="minorHAnsi"/>
+          <w:color w:val="000000"/>
+          <w:shd w:val="clear" w:color="auto" w:fill="FFFFFF"/>
+        </w:rPr>
+        <w:t xml:space="preserve">, </w:t>
+      </w:r>
+      <w:r>
+        <w:rPr>
+          <w:rFonts w:cstheme="minorHAnsi"/>
+          <w:color w:val="000000"/>
+          <w:shd w:val="clear" w:color="auto" w:fill="FFFFFF"/>
+          <w:lang w:val="en-US"/>
+        </w:rPr>
+        <w:t>Emo</w:t>
+      </w:r>
+      <w:r>
+        <w:rPr>
+          <w:rFonts w:cstheme="minorHAnsi"/>
+          <w:color w:val="000000"/>
+          <w:shd w:val="clear" w:color="auto" w:fill="FFFFFF"/>
+        </w:rPr>
+        <w:t>-</w:t>
+      </w:r>
+      <w:r>
+        <w:rPr>
+          <w:rFonts w:cstheme="minorHAnsi"/>
+          <w:color w:val="000000"/>
+          <w:shd w:val="clear" w:color="auto" w:fill="FFFFFF"/>
+          <w:lang w:val="en-US"/>
+        </w:rPr>
+        <w:t>DB</w:t>
+      </w:r>
+      <w:r>
+        <w:rPr>
+          <w:rFonts w:cstheme="minorHAnsi"/>
+          <w:color w:val="000000"/>
+          <w:shd w:val="clear" w:color="auto" w:fill="FFFFFF"/>
+        </w:rPr>
+        <w:t xml:space="preserve">: </w:t>
+      </w:r>
+      <w:r>
+        <w:rPr>
+          <w:rFonts w:cstheme="minorHAnsi"/>
+          <w:color w:val="000000"/>
+          <w:shd w:val="clear" w:color="auto" w:fill="FFFFFF"/>
+        </w:rPr>
+        <w:t xml:space="preserve">явно </w:t>
+      </w:r>
+      <w:r>
+        <w:rPr>
+          <w:rFonts w:cstheme="minorHAnsi"/>
+          <w:color w:val="000000"/>
+          <w:shd w:val="clear" w:color="auto" w:fill="FFFFFF"/>
+        </w:rPr>
+        <w:t>наблюдаем области пространства, представленные только одним</w:t>
+      </w:r>
+      <w:r>
+        <w:rPr>
+          <w:rFonts w:cstheme="minorHAnsi"/>
+          <w:color w:val="000000"/>
+          <w:shd w:val="clear" w:color="auto" w:fill="FFFFFF"/>
+        </w:rPr>
+        <w:t xml:space="preserve"> из двух классов, эти области можно визуально разграничить.</w:t>
+      </w:r>
+    </w:p>
+    <w:p>
+      <w:pPr>
+        <w:ind w:firstLine="360"/>
+        <w:jc w:val="both"/>
+        <w:rPr>
+          <w:rFonts w:cstheme="minorHAnsi"/>
+          <w:color w:val="000000"/>
+          <w:shd w:val="clear" w:color="auto" w:fill="FFFFFF"/>
+          <w:lang w:val="en-US"/>
+        </w:rPr>
+      </w:pPr>
+      <w:r>
+        <w:rPr>
+          <w:rFonts w:cstheme="minorHAnsi"/>
+          <w:color w:val="000000"/>
+          <w:shd w:val="clear" w:color="auto" w:fill="FFFFFF"/>
+        </w:rPr>
+        <w:t xml:space="preserve">Визуализации результатов t-SNE на </w:t>
+      </w:r>
+      <w:r>
+        <w:rPr>
+          <w:rFonts w:cstheme="minorHAnsi"/>
+          <w:color w:val="000000"/>
+          <w:shd w:val="clear" w:color="auto" w:fill="FFFFFF"/>
+        </w:rPr>
+        <w:t xml:space="preserve">объединенном </w:t>
+      </w:r>
+      <w:r>
+        <w:rPr>
+          <w:rFonts w:cstheme="minorHAnsi"/>
+          <w:color w:val="000000"/>
+          <w:shd w:val="clear" w:color="auto" w:fill="FFFFFF"/>
+        </w:rPr>
+        <w:t>набор</w:t>
+      </w:r>
+      <w:r>
+        <w:rPr>
+          <w:rFonts w:cstheme="minorHAnsi"/>
+          <w:color w:val="000000"/>
+          <w:shd w:val="clear" w:color="auto" w:fill="FFFFFF"/>
+        </w:rPr>
+        <w:t>е</w:t>
+      </w:r>
+      <w:r>
+        <w:rPr>
+          <w:rFonts w:cstheme="minorHAnsi"/>
+          <w:color w:val="000000"/>
+          <w:shd w:val="clear" w:color="auto" w:fill="FFFFFF"/>
+        </w:rPr>
+        <w:t xml:space="preserve"> данных </w:t>
+      </w:r>
+      <w:r>
+        <w:rPr>
+          <w:rFonts w:cstheme="minorHAnsi"/>
+          <w:color w:val="000000"/>
+          <w:shd w:val="clear" w:color="auto" w:fill="FFFFFF"/>
+          <w:lang w:val="en-US"/>
+        </w:rPr>
+        <w:t>English</w:t>
+      </w:r>
+      <w:r>
+        <w:rPr>
+          <w:rFonts w:cstheme="minorHAnsi"/>
+          <w:color w:val="000000"/>
+          <w:shd w:val="clear" w:color="auto" w:fill="FFFFFF"/>
+        </w:rPr>
+        <w:t xml:space="preserve"> </w:t>
+      </w:r>
+      <w:r>
+        <w:rPr>
+          <w:rFonts w:cstheme="minorHAnsi"/>
+          <w:color w:val="000000"/>
+          <w:shd w:val="clear" w:color="auto" w:fill="FFFFFF"/>
+          <w:lang w:val="en-US"/>
+        </w:rPr>
+        <w:t>Assembly</w:t>
+      </w:r>
+      <w:r>
+        <w:rPr>
+          <w:rFonts w:cstheme="minorHAnsi"/>
+          <w:color w:val="000000"/>
+          <w:shd w:val="clear" w:color="auto" w:fill="FFFFFF"/>
+        </w:rPr>
+        <w:t xml:space="preserve"> </w:t>
+      </w:r>
+      <w:r>
+        <w:rPr>
+          <w:rFonts w:cstheme="minorHAnsi"/>
+          <w:color w:val="000000"/>
+          <w:shd w:val="clear" w:color="auto" w:fill="FFFFFF"/>
+        </w:rPr>
+        <w:t xml:space="preserve">при </w:t>
+      </w:r>
+      <w:proofErr w:type="spellStart"/>
+      <w:r>
+        <w:rPr>
+          <w:rFonts w:cstheme="minorHAnsi"/>
+          <w:color w:val="000000"/>
+          <w:shd w:val="clear" w:color="auto" w:fill="FFFFFF"/>
+        </w:rPr>
+        <w:t>многоклассовой</w:t>
+      </w:r>
+      <w:proofErr w:type="spellEnd"/>
+      <w:r>
+        <w:rPr>
+          <w:rFonts w:cstheme="minorHAnsi"/>
+          <w:color w:val="000000"/>
+          <w:shd w:val="clear" w:color="auto" w:fill="FFFFFF"/>
+        </w:rPr>
+        <w:t xml:space="preserve"> и </w:t>
+      </w:r>
+      <w:r>
+        <w:rPr>
+          <w:rFonts w:cstheme="minorHAnsi"/>
+          <w:color w:val="000000"/>
+          <w:shd w:val="clear" w:color="auto" w:fill="FFFFFF"/>
+        </w:rPr>
+        <w:t xml:space="preserve">бинарной разметке представлены на рисунке </w:t>
+      </w:r>
+      <w:r>
+        <w:rPr>
+          <w:rFonts w:cstheme="minorHAnsi"/>
+          <w:color w:val="000000"/>
+          <w:shd w:val="clear" w:color="auto" w:fill="FFFFFF"/>
+        </w:rPr>
+        <w:t>3</w:t>
+      </w:r>
+      <w:r>
+        <w:rPr>
+          <w:rFonts w:cstheme="minorHAnsi"/>
+          <w:color w:val="000000"/>
+          <w:shd w:val="clear" w:color="auto" w:fill="FFFFFF"/>
+        </w:rPr>
+        <w:t>.</w:t>
+      </w:r>
+    </w:p>
+    <w:p>
+      <w:pPr>
+        <w:jc w:val="both"/>
+        <w:rPr>
+          <w:rFonts w:cstheme="minorHAnsi"/>
+          <w:color w:val="000000"/>
+          <w:shd w:val="clear" w:color="auto" w:fill="FFFFFF"/>
+        </w:rPr>
+      </w:pPr>
+      <w:r>
+        <w:rPr>
+          <w:rFonts w:cstheme="minorHAnsi"/>
+          <w:color w:val="000000"/>
+          <w:shd w:val="clear" w:color="auto" w:fill="FFFFFF"/>
         </w:rPr>
         <w:tab/>
+      </w:r>
+      <w:r>
+        <w:rPr>
+          <w:rFonts w:cstheme="minorHAnsi"/>
+          <w:color w:val="000000"/>
+          <w:shd w:val="clear" w:color="auto" w:fill="FFFFFF"/>
+        </w:rPr>
         <w:t>4.3. Классификация.</w:t>
       </w:r>
     </w:p>
@@ -16740,9 +17847,9 @@
             <o:lock v:ext="edit" aspectratio="t"/>
           </v:shapetype>
           <v:shape id="_x0000_i1025" type="#_x0000_t75" style="width:50.1pt;height:15.55pt" o:ole="">
-            <v:imagedata r:id="rId11" o:title=""/>
+            <v:imagedata r:id="rId12" o:title=""/>
           </v:shape>
-          <o:OLEObject Type="Embed" ProgID="Equation.DSMT4" ShapeID="_x0000_i1025" DrawAspect="Content" ObjectID="_1659041264" r:id="rId12"/>
+          <o:OLEObject Type="Embed" ProgID="Equation.DSMT4" ShapeID="_x0000_i1025" DrawAspect="Content" ObjectID="_1659216345" r:id="rId13"/>
         </w:object>
       </w:r>
       <w:r>
@@ -16794,9 +17901,9 @@
         </w:rPr>
         <w:object w:dxaOrig="3159" w:dyaOrig="620" w14:anchorId="62643EEC">
           <v:shape id="_x0000_i1026" type="#_x0000_t75" style="width:158.4pt;height:31.7pt" o:ole="">
-            <v:imagedata r:id="rId13" o:title=""/>
+            <v:imagedata r:id="rId14" o:title=""/>
           </v:shape>
-          <o:OLEObject Type="Embed" ProgID="Equation.DSMT4" ShapeID="_x0000_i1026" DrawAspect="Content" ObjectID="_1659041265" r:id="rId14"/>
+          <o:OLEObject Type="Embed" ProgID="Equation.DSMT4" ShapeID="_x0000_i1026" DrawAspect="Content" ObjectID="_1659216346" r:id="rId15"/>
         </w:object>
       </w:r>
       <w:r>
@@ -17184,9 +18291,9 @@
         </w:rPr>
         <w:object w:dxaOrig="999" w:dyaOrig="320" w14:anchorId="3031620C">
           <v:shape id="_x0000_i1027" type="#_x0000_t75" style="width:50.1pt;height:15.55pt" o:ole="">
-            <v:imagedata r:id="rId11" o:title=""/>
+            <v:imagedata r:id="rId12" o:title=""/>
           </v:shape>
-          <o:OLEObject Type="Embed" ProgID="Equation.DSMT4" ShapeID="_x0000_i1027" DrawAspect="Content" ObjectID="_1659041266" r:id="rId15"/>
+          <o:OLEObject Type="Embed" ProgID="Equation.DSMT4" ShapeID="_x0000_i1027" DrawAspect="Content" ObjectID="_1659216347" r:id="rId16"/>
         </w:object>
       </w:r>
       <w:r>
@@ -17222,9 +18329,9 @@
         </w:rPr>
         <w:object w:dxaOrig="999" w:dyaOrig="320" w14:anchorId="16CC1BB1">
           <v:shape id="_x0000_i1028" type="#_x0000_t75" style="width:50.1pt;height:15.55pt" o:ole="">
-            <v:imagedata r:id="rId11" o:title=""/>
+            <v:imagedata r:id="rId12" o:title=""/>
           </v:shape>
-          <o:OLEObject Type="Embed" ProgID="Equation.DSMT4" ShapeID="_x0000_i1028" DrawAspect="Content" ObjectID="_1659041267" r:id="rId16"/>
+          <o:OLEObject Type="Embed" ProgID="Equation.DSMT4" ShapeID="_x0000_i1028" DrawAspect="Content" ObjectID="_1659216348" r:id="rId17"/>
         </w:object>
       </w:r>
       <w:r>
@@ -17338,9 +18445,9 @@
         </w:rPr>
         <w:object w:dxaOrig="999" w:dyaOrig="320" w14:anchorId="087235DC">
           <v:shape id="_x0000_i1029" type="#_x0000_t75" style="width:50.1pt;height:15.55pt" o:ole="">
-            <v:imagedata r:id="rId11" o:title=""/>
+            <v:imagedata r:id="rId12" o:title=""/>
           </v:shape>
-          <o:OLEObject Type="Embed" ProgID="Equation.DSMT4" ShapeID="_x0000_i1029" DrawAspect="Content" ObjectID="_1659041268" r:id="rId17"/>
+          <o:OLEObject Type="Embed" ProgID="Equation.DSMT4" ShapeID="_x0000_i1029" DrawAspect="Content" ObjectID="_1659216349" r:id="rId18"/>
         </w:object>
       </w:r>
       <w:r>
@@ -17351,7 +18458,7 @@
         </w:rPr>
         <w:t xml:space="preserve">от </w:t>
       </w:r>
-      <w:del w:id="481" w:author="mokhail" w:date="2020-08-14T16:31:00Z">
+      <w:del w:id="473" w:author="mokhail" w:date="2020-08-14T16:31:00Z">
         <w:r>
           <w:rPr>
             <w:rFonts w:cstheme="minorHAnsi"/>
@@ -17450,7 +18557,7 @@
                     </pic:cNvPicPr>
                   </pic:nvPicPr>
                   <pic:blipFill>
-                    <a:blip r:embed="rId18">
+                    <a:blip r:embed="rId19">
                       <a:extLst>
                         <a:ext uri="{28A0092B-C50C-407E-A947-70E740481C1C}">
                           <a14:useLocalDpi xmlns:a14="http://schemas.microsoft.com/office/drawing/2010/main" val="0"/>
@@ -17716,9 +18823,9 @@
               </w:rPr>
               <w:object w:dxaOrig="999" w:dyaOrig="320" w14:anchorId="3D5F7335">
                 <v:shape id="_x0000_i1030" type="#_x0000_t75" style="width:50.1pt;height:15.55pt" o:ole="">
-                  <v:imagedata r:id="rId11" o:title=""/>
+                  <v:imagedata r:id="rId12" o:title=""/>
                 </v:shape>
-                <o:OLEObject Type="Embed" ProgID="Equation.DSMT4" ShapeID="_x0000_i1030" DrawAspect="Content" ObjectID="_1659041269" r:id="rId19"/>
+                <o:OLEObject Type="Embed" ProgID="Equation.DSMT4" ShapeID="_x0000_i1030" DrawAspect="Content" ObjectID="_1659216350" r:id="rId20"/>
               </w:object>
             </w:r>
           </w:p>
@@ -17792,9 +18899,9 @@
               </w:rPr>
               <w:object w:dxaOrig="999" w:dyaOrig="320" w14:anchorId="3D19DDD6">
                 <v:shape id="_x0000_i1031" type="#_x0000_t75" style="width:50.1pt;height:15.55pt" o:ole="">
-                  <v:imagedata r:id="rId11" o:title=""/>
+                  <v:imagedata r:id="rId12" o:title=""/>
                 </v:shape>
-                <o:OLEObject Type="Embed" ProgID="Equation.DSMT4" ShapeID="_x0000_i1031" DrawAspect="Content" ObjectID="_1659041270" r:id="rId20"/>
+                <o:OLEObject Type="Embed" ProgID="Equation.DSMT4" ShapeID="_x0000_i1031" DrawAspect="Content" ObjectID="_1659216351" r:id="rId21"/>
               </w:object>
             </w:r>
           </w:p>
@@ -19254,12 +20361,12 @@
       <w:r>
         <w:t xml:space="preserve"> классификации не возникает проблем с </w:t>
       </w:r>
-      <w:del w:id="482" w:author="mokhail" w:date="2020-08-12T00:35:00Z">
+      <w:del w:id="474" w:author="mokhail" w:date="2020-08-12T00:35:00Z">
         <w:r>
           <w:delText xml:space="preserve">выявлением </w:delText>
         </w:r>
       </w:del>
-      <w:ins w:id="483" w:author="mokhail" w:date="2020-08-12T00:35:00Z">
+      <w:ins w:id="475" w:author="mokhail" w:date="2020-08-12T00:35:00Z">
         <w:r>
           <w:t xml:space="preserve">распознаванием </w:t>
         </w:r>
@@ -19294,7 +20401,7 @@
       <w:r>
         <w:t>,</w:t>
       </w:r>
-      <w:del w:id="484" w:author="mokhail" w:date="2020-08-12T00:35:00Z">
+      <w:del w:id="476" w:author="mokhail" w:date="2020-08-12T00:35:00Z">
         <w:r>
           <w:delText xml:space="preserve"> </w:delText>
         </w:r>
@@ -19319,12 +20426,12 @@
       <w:r>
         <w:t xml:space="preserve"> </w:t>
       </w:r>
-      <w:del w:id="485" w:author="mokhail" w:date="2020-08-12T00:35:00Z">
+      <w:del w:id="477" w:author="mokhail" w:date="2020-08-12T00:35:00Z">
         <w:r>
           <w:delText>мы можем</w:delText>
         </w:r>
       </w:del>
-      <w:ins w:id="486" w:author="mokhail" w:date="2020-08-12T00:35:00Z">
+      <w:ins w:id="478" w:author="mokhail" w:date="2020-08-12T00:35:00Z">
         <w:r>
           <w:t>можно</w:t>
         </w:r>
@@ -19416,27 +20523,28 @@
       <w:r>
         <w:t xml:space="preserve">, </w:t>
       </w:r>
-      <w:proofErr w:type="spellStart"/>
-      <w:r>
-        <w:rPr>
-          <w:lang w:val="en-US"/>
-        </w:rPr>
-        <w:t>IEmoCap</w:t>
-      </w:r>
-      <w:proofErr w:type="spellEnd"/>
+      <w:r>
+        <w:rPr>
+          <w:lang w:val="en-US"/>
+        </w:rPr>
+        <w:t>TESS</w:t>
+      </w:r>
       <w:r>
         <w:t xml:space="preserve">) T-SNE </w:t>
       </w:r>
-      <w:commentRangeStart w:id="487"/>
-      <w:r>
-        <w:t xml:space="preserve">выявляет кластеры </w:t>
-      </w:r>
-      <w:commentRangeEnd w:id="487"/>
+      <w:r>
+        <w:t>группирует данные</w:t>
+      </w:r>
+      <w:commentRangeStart w:id="479"/>
+      <w:r>
+        <w:t xml:space="preserve"> </w:t>
+      </w:r>
+      <w:commentRangeEnd w:id="479"/>
       <w:r>
         <w:rPr>
           <w:rStyle w:val="a9"/>
         </w:rPr>
-        <w:commentReference w:id="487"/>
+        <w:commentReference w:id="479"/>
       </w:r>
       <w:r>
         <w:t>по отличному от эмоциональной окраски признаку. Это могут быть кластеры для говорящих разного пола</w:t>
@@ -19965,7 +21073,7 @@
       </w:r>
     </w:p>
   </w:comment>
-  <w:comment w:id="473" w:author="mokhail" w:date="2020-08-12T01:56:00Z" w:initials="m">
+  <w:comment w:id="466" w:author="Artem Ryabinov" w:date="2020-08-18T00:10:00Z" w:initials="AR">
     <w:p>
       <w:pPr>
         <w:pStyle w:val="aa"/>
@@ -19977,145 +21085,11 @@
         <w:annotationRef/>
       </w:r>
       <w:r>
-        <w:t xml:space="preserve">Необходимо интерпретировать визуализацию для каждого </w:t>
-      </w:r>
-      <w:proofErr w:type="spellStart"/>
-      <w:r>
-        <w:t>датасета</w:t>
-      </w:r>
-      <w:proofErr w:type="spellEnd"/>
-      <w:r>
-        <w:t xml:space="preserve"> по следующей схеме: на рис. таком-то показано, что данные различных классов группируются так-то или, что данные различных классов группируются в единую группу и т.д.</w:t>
+        <w:t>где и кем собран, количество дикторов, их половозрастной состав, тип произносимого – фиксированные фразы/диалоги, если возможно, среднюю продолжительность фразы, количество каналов (моно/стерео), частота дискретизации (8000 Гц, 16000 Гц, 22050 Гц, 44100 Гц), глубина кодирования (8 бит, 16 бит, 32 бита).</w:t>
       </w:r>
     </w:p>
   </w:comment>
-  <w:comment w:id="475" w:author="mokhail" w:date="2020-08-12T02:20:00Z" w:initials="m">
-    <w:p>
-      <w:pPr>
-        <w:pStyle w:val="aa"/>
-      </w:pPr>
-      <w:r>
-        <w:rPr>
-          <w:rStyle w:val="a9"/>
-        </w:rPr>
-        <w:annotationRef/>
-      </w:r>
-      <w:r>
-        <w:t xml:space="preserve">Неплохо было бы еще такую же визуализацию забабахать и для твоего </w:t>
-      </w:r>
-      <w:proofErr w:type="spellStart"/>
-      <w:r>
-        <w:t>двухклассового</w:t>
-      </w:r>
-      <w:proofErr w:type="spellEnd"/>
-      <w:r>
-        <w:t xml:space="preserve"> разбиения </w:t>
-      </w:r>
-      <w:proofErr w:type="spellStart"/>
-      <w:r>
-        <w:t>датасетов</w:t>
-      </w:r>
-      <w:proofErr w:type="spellEnd"/>
-      <w:r>
-        <w:t>.</w:t>
-      </w:r>
-    </w:p>
-  </w:comment>
-  <w:comment w:id="476" w:author="Artem Ryabinov" w:date="2020-08-14T18:34:00Z" w:initials="AR">
-    <w:p>
-      <w:pPr>
-        <w:pStyle w:val="aa"/>
-      </w:pPr>
-      <w:r>
-        <w:rPr>
-          <w:rStyle w:val="a9"/>
-        </w:rPr>
-        <w:annotationRef/>
-      </w:r>
-      <w:r>
-        <w:t xml:space="preserve">Прикол в том, что на моих визуализациях уже есть и то, и другое (цветом кодирована оригинальная разметка, маркерами – бинарная). Только вот я только сейчас понял, </w:t>
-      </w:r>
-      <w:proofErr w:type="gramStart"/>
-      <w:r>
-        <w:t>что во-первых</w:t>
-      </w:r>
-      <w:proofErr w:type="gramEnd"/>
-      <w:r>
-        <w:t xml:space="preserve">, это месиво, а во-вторых, алгоритм </w:t>
-      </w:r>
-      <w:proofErr w:type="spellStart"/>
-      <w:r>
-        <w:t>тсне</w:t>
-      </w:r>
-      <w:proofErr w:type="spellEnd"/>
-      <w:r>
-        <w:t xml:space="preserve"> использует информацию о разметке в своей работе, поэтому результаты для бинарной будут кардинально отличаться. В общем, этот момент я понял, буду </w:t>
-      </w:r>
-      <w:proofErr w:type="spellStart"/>
-      <w:r>
-        <w:t>рабоать</w:t>
-      </w:r>
-      <w:proofErr w:type="spellEnd"/>
-      <w:r>
-        <w:t>.</w:t>
-      </w:r>
-    </w:p>
-  </w:comment>
-  <w:comment w:id="477" w:author="Artem Ryabinov" w:date="2020-08-14T18:37:00Z" w:initials="AR">
-    <w:p>
-      <w:pPr>
-        <w:pStyle w:val="aa"/>
-      </w:pPr>
-      <w:r>
-        <w:rPr>
-          <w:rStyle w:val="a9"/>
-        </w:rPr>
-        <w:annotationRef/>
-      </w:r>
-    </w:p>
-  </w:comment>
-  <w:comment w:id="478" w:author="mokhail" w:date="2020-08-14T19:13:00Z" w:initials="m">
-    <w:p>
-      <w:pPr>
-        <w:pStyle w:val="aa"/>
-      </w:pPr>
-      <w:r>
-        <w:rPr>
-          <w:rStyle w:val="a9"/>
-        </w:rPr>
-        <w:annotationRef/>
-      </w:r>
-      <w:r>
-        <w:t xml:space="preserve">t-SNE – это метод без учителя! Посмотри, как ты запускаешь его в </w:t>
-      </w:r>
-      <w:r>
-        <w:rPr>
-          <w:lang w:val="en-US"/>
-        </w:rPr>
-        <w:t>scikit</w:t>
-      </w:r>
-      <w:r>
-        <w:t xml:space="preserve"> </w:t>
-      </w:r>
-      <w:r>
-        <w:rPr>
-          <w:lang w:val="en-US"/>
-        </w:rPr>
-        <w:t>learn</w:t>
-      </w:r>
-      <w:r>
-        <w:t xml:space="preserve"> и постарайся найти, где там используются метки</w:t>
-      </w:r>
-      <w:r>
-        <w:t>.</w:t>
-      </w:r>
-      <w:r>
-        <w:br/>
-        <w:t>Метки ты присваиваешь уже при визуализации.</w:t>
-      </w:r>
-    </w:p>
-  </w:comment>
-  <w:comment w:id="487" w:author="mokhail" w:date="2020-08-12T02:21:00Z" w:initials="m">
+  <w:comment w:id="479" w:author="mokhail" w:date="2020-08-12T02:21:00Z" w:initials="m">
     <w:p>
       <w:pPr>
         <w:pStyle w:val="aa"/>
@@ -20165,12 +21139,8 @@
   <w15:commentEx w15:paraId="69DF4E8F" w15:done="0"/>
   <w15:commentEx w15:paraId="6C6EBDA9" w15:paraIdParent="69DF4E8F" w15:done="0"/>
   <w15:commentEx w15:paraId="15D5FF22" w15:done="0"/>
-  <w15:commentEx w15:paraId="1EF267EF" w15:done="0"/>
-  <w15:commentEx w15:paraId="1BEB790F" w15:done="0"/>
-  <w15:commentEx w15:paraId="3758BFD5" w15:paraIdParent="1BEB790F" w15:done="0"/>
-  <w15:commentEx w15:paraId="7C3B2911" w15:paraIdParent="1BEB790F" w15:done="0"/>
-  <w15:commentEx w15:paraId="75A513F1" w15:paraIdParent="1BEB790F" w15:done="0"/>
-  <w15:commentEx w15:paraId="2330F91B" w15:done="0"/>
+  <w15:commentEx w15:paraId="30C44D7E" w15:done="0"/>
+  <w15:commentEx w15:paraId="2330F91B" w15:done="1"/>
 </w15:commentsEx>
 </file>
 
@@ -20181,8 +21151,7 @@
   <w16cex:commentExtensible w16cex:durableId="22E156BE" w16cex:dateUtc="2020-08-14T15:30:00Z"/>
   <w16cex:commentExtensible w16cex:durableId="22E156DB" w16cex:dateUtc="2020-08-14T15:30:00Z"/>
   <w16cex:commentExtensible w16cex:durableId="22E1589C" w16cex:dateUtc="2020-08-14T15:38:00Z"/>
-  <w16cex:commentExtensible w16cex:durableId="22E157C0" w16cex:dateUtc="2020-08-14T15:34:00Z"/>
-  <w16cex:commentExtensible w16cex:durableId="22E15853" w16cex:dateUtc="2020-08-14T15:37:00Z"/>
+  <w16cex:commentExtensible w16cex:durableId="22E59B13" w16cex:dateUtc="2020-08-17T21:10:00Z"/>
 </w16cex:commentsExtensible>
 </file>
 
@@ -20199,11 +21168,7 @@
   <w16cid:commentId w16cid:paraId="69DF4E8F" w16cid:durableId="22E1563C"/>
   <w16cid:commentId w16cid:paraId="6C6EBDA9" w16cid:durableId="22E1589C"/>
   <w16cid:commentId w16cid:paraId="15D5FF22" w16cid:durableId="22E1563D"/>
-  <w16cid:commentId w16cid:paraId="1EF267EF" w16cid:durableId="22E15642"/>
-  <w16cid:commentId w16cid:paraId="1BEB790F" w16cid:durableId="22E15643"/>
-  <w16cid:commentId w16cid:paraId="3758BFD5" w16cid:durableId="22E157C0"/>
-  <w16cid:commentId w16cid:paraId="7C3B2911" w16cid:durableId="22E15853"/>
-  <w16cid:commentId w16cid:paraId="75A513F1" w16cid:durableId="22E2B367"/>
+  <w16cid:commentId w16cid:paraId="30C44D7E" w16cid:durableId="22E59B13"/>
   <w16cid:commentId w16cid:paraId="2330F91B" w16cid:durableId="22E15644"/>
 </w16cid:commentsIds>
 </file>
@@ -20324,6 +21289,119 @@
     </w:lvl>
   </w:abstractNum>
   <w:abstractNum w:abstractNumId="1" w15:restartNumberingAfterBreak="0">
+    <w:nsid w:val="074C12AC"/>
+    <w:multiLevelType w:val="hybridMultilevel"/>
+    <w:tmpl w:val="F6A003BC"/>
+    <w:lvl w:ilvl="0" w:tplc="04190001">
+      <w:start w:val="1"/>
+      <w:numFmt w:val="bullet"/>
+      <w:lvlText w:val=""/>
+      <w:lvlJc w:val="left"/>
+      <w:pPr>
+        <w:ind w:left="720" w:hanging="360"/>
+      </w:pPr>
+      <w:rPr>
+        <w:rFonts w:ascii="Symbol" w:hAnsi="Symbol" w:hint="default"/>
+      </w:rPr>
+    </w:lvl>
+    <w:lvl w:ilvl="1" w:tplc="04190003" w:tentative="1">
+      <w:start w:val="1"/>
+      <w:numFmt w:val="bullet"/>
+      <w:lvlText w:val="o"/>
+      <w:lvlJc w:val="left"/>
+      <w:pPr>
+        <w:ind w:left="1440" w:hanging="360"/>
+      </w:pPr>
+      <w:rPr>
+        <w:rFonts w:ascii="Courier New" w:hAnsi="Courier New" w:cs="Courier New" w:hint="default"/>
+      </w:rPr>
+    </w:lvl>
+    <w:lvl w:ilvl="2" w:tplc="04190005" w:tentative="1">
+      <w:start w:val="1"/>
+      <w:numFmt w:val="bullet"/>
+      <w:lvlText w:val=""/>
+      <w:lvlJc w:val="left"/>
+      <w:pPr>
+        <w:ind w:left="2160" w:hanging="360"/>
+      </w:pPr>
+      <w:rPr>
+        <w:rFonts w:ascii="Wingdings" w:hAnsi="Wingdings" w:hint="default"/>
+      </w:rPr>
+    </w:lvl>
+    <w:lvl w:ilvl="3" w:tplc="04190001" w:tentative="1">
+      <w:start w:val="1"/>
+      <w:numFmt w:val="bullet"/>
+      <w:lvlText w:val=""/>
+      <w:lvlJc w:val="left"/>
+      <w:pPr>
+        <w:ind w:left="2880" w:hanging="360"/>
+      </w:pPr>
+      <w:rPr>
+        <w:rFonts w:ascii="Symbol" w:hAnsi="Symbol" w:hint="default"/>
+      </w:rPr>
+    </w:lvl>
+    <w:lvl w:ilvl="4" w:tplc="04190003" w:tentative="1">
+      <w:start w:val="1"/>
+      <w:numFmt w:val="bullet"/>
+      <w:lvlText w:val="o"/>
+      <w:lvlJc w:val="left"/>
+      <w:pPr>
+        <w:ind w:left="3600" w:hanging="360"/>
+      </w:pPr>
+      <w:rPr>
+        <w:rFonts w:ascii="Courier New" w:hAnsi="Courier New" w:cs="Courier New" w:hint="default"/>
+      </w:rPr>
+    </w:lvl>
+    <w:lvl w:ilvl="5" w:tplc="04190005" w:tentative="1">
+      <w:start w:val="1"/>
+      <w:numFmt w:val="bullet"/>
+      <w:lvlText w:val=""/>
+      <w:lvlJc w:val="left"/>
+      <w:pPr>
+        <w:ind w:left="4320" w:hanging="360"/>
+      </w:pPr>
+      <w:rPr>
+        <w:rFonts w:ascii="Wingdings" w:hAnsi="Wingdings" w:hint="default"/>
+      </w:rPr>
+    </w:lvl>
+    <w:lvl w:ilvl="6" w:tplc="04190001" w:tentative="1">
+      <w:start w:val="1"/>
+      <w:numFmt w:val="bullet"/>
+      <w:lvlText w:val=""/>
+      <w:lvlJc w:val="left"/>
+      <w:pPr>
+        <w:ind w:left="5040" w:hanging="360"/>
+      </w:pPr>
+      <w:rPr>
+        <w:rFonts w:ascii="Symbol" w:hAnsi="Symbol" w:hint="default"/>
+      </w:rPr>
+    </w:lvl>
+    <w:lvl w:ilvl="7" w:tplc="04190003" w:tentative="1">
+      <w:start w:val="1"/>
+      <w:numFmt w:val="bullet"/>
+      <w:lvlText w:val="o"/>
+      <w:lvlJc w:val="left"/>
+      <w:pPr>
+        <w:ind w:left="5760" w:hanging="360"/>
+      </w:pPr>
+      <w:rPr>
+        <w:rFonts w:ascii="Courier New" w:hAnsi="Courier New" w:cs="Courier New" w:hint="default"/>
+      </w:rPr>
+    </w:lvl>
+    <w:lvl w:ilvl="8" w:tplc="04190005" w:tentative="1">
+      <w:start w:val="1"/>
+      <w:numFmt w:val="bullet"/>
+      <w:lvlText w:val=""/>
+      <w:lvlJc w:val="left"/>
+      <w:pPr>
+        <w:ind w:left="6480" w:hanging="360"/>
+      </w:pPr>
+      <w:rPr>
+        <w:rFonts w:ascii="Wingdings" w:hAnsi="Wingdings" w:hint="default"/>
+      </w:rPr>
+    </w:lvl>
+  </w:abstractNum>
+  <w:abstractNum w:abstractNumId="2" w15:restartNumberingAfterBreak="0">
     <w:nsid w:val="1286584D"/>
     <w:multiLevelType w:val="hybridMultilevel"/>
     <w:tmpl w:val="B316FC36"/>
@@ -20409,7 +21487,7 @@
       </w:pPr>
     </w:lvl>
   </w:abstractNum>
-  <w:abstractNum w:abstractNumId="2" w15:restartNumberingAfterBreak="0">
+  <w:abstractNum w:abstractNumId="3" w15:restartNumberingAfterBreak="0">
     <w:nsid w:val="15AA5723"/>
     <w:multiLevelType w:val="hybridMultilevel"/>
     <w:tmpl w:val="3DF07512"/>
@@ -20498,7 +21576,7 @@
       </w:pPr>
     </w:lvl>
   </w:abstractNum>
-  <w:abstractNum w:abstractNumId="3" w15:restartNumberingAfterBreak="0">
+  <w:abstractNum w:abstractNumId="4" w15:restartNumberingAfterBreak="0">
     <w:nsid w:val="21BD15C7"/>
     <w:multiLevelType w:val="multilevel"/>
     <w:tmpl w:val="311E9962"/>
@@ -20611,7 +21689,7 @@
       </w:rPr>
     </w:lvl>
   </w:abstractNum>
-  <w:abstractNum w:abstractNumId="4" w15:restartNumberingAfterBreak="0">
+  <w:abstractNum w:abstractNumId="5" w15:restartNumberingAfterBreak="0">
     <w:nsid w:val="2452232F"/>
     <w:multiLevelType w:val="hybridMultilevel"/>
     <w:tmpl w:val="030C57AC"/>
@@ -20724,7 +21802,7 @@
       </w:rPr>
     </w:lvl>
   </w:abstractNum>
-  <w:abstractNum w:abstractNumId="5" w15:restartNumberingAfterBreak="0">
+  <w:abstractNum w:abstractNumId="6" w15:restartNumberingAfterBreak="0">
     <w:nsid w:val="26820CF2"/>
     <w:multiLevelType w:val="hybridMultilevel"/>
     <w:tmpl w:val="C83C3F8E"/>
@@ -20810,7 +21888,7 @@
       </w:pPr>
     </w:lvl>
   </w:abstractNum>
-  <w:abstractNum w:abstractNumId="6" w15:restartNumberingAfterBreak="0">
+  <w:abstractNum w:abstractNumId="7" w15:restartNumberingAfterBreak="0">
     <w:nsid w:val="2D60044D"/>
     <w:multiLevelType w:val="hybridMultilevel"/>
     <w:tmpl w:val="7E4CCFF8"/>
@@ -20896,7 +21974,7 @@
       </w:pPr>
     </w:lvl>
   </w:abstractNum>
-  <w:abstractNum w:abstractNumId="7" w15:restartNumberingAfterBreak="0">
+  <w:abstractNum w:abstractNumId="8" w15:restartNumberingAfterBreak="0">
     <w:nsid w:val="311F2743"/>
     <w:multiLevelType w:val="multilevel"/>
     <w:tmpl w:val="BD70025A"/>
@@ -21009,17 +22087,17 @@
       </w:rPr>
     </w:lvl>
   </w:abstractNum>
-  <w:abstractNum w:abstractNumId="8" w15:restartNumberingAfterBreak="0">
-    <w:nsid w:val="3BEF7AAD"/>
+  <w:abstractNum w:abstractNumId="9" w15:restartNumberingAfterBreak="0">
+    <w:nsid w:val="39940FEA"/>
     <w:multiLevelType w:val="hybridMultilevel"/>
-    <w:tmpl w:val="2F40F884"/>
+    <w:tmpl w:val="5B10F1E6"/>
     <w:lvl w:ilvl="0" w:tplc="04190001">
       <w:start w:val="1"/>
       <w:numFmt w:val="bullet"/>
       <w:lvlText w:val=""/>
       <w:lvlJc w:val="left"/>
       <w:pPr>
-        <w:ind w:left="1080" w:hanging="360"/>
+        <w:ind w:left="720" w:hanging="360"/>
       </w:pPr>
       <w:rPr>
         <w:rFonts w:ascii="Symbol" w:hAnsi="Symbol" w:hint="default"/>
@@ -21031,7 +22109,7 @@
       <w:lvlText w:val="o"/>
       <w:lvlJc w:val="left"/>
       <w:pPr>
-        <w:ind w:left="1800" w:hanging="360"/>
+        <w:ind w:left="1440" w:hanging="360"/>
       </w:pPr>
       <w:rPr>
         <w:rFonts w:ascii="Courier New" w:hAnsi="Courier New" w:cs="Courier New" w:hint="default"/>
@@ -21043,7 +22121,7 @@
       <w:lvlText w:val=""/>
       <w:lvlJc w:val="left"/>
       <w:pPr>
-        <w:ind w:left="2520" w:hanging="360"/>
+        <w:ind w:left="2160" w:hanging="360"/>
       </w:pPr>
       <w:rPr>
         <w:rFonts w:ascii="Wingdings" w:hAnsi="Wingdings" w:hint="default"/>
@@ -21055,7 +22133,7 @@
       <w:lvlText w:val=""/>
       <w:lvlJc w:val="left"/>
       <w:pPr>
-        <w:ind w:left="3240" w:hanging="360"/>
+        <w:ind w:left="2880" w:hanging="360"/>
       </w:pPr>
       <w:rPr>
         <w:rFonts w:ascii="Symbol" w:hAnsi="Symbol" w:hint="default"/>
@@ -21067,7 +22145,7 @@
       <w:lvlText w:val="o"/>
       <w:lvlJc w:val="left"/>
       <w:pPr>
-        <w:ind w:left="3960" w:hanging="360"/>
+        <w:ind w:left="3600" w:hanging="360"/>
       </w:pPr>
       <w:rPr>
         <w:rFonts w:ascii="Courier New" w:hAnsi="Courier New" w:cs="Courier New" w:hint="default"/>
@@ -21079,7 +22157,7 @@
       <w:lvlText w:val=""/>
       <w:lvlJc w:val="left"/>
       <w:pPr>
-        <w:ind w:left="4680" w:hanging="360"/>
+        <w:ind w:left="4320" w:hanging="360"/>
       </w:pPr>
       <w:rPr>
         <w:rFonts w:ascii="Wingdings" w:hAnsi="Wingdings" w:hint="default"/>
@@ -21091,7 +22169,7 @@
       <w:lvlText w:val=""/>
       <w:lvlJc w:val="left"/>
       <w:pPr>
-        <w:ind w:left="5400" w:hanging="360"/>
+        <w:ind w:left="5040" w:hanging="360"/>
       </w:pPr>
       <w:rPr>
         <w:rFonts w:ascii="Symbol" w:hAnsi="Symbol" w:hint="default"/>
@@ -21103,7 +22181,7 @@
       <w:lvlText w:val="o"/>
       <w:lvlJc w:val="left"/>
       <w:pPr>
-        <w:ind w:left="6120" w:hanging="360"/>
+        <w:ind w:left="5760" w:hanging="360"/>
       </w:pPr>
       <w:rPr>
         <w:rFonts w:ascii="Courier New" w:hAnsi="Courier New" w:cs="Courier New" w:hint="default"/>
@@ -21115,14 +22193,127 @@
       <w:lvlText w:val=""/>
       <w:lvlJc w:val="left"/>
       <w:pPr>
-        <w:ind w:left="6840" w:hanging="360"/>
+        <w:ind w:left="6480" w:hanging="360"/>
       </w:pPr>
       <w:rPr>
         <w:rFonts w:ascii="Wingdings" w:hAnsi="Wingdings" w:hint="default"/>
       </w:rPr>
     </w:lvl>
   </w:abstractNum>
-  <w:abstractNum w:abstractNumId="9" w15:restartNumberingAfterBreak="0">
+  <w:abstractNum w:abstractNumId="10" w15:restartNumberingAfterBreak="0">
+    <w:nsid w:val="3BEF7AAD"/>
+    <w:multiLevelType w:val="hybridMultilevel"/>
+    <w:tmpl w:val="2F40F884"/>
+    <w:lvl w:ilvl="0" w:tplc="04190001">
+      <w:start w:val="1"/>
+      <w:numFmt w:val="bullet"/>
+      <w:lvlText w:val=""/>
+      <w:lvlJc w:val="left"/>
+      <w:pPr>
+        <w:ind w:left="1080" w:hanging="360"/>
+      </w:pPr>
+      <w:rPr>
+        <w:rFonts w:ascii="Symbol" w:hAnsi="Symbol" w:hint="default"/>
+      </w:rPr>
+    </w:lvl>
+    <w:lvl w:ilvl="1" w:tplc="04190003" w:tentative="1">
+      <w:start w:val="1"/>
+      <w:numFmt w:val="bullet"/>
+      <w:lvlText w:val="o"/>
+      <w:lvlJc w:val="left"/>
+      <w:pPr>
+        <w:ind w:left="1800" w:hanging="360"/>
+      </w:pPr>
+      <w:rPr>
+        <w:rFonts w:ascii="Courier New" w:hAnsi="Courier New" w:cs="Courier New" w:hint="default"/>
+      </w:rPr>
+    </w:lvl>
+    <w:lvl w:ilvl="2" w:tplc="04190005" w:tentative="1">
+      <w:start w:val="1"/>
+      <w:numFmt w:val="bullet"/>
+      <w:lvlText w:val=""/>
+      <w:lvlJc w:val="left"/>
+      <w:pPr>
+        <w:ind w:left="2520" w:hanging="360"/>
+      </w:pPr>
+      <w:rPr>
+        <w:rFonts w:ascii="Wingdings" w:hAnsi="Wingdings" w:hint="default"/>
+      </w:rPr>
+    </w:lvl>
+    <w:lvl w:ilvl="3" w:tplc="04190001" w:tentative="1">
+      <w:start w:val="1"/>
+      <w:numFmt w:val="bullet"/>
+      <w:lvlText w:val=""/>
+      <w:lvlJc w:val="left"/>
+      <w:pPr>
+        <w:ind w:left="3240" w:hanging="360"/>
+      </w:pPr>
+      <w:rPr>
+        <w:rFonts w:ascii="Symbol" w:hAnsi="Symbol" w:hint="default"/>
+      </w:rPr>
+    </w:lvl>
+    <w:lvl w:ilvl="4" w:tplc="04190003" w:tentative="1">
+      <w:start w:val="1"/>
+      <w:numFmt w:val="bullet"/>
+      <w:lvlText w:val="o"/>
+      <w:lvlJc w:val="left"/>
+      <w:pPr>
+        <w:ind w:left="3960" w:hanging="360"/>
+      </w:pPr>
+      <w:rPr>
+        <w:rFonts w:ascii="Courier New" w:hAnsi="Courier New" w:cs="Courier New" w:hint="default"/>
+      </w:rPr>
+    </w:lvl>
+    <w:lvl w:ilvl="5" w:tplc="04190005" w:tentative="1">
+      <w:start w:val="1"/>
+      <w:numFmt w:val="bullet"/>
+      <w:lvlText w:val=""/>
+      <w:lvlJc w:val="left"/>
+      <w:pPr>
+        <w:ind w:left="4680" w:hanging="360"/>
+      </w:pPr>
+      <w:rPr>
+        <w:rFonts w:ascii="Wingdings" w:hAnsi="Wingdings" w:hint="default"/>
+      </w:rPr>
+    </w:lvl>
+    <w:lvl w:ilvl="6" w:tplc="04190001" w:tentative="1">
+      <w:start w:val="1"/>
+      <w:numFmt w:val="bullet"/>
+      <w:lvlText w:val=""/>
+      <w:lvlJc w:val="left"/>
+      <w:pPr>
+        <w:ind w:left="5400" w:hanging="360"/>
+      </w:pPr>
+      <w:rPr>
+        <w:rFonts w:ascii="Symbol" w:hAnsi="Symbol" w:hint="default"/>
+      </w:rPr>
+    </w:lvl>
+    <w:lvl w:ilvl="7" w:tplc="04190003" w:tentative="1">
+      <w:start w:val="1"/>
+      <w:numFmt w:val="bullet"/>
+      <w:lvlText w:val="o"/>
+      <w:lvlJc w:val="left"/>
+      <w:pPr>
+        <w:ind w:left="6120" w:hanging="360"/>
+      </w:pPr>
+      <w:rPr>
+        <w:rFonts w:ascii="Courier New" w:hAnsi="Courier New" w:cs="Courier New" w:hint="default"/>
+      </w:rPr>
+    </w:lvl>
+    <w:lvl w:ilvl="8" w:tplc="04190005" w:tentative="1">
+      <w:start w:val="1"/>
+      <w:numFmt w:val="bullet"/>
+      <w:lvlText w:val=""/>
+      <w:lvlJc w:val="left"/>
+      <w:pPr>
+        <w:ind w:left="6840" w:hanging="360"/>
+      </w:pPr>
+      <w:rPr>
+        <w:rFonts w:ascii="Wingdings" w:hAnsi="Wingdings" w:hint="default"/>
+      </w:rPr>
+    </w:lvl>
+  </w:abstractNum>
+  <w:abstractNum w:abstractNumId="11" w15:restartNumberingAfterBreak="0">
     <w:nsid w:val="3BF90001"/>
     <w:multiLevelType w:val="hybridMultilevel"/>
     <w:tmpl w:val="2060495C"/>
@@ -21211,7 +22402,7 @@
       </w:pPr>
     </w:lvl>
   </w:abstractNum>
-  <w:abstractNum w:abstractNumId="10" w15:restartNumberingAfterBreak="0">
+  <w:abstractNum w:abstractNumId="12" w15:restartNumberingAfterBreak="0">
     <w:nsid w:val="407E66BB"/>
     <w:multiLevelType w:val="hybridMultilevel"/>
     <w:tmpl w:val="BC824AAE"/>
@@ -21297,7 +22488,7 @@
       </w:pPr>
     </w:lvl>
   </w:abstractNum>
-  <w:abstractNum w:abstractNumId="11" w15:restartNumberingAfterBreak="0">
+  <w:abstractNum w:abstractNumId="13" w15:restartNumberingAfterBreak="0">
     <w:nsid w:val="45DB16C4"/>
     <w:multiLevelType w:val="hybridMultilevel"/>
     <w:tmpl w:val="452652F6"/>
@@ -21383,7 +22574,7 @@
       </w:pPr>
     </w:lvl>
   </w:abstractNum>
-  <w:abstractNum w:abstractNumId="12" w15:restartNumberingAfterBreak="0">
+  <w:abstractNum w:abstractNumId="14" w15:restartNumberingAfterBreak="0">
     <w:nsid w:val="4BE1381D"/>
     <w:multiLevelType w:val="hybridMultilevel"/>
     <w:tmpl w:val="CF687A38"/>
@@ -21469,7 +22660,7 @@
       </w:pPr>
     </w:lvl>
   </w:abstractNum>
-  <w:abstractNum w:abstractNumId="13" w15:restartNumberingAfterBreak="0">
+  <w:abstractNum w:abstractNumId="15" w15:restartNumberingAfterBreak="0">
     <w:nsid w:val="5B60489F"/>
     <w:multiLevelType w:val="multilevel"/>
     <w:tmpl w:val="7ADA73BE"/>
@@ -21582,7 +22773,7 @@
       </w:rPr>
     </w:lvl>
   </w:abstractNum>
-  <w:abstractNum w:abstractNumId="14" w15:restartNumberingAfterBreak="0">
+  <w:abstractNum w:abstractNumId="16" w15:restartNumberingAfterBreak="0">
     <w:nsid w:val="5C0A319F"/>
     <w:multiLevelType w:val="hybridMultilevel"/>
     <w:tmpl w:val="97AADAE4"/>
@@ -21668,7 +22859,7 @@
       </w:pPr>
     </w:lvl>
   </w:abstractNum>
-  <w:abstractNum w:abstractNumId="15" w15:restartNumberingAfterBreak="0">
+  <w:abstractNum w:abstractNumId="17" w15:restartNumberingAfterBreak="0">
     <w:nsid w:val="66714EE2"/>
     <w:multiLevelType w:val="hybridMultilevel"/>
     <w:tmpl w:val="D40A437E"/>
@@ -21754,7 +22945,7 @@
       </w:pPr>
     </w:lvl>
   </w:abstractNum>
-  <w:abstractNum w:abstractNumId="16" w15:restartNumberingAfterBreak="0">
+  <w:abstractNum w:abstractNumId="18" w15:restartNumberingAfterBreak="0">
     <w:nsid w:val="66993B50"/>
     <w:multiLevelType w:val="multilevel"/>
     <w:tmpl w:val="77AA2F84"/>
@@ -21867,7 +23058,7 @@
       </w:rPr>
     </w:lvl>
   </w:abstractNum>
-  <w:abstractNum w:abstractNumId="17" w15:restartNumberingAfterBreak="0">
+  <w:abstractNum w:abstractNumId="19" w15:restartNumberingAfterBreak="0">
     <w:nsid w:val="7B7A4ADB"/>
     <w:multiLevelType w:val="hybridMultilevel"/>
     <w:tmpl w:val="134838F4"/>
@@ -21981,57 +23172,63 @@
     </w:lvl>
   </w:abstractNum>
   <w:num w:numId="1">
-    <w:abstractNumId w:val="15"/>
+    <w:abstractNumId w:val="17"/>
   </w:num>
   <w:num w:numId="2">
+    <w:abstractNumId w:val="12"/>
+  </w:num>
+  <w:num w:numId="3">
+    <w:abstractNumId w:val="2"/>
+  </w:num>
+  <w:num w:numId="4">
+    <w:abstractNumId w:val="6"/>
+  </w:num>
+  <w:num w:numId="5">
+    <w:abstractNumId w:val="16"/>
+  </w:num>
+  <w:num w:numId="6">
+    <w:abstractNumId w:val="13"/>
+  </w:num>
+  <w:num w:numId="7">
+    <w:abstractNumId w:val="5"/>
+  </w:num>
+  <w:num w:numId="8">
+    <w:abstractNumId w:val="19"/>
+  </w:num>
+  <w:num w:numId="9">
+    <w:abstractNumId w:val="14"/>
+  </w:num>
+  <w:num w:numId="10">
+    <w:abstractNumId w:val="7"/>
+  </w:num>
+  <w:num w:numId="11">
     <w:abstractNumId w:val="10"/>
   </w:num>
-  <w:num w:numId="3">
-    <w:abstractNumId w:val="1"/>
-  </w:num>
-  <w:num w:numId="4">
-    <w:abstractNumId w:val="5"/>
-  </w:num>
-  <w:num w:numId="5">
-    <w:abstractNumId w:val="14"/>
-  </w:num>
-  <w:num w:numId="6">
-    <w:abstractNumId w:val="11"/>
-  </w:num>
-  <w:num w:numId="7">
-    <w:abstractNumId w:val="4"/>
-  </w:num>
-  <w:num w:numId="8">
-    <w:abstractNumId w:val="17"/>
-  </w:num>
-  <w:num w:numId="9">
-    <w:abstractNumId w:val="12"/>
-  </w:num>
-  <w:num w:numId="10">
-    <w:abstractNumId w:val="6"/>
-  </w:num>
-  <w:num w:numId="11">
-    <w:abstractNumId w:val="8"/>
-  </w:num>
   <w:num w:numId="12">
-    <w:abstractNumId w:val="2"/>
+    <w:abstractNumId w:val="3"/>
   </w:num>
   <w:num w:numId="13">
     <w:abstractNumId w:val="0"/>
   </w:num>
   <w:num w:numId="14">
-    <w:abstractNumId w:val="3"/>
+    <w:abstractNumId w:val="4"/>
   </w:num>
   <w:num w:numId="15">
-    <w:abstractNumId w:val="13"/>
+    <w:abstractNumId w:val="15"/>
   </w:num>
   <w:num w:numId="16">
-    <w:abstractNumId w:val="16"/>
+    <w:abstractNumId w:val="18"/>
   </w:num>
   <w:num w:numId="17">
-    <w:abstractNumId w:val="7"/>
+    <w:abstractNumId w:val="8"/>
   </w:num>
   <w:num w:numId="18">
+    <w:abstractNumId w:val="11"/>
+  </w:num>
+  <w:num w:numId="19">
+    <w:abstractNumId w:val="1"/>
+  </w:num>
+  <w:num w:numId="20">
     <w:abstractNumId w:val="9"/>
   </w:num>
 </w:numbering>
@@ -22946,7 +24143,7 @@
 </file>
 
 <file path=customXml/itemProps1.xml><?xml version="1.0" encoding="utf-8"?>
-<ds:datastoreItem xmlns:ds="http://schemas.openxmlformats.org/officeDocument/2006/customXml" ds:itemID="{51A86D0A-7555-4B17-AD05-9D7D39A6A399}">
+<ds:datastoreItem xmlns:ds="http://schemas.openxmlformats.org/officeDocument/2006/customXml" ds:itemID="{B6C735BC-D274-45AB-ADEE-7F1FEDA9994C}">
   <ds:schemaRefs>
     <ds:schemaRef ds:uri="http://schemas.openxmlformats.org/officeDocument/2006/bibliography"/>
   </ds:schemaRefs>

</xml_diff>